<commit_message>
3d modell javítása, át gondolása
</commit_message>
<xml_diff>
--- a/public/Documentation/BGSZC_EötvösLoránd_Arduino_füstérzékelő_dokumentáció_SzűcsErikDániel.docx
+++ b/public/Documentation/BGSZC_EötvösLoránd_Arduino_füstérzékelő_dokumentáció_SzűcsErikDániel.docx
@@ -1,6 +1,6 @@
 
 <file path=word/document.xml><?xml version="1.0" encoding="utf-8"?>
-<w:document xmlns:wpc="http://schemas.microsoft.com/office/word/2010/wordprocessingCanvas" xmlns:cx="http://schemas.microsoft.com/office/drawing/2014/chartex" xmlns:cx1="http://schemas.microsoft.com/office/drawing/2015/9/8/chartex" xmlns:cx2="http://schemas.microsoft.com/office/drawing/2015/10/21/chartex" xmlns:cx3="http://schemas.microsoft.com/office/drawing/2016/5/9/chartex" xmlns:cx4="http://schemas.microsoft.com/office/drawing/2016/5/10/chartex" xmlns:cx5="http://schemas.microsoft.com/office/drawing/2016/5/11/chartex" xmlns:cx6="http://schemas.microsoft.com/office/drawing/2016/5/12/chartex" xmlns:cx7="http://schemas.microsoft.com/office/drawing/2016/5/13/chartex" xmlns:cx8="http://schemas.microsoft.com/office/drawing/2016/5/14/chartex" xmlns:mc="http://schemas.openxmlformats.org/markup-compatibility/2006" xmlns:aink="http://schemas.microsoft.com/office/drawing/2016/ink" xmlns:am3d="http://schemas.microsoft.com/office/drawing/2017/model3d" xmlns:o="urn:schemas-microsoft-com:office:office" xmlns:r="http://schemas.openxmlformats.org/officeDocument/2006/relationships" xmlns:m="http://schemas.openxmlformats.org/officeDocument/2006/math" xmlns:v="urn:schemas-microsoft-com:vml" xmlns:wp14="http://schemas.microsoft.com/office/word/2010/wordprocessingDrawing" xmlns:wp="http://schemas.openxmlformats.org/drawingml/2006/wordprocessingDrawing" xmlns:w10="urn:schemas-microsoft-com:office:word" xmlns:w="http://schemas.openxmlformats.org/wordprocessingml/2006/main" xmlns:w14="http://schemas.microsoft.com/office/word/2010/wordml" xmlns:w15="http://schemas.microsoft.com/office/word/2012/wordml" xmlns:w16cex="http://schemas.microsoft.com/office/word/2018/wordml/cex" xmlns:w16cid="http://schemas.microsoft.com/office/word/2016/wordml/cid" xmlns:w16="http://schemas.microsoft.com/office/word/2018/wordml" xmlns:w16sdtdh="http://schemas.microsoft.com/office/word/2020/wordml/sdtdatahash" xmlns:w16se="http://schemas.microsoft.com/office/word/2015/wordml/symex" xmlns:wpg="http://schemas.microsoft.com/office/word/2010/wordprocessingGroup" xmlns:wpi="http://schemas.microsoft.com/office/word/2010/wordprocessingInk" xmlns:wne="http://schemas.microsoft.com/office/word/2006/wordml" xmlns:wps="http://schemas.microsoft.com/office/word/2010/wordprocessingShape" mc:Ignorable="w14 w15 w16se w16cid w16 w16cex w16sdtdh wp14">
+<w:document xmlns:wpc="http://schemas.microsoft.com/office/word/2010/wordprocessingCanvas" xmlns:cx="http://schemas.microsoft.com/office/drawing/2014/chartex" xmlns:cx1="http://schemas.microsoft.com/office/drawing/2015/9/8/chartex" xmlns:cx2="http://schemas.microsoft.com/office/drawing/2015/10/21/chartex" xmlns:cx3="http://schemas.microsoft.com/office/drawing/2016/5/9/chartex" xmlns:cx4="http://schemas.microsoft.com/office/drawing/2016/5/10/chartex" xmlns:cx5="http://schemas.microsoft.com/office/drawing/2016/5/11/chartex" xmlns:cx6="http://schemas.microsoft.com/office/drawing/2016/5/12/chartex" xmlns:cx7="http://schemas.microsoft.com/office/drawing/2016/5/13/chartex" xmlns:cx8="http://schemas.microsoft.com/office/drawing/2016/5/14/chartex" xmlns:mc="http://schemas.openxmlformats.org/markup-compatibility/2006" xmlns:aink="http://schemas.microsoft.com/office/drawing/2016/ink" xmlns:am3d="http://schemas.microsoft.com/office/drawing/2017/model3d" xmlns:o="urn:schemas-microsoft-com:office:office" xmlns:oel="http://schemas.microsoft.com/office/2019/extlst" xmlns:r="http://schemas.openxmlformats.org/officeDocument/2006/relationships" xmlns:m="http://schemas.openxmlformats.org/officeDocument/2006/math" xmlns:v="urn:schemas-microsoft-com:vml" xmlns:wp14="http://schemas.microsoft.com/office/word/2010/wordprocessingDrawing" xmlns:wp="http://schemas.openxmlformats.org/drawingml/2006/wordprocessingDrawing" xmlns:w10="urn:schemas-microsoft-com:office:word" xmlns:w="http://schemas.openxmlformats.org/wordprocessingml/2006/main" xmlns:w14="http://schemas.microsoft.com/office/word/2010/wordml" xmlns:w15="http://schemas.microsoft.com/office/word/2012/wordml" xmlns:w16cex="http://schemas.microsoft.com/office/word/2018/wordml/cex" xmlns:w16cid="http://schemas.microsoft.com/office/word/2016/wordml/cid" xmlns:w16="http://schemas.microsoft.com/office/word/2018/wordml" xmlns:w16du="http://schemas.microsoft.com/office/word/2023/wordml/word16du" xmlns:w16sdtdh="http://schemas.microsoft.com/office/word/2020/wordml/sdtdatahash" xmlns:w16se="http://schemas.microsoft.com/office/word/2015/wordml/symex" xmlns:wpg="http://schemas.microsoft.com/office/word/2010/wordprocessingGroup" xmlns:wpi="http://schemas.microsoft.com/office/word/2010/wordprocessingInk" xmlns:wne="http://schemas.microsoft.com/office/word/2006/wordml" xmlns:wps="http://schemas.microsoft.com/office/word/2010/wordprocessingShape" mc:Ignorable="w14 w15 w16se w16cid w16 w16cex w16sdtdh w16du wp14">
   <w:body>
     <w:p>
       <w:r>
@@ -32,7 +32,7 @@
                     <pic:cNvPicPr/>
                   </pic:nvPicPr>
                   <pic:blipFill>
-                    <a:blip r:embed="rId7" cstate="print">
+                    <a:blip r:embed="rId8" cstate="print">
                       <a:extLst>
                         <a:ext uri="{28A0092B-C50C-407E-A947-70E740481C1C}">
                           <a14:useLocalDpi xmlns:a14="http://schemas.microsoft.com/office/drawing/2010/main" val="0"/>
@@ -327,7 +327,7 @@
                     <pic:cNvPicPr/>
                   </pic:nvPicPr>
                   <pic:blipFill>
-                    <a:blip r:embed="rId7" cstate="print">
+                    <a:blip r:embed="rId8" cstate="print">
                       <a:extLst>
                         <a:ext uri="{28A0092B-C50C-407E-A947-70E740481C1C}">
                           <a14:useLocalDpi xmlns:a14="http://schemas.microsoft.com/office/drawing/2010/main" val="0"/>
@@ -728,18 +728,80 @@
     <w:p>
       <w:pPr>
         <w:jc w:val="center"/>
-      </w:pPr>
-      <w:r>
         <w:rPr>
           <w:b/>
           <w:bCs/>
           <w:sz w:val="32"/>
           <w:szCs w:val="28"/>
         </w:rPr>
+      </w:pPr>
+      <w:r>
+        <w:rPr>
+          <w:b/>
+          <w:bCs/>
+          <w:sz w:val="32"/>
+          <w:szCs w:val="28"/>
+        </w:rPr>
         <w:lastRenderedPageBreak/>
         <w:t>Tartalomjegyzék</w:t>
       </w:r>
     </w:p>
+    <w:sdt>
+      <w:sdtPr>
+        <w:id w:val="-329905769"/>
+        <w:docPartObj>
+          <w:docPartGallery w:val="Table of Contents"/>
+          <w:docPartUnique/>
+        </w:docPartObj>
+      </w:sdtPr>
+      <w:sdtEndPr>
+        <w:rPr>
+          <w:rFonts w:eastAsiaTheme="minorHAnsi" w:cstheme="minorHAnsi"/>
+          <w:bCs/>
+          <w:color w:val="auto"/>
+          <w:sz w:val="24"/>
+          <w:szCs w:val="22"/>
+          <w:lang w:eastAsia="en-US"/>
+        </w:rPr>
+      </w:sdtEndPr>
+      <w:sdtContent>
+        <w:p>
+          <w:pPr>
+            <w:pStyle w:val="Tartalomjegyzkcmsora"/>
+          </w:pPr>
+          <w:r>
+            <w:t>Tartalom</w:t>
+          </w:r>
+        </w:p>
+        <w:p>
+          <w:r>
+            <w:fldChar w:fldCharType="begin"/>
+          </w:r>
+          <w:r>
+            <w:instrText xml:space="preserve"> TOC \o "1-3" \h \z \u </w:instrText>
+          </w:r>
+          <w:r>
+            <w:fldChar w:fldCharType="separate"/>
+          </w:r>
+          <w:r>
+            <w:rPr>
+              <w:b/>
+              <w:bCs/>
+              <w:noProof/>
+            </w:rPr>
+            <w:t>Nincsenek tartalomjegyzék-bejegyzések.</w:t>
+          </w:r>
+          <w:r>
+            <w:rPr>
+              <w:b/>
+              <w:bCs/>
+            </w:rPr>
+            <w:fldChar w:fldCharType="end"/>
+          </w:r>
+        </w:p>
+      </w:sdtContent>
+    </w:sdt>
+    <w:p/>
     <w:p>
       <w:r>
         <w:br w:type="page"/>
@@ -877,7 +939,7 @@
         <w:br/>
         <w:t xml:space="preserve">Forrás: </w:t>
       </w:r>
-      <w:hyperlink r:id="rId8" w:history="1">
+      <w:hyperlink r:id="rId9" w:history="1">
         <w:r>
           <w:rPr>
             <w:rStyle w:val="Hiperhivatkozs"/>
@@ -972,7 +1034,7 @@
                     <pic:cNvPicPr/>
                   </pic:nvPicPr>
                   <pic:blipFill>
-                    <a:blip r:embed="rId7" cstate="print">
+                    <a:blip r:embed="rId8" cstate="print">
                       <a:extLst>
                         <a:ext uri="{28A0092B-C50C-407E-A947-70E740481C1C}">
                           <a14:useLocalDpi xmlns:a14="http://schemas.microsoft.com/office/drawing/2010/main" val="0"/>
@@ -1033,9 +1095,9 @@
     <w:p/>
     <w:p/>
     <w:sectPr>
-      <w:headerReference w:type="default" r:id="rId9"/>
-      <w:footerReference w:type="even" r:id="rId10"/>
-      <w:footerReference w:type="default" r:id="rId11"/>
+      <w:headerReference w:type="default" r:id="rId10"/>
+      <w:footerReference w:type="even" r:id="rId11"/>
+      <w:footerReference w:type="default" r:id="rId12"/>
       <w:pgSz w:w="11906" w:h="16838" w:code="9"/>
       <w:pgMar w:top="1418" w:right="1418" w:bottom="1418" w:left="1418" w:header="709" w:footer="709" w:gutter="1985"/>
       <w:cols w:space="708"/>
@@ -1047,7 +1109,7 @@
 </file>
 
 <file path=word/endnotes.xml><?xml version="1.0" encoding="utf-8"?>
-<w:endnotes xmlns:wpc="http://schemas.microsoft.com/office/word/2010/wordprocessingCanvas" xmlns:cx="http://schemas.microsoft.com/office/drawing/2014/chartex" xmlns:cx1="http://schemas.microsoft.com/office/drawing/2015/9/8/chartex" xmlns:cx2="http://schemas.microsoft.com/office/drawing/2015/10/21/chartex" xmlns:cx3="http://schemas.microsoft.com/office/drawing/2016/5/9/chartex" xmlns:cx4="http://schemas.microsoft.com/office/drawing/2016/5/10/chartex" xmlns:cx5="http://schemas.microsoft.com/office/drawing/2016/5/11/chartex" xmlns:cx6="http://schemas.microsoft.com/office/drawing/2016/5/12/chartex" xmlns:cx7="http://schemas.microsoft.com/office/drawing/2016/5/13/chartex" xmlns:cx8="http://schemas.microsoft.com/office/drawing/2016/5/14/chartex" xmlns:mc="http://schemas.openxmlformats.org/markup-compatibility/2006" xmlns:aink="http://schemas.microsoft.com/office/drawing/2016/ink" xmlns:am3d="http://schemas.microsoft.com/office/drawing/2017/model3d" xmlns:o="urn:schemas-microsoft-com:office:office" xmlns:r="http://schemas.openxmlformats.org/officeDocument/2006/relationships" xmlns:m="http://schemas.openxmlformats.org/officeDocument/2006/math" xmlns:v="urn:schemas-microsoft-com:vml" xmlns:wp14="http://schemas.microsoft.com/office/word/2010/wordprocessingDrawing" xmlns:wp="http://schemas.openxmlformats.org/drawingml/2006/wordprocessingDrawing" xmlns:w10="urn:schemas-microsoft-com:office:word" xmlns:w="http://schemas.openxmlformats.org/wordprocessingml/2006/main" xmlns:w14="http://schemas.microsoft.com/office/word/2010/wordml" xmlns:w15="http://schemas.microsoft.com/office/word/2012/wordml" xmlns:w16cex="http://schemas.microsoft.com/office/word/2018/wordml/cex" xmlns:w16cid="http://schemas.microsoft.com/office/word/2016/wordml/cid" xmlns:w16="http://schemas.microsoft.com/office/word/2018/wordml" xmlns:w16sdtdh="http://schemas.microsoft.com/office/word/2020/wordml/sdtdatahash" xmlns:w16se="http://schemas.microsoft.com/office/word/2015/wordml/symex" xmlns:wpg="http://schemas.microsoft.com/office/word/2010/wordprocessingGroup" xmlns:wpi="http://schemas.microsoft.com/office/word/2010/wordprocessingInk" xmlns:wne="http://schemas.microsoft.com/office/word/2006/wordml" xmlns:wps="http://schemas.microsoft.com/office/word/2010/wordprocessingShape" mc:Ignorable="w14 w15 w16se w16cid w16 w16cex w16sdtdh wp14">
+<w:endnotes xmlns:wpc="http://schemas.microsoft.com/office/word/2010/wordprocessingCanvas" xmlns:cx="http://schemas.microsoft.com/office/drawing/2014/chartex" xmlns:cx1="http://schemas.microsoft.com/office/drawing/2015/9/8/chartex" xmlns:cx2="http://schemas.microsoft.com/office/drawing/2015/10/21/chartex" xmlns:cx3="http://schemas.microsoft.com/office/drawing/2016/5/9/chartex" xmlns:cx4="http://schemas.microsoft.com/office/drawing/2016/5/10/chartex" xmlns:cx5="http://schemas.microsoft.com/office/drawing/2016/5/11/chartex" xmlns:cx6="http://schemas.microsoft.com/office/drawing/2016/5/12/chartex" xmlns:cx7="http://schemas.microsoft.com/office/drawing/2016/5/13/chartex" xmlns:cx8="http://schemas.microsoft.com/office/drawing/2016/5/14/chartex" xmlns:mc="http://schemas.openxmlformats.org/markup-compatibility/2006" xmlns:aink="http://schemas.microsoft.com/office/drawing/2016/ink" xmlns:am3d="http://schemas.microsoft.com/office/drawing/2017/model3d" xmlns:o="urn:schemas-microsoft-com:office:office" xmlns:oel="http://schemas.microsoft.com/office/2019/extlst" xmlns:r="http://schemas.openxmlformats.org/officeDocument/2006/relationships" xmlns:m="http://schemas.openxmlformats.org/officeDocument/2006/math" xmlns:v="urn:schemas-microsoft-com:vml" xmlns:wp14="http://schemas.microsoft.com/office/word/2010/wordprocessingDrawing" xmlns:wp="http://schemas.openxmlformats.org/drawingml/2006/wordprocessingDrawing" xmlns:w10="urn:schemas-microsoft-com:office:word" xmlns:w="http://schemas.openxmlformats.org/wordprocessingml/2006/main" xmlns:w14="http://schemas.microsoft.com/office/word/2010/wordml" xmlns:w15="http://schemas.microsoft.com/office/word/2012/wordml" xmlns:w16cex="http://schemas.microsoft.com/office/word/2018/wordml/cex" xmlns:w16cid="http://schemas.microsoft.com/office/word/2016/wordml/cid" xmlns:w16="http://schemas.microsoft.com/office/word/2018/wordml" xmlns:w16du="http://schemas.microsoft.com/office/word/2023/wordml/word16du" xmlns:w16sdtdh="http://schemas.microsoft.com/office/word/2020/wordml/sdtdatahash" xmlns:w16se="http://schemas.microsoft.com/office/word/2015/wordml/symex" xmlns:wpg="http://schemas.microsoft.com/office/word/2010/wordprocessingGroup" xmlns:wpi="http://schemas.microsoft.com/office/word/2010/wordprocessingInk" xmlns:wne="http://schemas.microsoft.com/office/word/2006/wordml" xmlns:wps="http://schemas.microsoft.com/office/word/2010/wordprocessingShape" mc:Ignorable="w14 w15 w16se w16cid w16 w16cex w16sdtdh w16du wp14">
   <w:endnote w:type="separator" w:id="-1">
     <w:p>
       <w:pPr>
@@ -1072,7 +1134,7 @@
 </file>
 
 <file path=word/footer1.xml><?xml version="1.0" encoding="utf-8"?>
-<w:ftr xmlns:wpc="http://schemas.microsoft.com/office/word/2010/wordprocessingCanvas" xmlns:cx="http://schemas.microsoft.com/office/drawing/2014/chartex" xmlns:cx1="http://schemas.microsoft.com/office/drawing/2015/9/8/chartex" xmlns:cx2="http://schemas.microsoft.com/office/drawing/2015/10/21/chartex" xmlns:cx3="http://schemas.microsoft.com/office/drawing/2016/5/9/chartex" xmlns:cx4="http://schemas.microsoft.com/office/drawing/2016/5/10/chartex" xmlns:cx5="http://schemas.microsoft.com/office/drawing/2016/5/11/chartex" xmlns:cx6="http://schemas.microsoft.com/office/drawing/2016/5/12/chartex" xmlns:cx7="http://schemas.microsoft.com/office/drawing/2016/5/13/chartex" xmlns:cx8="http://schemas.microsoft.com/office/drawing/2016/5/14/chartex" xmlns:mc="http://schemas.openxmlformats.org/markup-compatibility/2006" xmlns:aink="http://schemas.microsoft.com/office/drawing/2016/ink" xmlns:am3d="http://schemas.microsoft.com/office/drawing/2017/model3d" xmlns:o="urn:schemas-microsoft-com:office:office" xmlns:r="http://schemas.openxmlformats.org/officeDocument/2006/relationships" xmlns:m="http://schemas.openxmlformats.org/officeDocument/2006/math" xmlns:v="urn:schemas-microsoft-com:vml" xmlns:wp14="http://schemas.microsoft.com/office/word/2010/wordprocessingDrawing" xmlns:wp="http://schemas.openxmlformats.org/drawingml/2006/wordprocessingDrawing" xmlns:w10="urn:schemas-microsoft-com:office:word" xmlns:w="http://schemas.openxmlformats.org/wordprocessingml/2006/main" xmlns:w14="http://schemas.microsoft.com/office/word/2010/wordml" xmlns:w15="http://schemas.microsoft.com/office/word/2012/wordml" xmlns:w16cex="http://schemas.microsoft.com/office/word/2018/wordml/cex" xmlns:w16cid="http://schemas.microsoft.com/office/word/2016/wordml/cid" xmlns:w16="http://schemas.microsoft.com/office/word/2018/wordml" xmlns:w16sdtdh="http://schemas.microsoft.com/office/word/2020/wordml/sdtdatahash" xmlns:w16se="http://schemas.microsoft.com/office/word/2015/wordml/symex" xmlns:wpg="http://schemas.microsoft.com/office/word/2010/wordprocessingGroup" xmlns:wpi="http://schemas.microsoft.com/office/word/2010/wordprocessingInk" xmlns:wne="http://schemas.microsoft.com/office/word/2006/wordml" xmlns:wps="http://schemas.microsoft.com/office/word/2010/wordprocessingShape" mc:Ignorable="w14 w15 w16se w16cid w16 w16cex w16sdtdh wp14">
+<w:ftr xmlns:wpc="http://schemas.microsoft.com/office/word/2010/wordprocessingCanvas" xmlns:cx="http://schemas.microsoft.com/office/drawing/2014/chartex" xmlns:cx1="http://schemas.microsoft.com/office/drawing/2015/9/8/chartex" xmlns:cx2="http://schemas.microsoft.com/office/drawing/2015/10/21/chartex" xmlns:cx3="http://schemas.microsoft.com/office/drawing/2016/5/9/chartex" xmlns:cx4="http://schemas.microsoft.com/office/drawing/2016/5/10/chartex" xmlns:cx5="http://schemas.microsoft.com/office/drawing/2016/5/11/chartex" xmlns:cx6="http://schemas.microsoft.com/office/drawing/2016/5/12/chartex" xmlns:cx7="http://schemas.microsoft.com/office/drawing/2016/5/13/chartex" xmlns:cx8="http://schemas.microsoft.com/office/drawing/2016/5/14/chartex" xmlns:mc="http://schemas.openxmlformats.org/markup-compatibility/2006" xmlns:aink="http://schemas.microsoft.com/office/drawing/2016/ink" xmlns:am3d="http://schemas.microsoft.com/office/drawing/2017/model3d" xmlns:o="urn:schemas-microsoft-com:office:office" xmlns:oel="http://schemas.microsoft.com/office/2019/extlst" xmlns:r="http://schemas.openxmlformats.org/officeDocument/2006/relationships" xmlns:m="http://schemas.openxmlformats.org/officeDocument/2006/math" xmlns:v="urn:schemas-microsoft-com:vml" xmlns:wp14="http://schemas.microsoft.com/office/word/2010/wordprocessingDrawing" xmlns:wp="http://schemas.openxmlformats.org/drawingml/2006/wordprocessingDrawing" xmlns:w10="urn:schemas-microsoft-com:office:word" xmlns:w="http://schemas.openxmlformats.org/wordprocessingml/2006/main" xmlns:w14="http://schemas.microsoft.com/office/word/2010/wordml" xmlns:w15="http://schemas.microsoft.com/office/word/2012/wordml" xmlns:w16cex="http://schemas.microsoft.com/office/word/2018/wordml/cex" xmlns:w16cid="http://schemas.microsoft.com/office/word/2016/wordml/cid" xmlns:w16="http://schemas.microsoft.com/office/word/2018/wordml" xmlns:w16du="http://schemas.microsoft.com/office/word/2023/wordml/word16du" xmlns:w16sdtdh="http://schemas.microsoft.com/office/word/2020/wordml/sdtdatahash" xmlns:w16se="http://schemas.microsoft.com/office/word/2015/wordml/symex" xmlns:wpg="http://schemas.microsoft.com/office/word/2010/wordprocessingGroup" xmlns:wpi="http://schemas.microsoft.com/office/word/2010/wordprocessingInk" xmlns:wne="http://schemas.microsoft.com/office/word/2006/wordml" xmlns:wps="http://schemas.microsoft.com/office/word/2010/wordprocessingShape" mc:Ignorable="w14 w15 w16se w16cid w16 w16cex w16sdtdh w16du wp14">
   <w:p>
     <w:pPr>
       <w:pStyle w:val="llb"/>
@@ -1083,7 +1145,7 @@
 </file>
 
 <file path=word/footer2.xml><?xml version="1.0" encoding="utf-8"?>
-<w:ftr xmlns:wpc="http://schemas.microsoft.com/office/word/2010/wordprocessingCanvas" xmlns:cx="http://schemas.microsoft.com/office/drawing/2014/chartex" xmlns:cx1="http://schemas.microsoft.com/office/drawing/2015/9/8/chartex" xmlns:cx2="http://schemas.microsoft.com/office/drawing/2015/10/21/chartex" xmlns:cx3="http://schemas.microsoft.com/office/drawing/2016/5/9/chartex" xmlns:cx4="http://schemas.microsoft.com/office/drawing/2016/5/10/chartex" xmlns:cx5="http://schemas.microsoft.com/office/drawing/2016/5/11/chartex" xmlns:cx6="http://schemas.microsoft.com/office/drawing/2016/5/12/chartex" xmlns:cx7="http://schemas.microsoft.com/office/drawing/2016/5/13/chartex" xmlns:cx8="http://schemas.microsoft.com/office/drawing/2016/5/14/chartex" xmlns:mc="http://schemas.openxmlformats.org/markup-compatibility/2006" xmlns:aink="http://schemas.microsoft.com/office/drawing/2016/ink" xmlns:am3d="http://schemas.microsoft.com/office/drawing/2017/model3d" xmlns:o="urn:schemas-microsoft-com:office:office" xmlns:r="http://schemas.openxmlformats.org/officeDocument/2006/relationships" xmlns:m="http://schemas.openxmlformats.org/officeDocument/2006/math" xmlns:v="urn:schemas-microsoft-com:vml" xmlns:wp14="http://schemas.microsoft.com/office/word/2010/wordprocessingDrawing" xmlns:wp="http://schemas.openxmlformats.org/drawingml/2006/wordprocessingDrawing" xmlns:w10="urn:schemas-microsoft-com:office:word" xmlns:w="http://schemas.openxmlformats.org/wordprocessingml/2006/main" xmlns:w14="http://schemas.microsoft.com/office/word/2010/wordml" xmlns:w15="http://schemas.microsoft.com/office/word/2012/wordml" xmlns:w16cex="http://schemas.microsoft.com/office/word/2018/wordml/cex" xmlns:w16cid="http://schemas.microsoft.com/office/word/2016/wordml/cid" xmlns:w16="http://schemas.microsoft.com/office/word/2018/wordml" xmlns:w16sdtdh="http://schemas.microsoft.com/office/word/2020/wordml/sdtdatahash" xmlns:w16se="http://schemas.microsoft.com/office/word/2015/wordml/symex" xmlns:wpg="http://schemas.microsoft.com/office/word/2010/wordprocessingGroup" xmlns:wpi="http://schemas.microsoft.com/office/word/2010/wordprocessingInk" xmlns:wne="http://schemas.microsoft.com/office/word/2006/wordml" xmlns:wps="http://schemas.microsoft.com/office/word/2010/wordprocessingShape" mc:Ignorable="w14 w15 w16se w16cid w16 w16cex w16sdtdh wp14">
+<w:ftr xmlns:wpc="http://schemas.microsoft.com/office/word/2010/wordprocessingCanvas" xmlns:cx="http://schemas.microsoft.com/office/drawing/2014/chartex" xmlns:cx1="http://schemas.microsoft.com/office/drawing/2015/9/8/chartex" xmlns:cx2="http://schemas.microsoft.com/office/drawing/2015/10/21/chartex" xmlns:cx3="http://schemas.microsoft.com/office/drawing/2016/5/9/chartex" xmlns:cx4="http://schemas.microsoft.com/office/drawing/2016/5/10/chartex" xmlns:cx5="http://schemas.microsoft.com/office/drawing/2016/5/11/chartex" xmlns:cx6="http://schemas.microsoft.com/office/drawing/2016/5/12/chartex" xmlns:cx7="http://schemas.microsoft.com/office/drawing/2016/5/13/chartex" xmlns:cx8="http://schemas.microsoft.com/office/drawing/2016/5/14/chartex" xmlns:mc="http://schemas.openxmlformats.org/markup-compatibility/2006" xmlns:aink="http://schemas.microsoft.com/office/drawing/2016/ink" xmlns:am3d="http://schemas.microsoft.com/office/drawing/2017/model3d" xmlns:o="urn:schemas-microsoft-com:office:office" xmlns:oel="http://schemas.microsoft.com/office/2019/extlst" xmlns:r="http://schemas.openxmlformats.org/officeDocument/2006/relationships" xmlns:m="http://schemas.openxmlformats.org/officeDocument/2006/math" xmlns:v="urn:schemas-microsoft-com:vml" xmlns:wp14="http://schemas.microsoft.com/office/word/2010/wordprocessingDrawing" xmlns:wp="http://schemas.openxmlformats.org/drawingml/2006/wordprocessingDrawing" xmlns:w10="urn:schemas-microsoft-com:office:word" xmlns:w="http://schemas.openxmlformats.org/wordprocessingml/2006/main" xmlns:w14="http://schemas.microsoft.com/office/word/2010/wordml" xmlns:w15="http://schemas.microsoft.com/office/word/2012/wordml" xmlns:w16cex="http://schemas.microsoft.com/office/word/2018/wordml/cex" xmlns:w16cid="http://schemas.microsoft.com/office/word/2016/wordml/cid" xmlns:w16="http://schemas.microsoft.com/office/word/2018/wordml" xmlns:w16du="http://schemas.microsoft.com/office/word/2023/wordml/word16du" xmlns:w16sdtdh="http://schemas.microsoft.com/office/word/2020/wordml/sdtdatahash" xmlns:w16se="http://schemas.microsoft.com/office/word/2015/wordml/symex" xmlns:wpg="http://schemas.microsoft.com/office/word/2010/wordprocessingGroup" xmlns:wpi="http://schemas.microsoft.com/office/word/2010/wordprocessingInk" xmlns:wne="http://schemas.microsoft.com/office/word/2006/wordml" xmlns:wps="http://schemas.microsoft.com/office/word/2010/wordprocessingShape" mc:Ignorable="w14 w15 w16se w16cid w16 w16cex w16sdtdh w16du wp14">
   <w:sdt>
     <w:sdtPr>
       <w:id w:val="1221018194"/>
@@ -1092,7 +1154,6 @@
         <w:docPartUnique/>
       </w:docPartObj>
     </w:sdtPr>
-    <w:sdtEndPr/>
     <w:sdtContent>
       <w:p>
         <w:pPr>
@@ -1132,7 +1193,7 @@
 </file>
 
 <file path=word/footnotes.xml><?xml version="1.0" encoding="utf-8"?>
-<w:footnotes xmlns:wpc="http://schemas.microsoft.com/office/word/2010/wordprocessingCanvas" xmlns:cx="http://schemas.microsoft.com/office/drawing/2014/chartex" xmlns:cx1="http://schemas.microsoft.com/office/drawing/2015/9/8/chartex" xmlns:cx2="http://schemas.microsoft.com/office/drawing/2015/10/21/chartex" xmlns:cx3="http://schemas.microsoft.com/office/drawing/2016/5/9/chartex" xmlns:cx4="http://schemas.microsoft.com/office/drawing/2016/5/10/chartex" xmlns:cx5="http://schemas.microsoft.com/office/drawing/2016/5/11/chartex" xmlns:cx6="http://schemas.microsoft.com/office/drawing/2016/5/12/chartex" xmlns:cx7="http://schemas.microsoft.com/office/drawing/2016/5/13/chartex" xmlns:cx8="http://schemas.microsoft.com/office/drawing/2016/5/14/chartex" xmlns:mc="http://schemas.openxmlformats.org/markup-compatibility/2006" xmlns:aink="http://schemas.microsoft.com/office/drawing/2016/ink" xmlns:am3d="http://schemas.microsoft.com/office/drawing/2017/model3d" xmlns:o="urn:schemas-microsoft-com:office:office" xmlns:r="http://schemas.openxmlformats.org/officeDocument/2006/relationships" xmlns:m="http://schemas.openxmlformats.org/officeDocument/2006/math" xmlns:v="urn:schemas-microsoft-com:vml" xmlns:wp14="http://schemas.microsoft.com/office/word/2010/wordprocessingDrawing" xmlns:wp="http://schemas.openxmlformats.org/drawingml/2006/wordprocessingDrawing" xmlns:w10="urn:schemas-microsoft-com:office:word" xmlns:w="http://schemas.openxmlformats.org/wordprocessingml/2006/main" xmlns:w14="http://schemas.microsoft.com/office/word/2010/wordml" xmlns:w15="http://schemas.microsoft.com/office/word/2012/wordml" xmlns:w16cex="http://schemas.microsoft.com/office/word/2018/wordml/cex" xmlns:w16cid="http://schemas.microsoft.com/office/word/2016/wordml/cid" xmlns:w16="http://schemas.microsoft.com/office/word/2018/wordml" xmlns:w16sdtdh="http://schemas.microsoft.com/office/word/2020/wordml/sdtdatahash" xmlns:w16se="http://schemas.microsoft.com/office/word/2015/wordml/symex" xmlns:wpg="http://schemas.microsoft.com/office/word/2010/wordprocessingGroup" xmlns:wpi="http://schemas.microsoft.com/office/word/2010/wordprocessingInk" xmlns:wne="http://schemas.microsoft.com/office/word/2006/wordml" xmlns:wps="http://schemas.microsoft.com/office/word/2010/wordprocessingShape" mc:Ignorable="w14 w15 w16se w16cid w16 w16cex w16sdtdh wp14">
+<w:footnotes xmlns:wpc="http://schemas.microsoft.com/office/word/2010/wordprocessingCanvas" xmlns:cx="http://schemas.microsoft.com/office/drawing/2014/chartex" xmlns:cx1="http://schemas.microsoft.com/office/drawing/2015/9/8/chartex" xmlns:cx2="http://schemas.microsoft.com/office/drawing/2015/10/21/chartex" xmlns:cx3="http://schemas.microsoft.com/office/drawing/2016/5/9/chartex" xmlns:cx4="http://schemas.microsoft.com/office/drawing/2016/5/10/chartex" xmlns:cx5="http://schemas.microsoft.com/office/drawing/2016/5/11/chartex" xmlns:cx6="http://schemas.microsoft.com/office/drawing/2016/5/12/chartex" xmlns:cx7="http://schemas.microsoft.com/office/drawing/2016/5/13/chartex" xmlns:cx8="http://schemas.microsoft.com/office/drawing/2016/5/14/chartex" xmlns:mc="http://schemas.openxmlformats.org/markup-compatibility/2006" xmlns:aink="http://schemas.microsoft.com/office/drawing/2016/ink" xmlns:am3d="http://schemas.microsoft.com/office/drawing/2017/model3d" xmlns:o="urn:schemas-microsoft-com:office:office" xmlns:oel="http://schemas.microsoft.com/office/2019/extlst" xmlns:r="http://schemas.openxmlformats.org/officeDocument/2006/relationships" xmlns:m="http://schemas.openxmlformats.org/officeDocument/2006/math" xmlns:v="urn:schemas-microsoft-com:vml" xmlns:wp14="http://schemas.microsoft.com/office/word/2010/wordprocessingDrawing" xmlns:wp="http://schemas.openxmlformats.org/drawingml/2006/wordprocessingDrawing" xmlns:w10="urn:schemas-microsoft-com:office:word" xmlns:w="http://schemas.openxmlformats.org/wordprocessingml/2006/main" xmlns:w14="http://schemas.microsoft.com/office/word/2010/wordml" xmlns:w15="http://schemas.microsoft.com/office/word/2012/wordml" xmlns:w16cex="http://schemas.microsoft.com/office/word/2018/wordml/cex" xmlns:w16cid="http://schemas.microsoft.com/office/word/2016/wordml/cid" xmlns:w16="http://schemas.microsoft.com/office/word/2018/wordml" xmlns:w16du="http://schemas.microsoft.com/office/word/2023/wordml/word16du" xmlns:w16sdtdh="http://schemas.microsoft.com/office/word/2020/wordml/sdtdatahash" xmlns:w16se="http://schemas.microsoft.com/office/word/2015/wordml/symex" xmlns:wpg="http://schemas.microsoft.com/office/word/2010/wordprocessingGroup" xmlns:wpi="http://schemas.microsoft.com/office/word/2010/wordprocessingInk" xmlns:wne="http://schemas.microsoft.com/office/word/2006/wordml" xmlns:wps="http://schemas.microsoft.com/office/word/2010/wordprocessingShape" mc:Ignorable="w14 w15 w16se w16cid w16 w16cex w16sdtdh w16du wp14">
   <w:footnote w:type="separator" w:id="-1">
     <w:p>
       <w:pPr>
@@ -1157,7 +1218,7 @@
 </file>
 
 <file path=word/header1.xml><?xml version="1.0" encoding="utf-8"?>
-<w:hdr xmlns:wpc="http://schemas.microsoft.com/office/word/2010/wordprocessingCanvas" xmlns:cx="http://schemas.microsoft.com/office/drawing/2014/chartex" xmlns:cx1="http://schemas.microsoft.com/office/drawing/2015/9/8/chartex" xmlns:cx2="http://schemas.microsoft.com/office/drawing/2015/10/21/chartex" xmlns:cx3="http://schemas.microsoft.com/office/drawing/2016/5/9/chartex" xmlns:cx4="http://schemas.microsoft.com/office/drawing/2016/5/10/chartex" xmlns:cx5="http://schemas.microsoft.com/office/drawing/2016/5/11/chartex" xmlns:cx6="http://schemas.microsoft.com/office/drawing/2016/5/12/chartex" xmlns:cx7="http://schemas.microsoft.com/office/drawing/2016/5/13/chartex" xmlns:cx8="http://schemas.microsoft.com/office/drawing/2016/5/14/chartex" xmlns:mc="http://schemas.openxmlformats.org/markup-compatibility/2006" xmlns:aink="http://schemas.microsoft.com/office/drawing/2016/ink" xmlns:am3d="http://schemas.microsoft.com/office/drawing/2017/model3d" xmlns:o="urn:schemas-microsoft-com:office:office" xmlns:r="http://schemas.openxmlformats.org/officeDocument/2006/relationships" xmlns:m="http://schemas.openxmlformats.org/officeDocument/2006/math" xmlns:v="urn:schemas-microsoft-com:vml" xmlns:wp14="http://schemas.microsoft.com/office/word/2010/wordprocessingDrawing" xmlns:wp="http://schemas.openxmlformats.org/drawingml/2006/wordprocessingDrawing" xmlns:w10="urn:schemas-microsoft-com:office:word" xmlns:w="http://schemas.openxmlformats.org/wordprocessingml/2006/main" xmlns:w14="http://schemas.microsoft.com/office/word/2010/wordml" xmlns:w15="http://schemas.microsoft.com/office/word/2012/wordml" xmlns:w16cex="http://schemas.microsoft.com/office/word/2018/wordml/cex" xmlns:w16cid="http://schemas.microsoft.com/office/word/2016/wordml/cid" xmlns:w16="http://schemas.microsoft.com/office/word/2018/wordml" xmlns:w16sdtdh="http://schemas.microsoft.com/office/word/2020/wordml/sdtdatahash" xmlns:w16se="http://schemas.microsoft.com/office/word/2015/wordml/symex" xmlns:wpg="http://schemas.microsoft.com/office/word/2010/wordprocessingGroup" xmlns:wpi="http://schemas.microsoft.com/office/word/2010/wordprocessingInk" xmlns:wne="http://schemas.microsoft.com/office/word/2006/wordml" xmlns:wps="http://schemas.microsoft.com/office/word/2010/wordprocessingShape" mc:Ignorable="w14 w15 w16se w16cid w16 w16cex w16sdtdh wp14">
+<w:hdr xmlns:wpc="http://schemas.microsoft.com/office/word/2010/wordprocessingCanvas" xmlns:cx="http://schemas.microsoft.com/office/drawing/2014/chartex" xmlns:cx1="http://schemas.microsoft.com/office/drawing/2015/9/8/chartex" xmlns:cx2="http://schemas.microsoft.com/office/drawing/2015/10/21/chartex" xmlns:cx3="http://schemas.microsoft.com/office/drawing/2016/5/9/chartex" xmlns:cx4="http://schemas.microsoft.com/office/drawing/2016/5/10/chartex" xmlns:cx5="http://schemas.microsoft.com/office/drawing/2016/5/11/chartex" xmlns:cx6="http://schemas.microsoft.com/office/drawing/2016/5/12/chartex" xmlns:cx7="http://schemas.microsoft.com/office/drawing/2016/5/13/chartex" xmlns:cx8="http://schemas.microsoft.com/office/drawing/2016/5/14/chartex" xmlns:mc="http://schemas.openxmlformats.org/markup-compatibility/2006" xmlns:aink="http://schemas.microsoft.com/office/drawing/2016/ink" xmlns:am3d="http://schemas.microsoft.com/office/drawing/2017/model3d" xmlns:o="urn:schemas-microsoft-com:office:office" xmlns:oel="http://schemas.microsoft.com/office/2019/extlst" xmlns:r="http://schemas.openxmlformats.org/officeDocument/2006/relationships" xmlns:m="http://schemas.openxmlformats.org/officeDocument/2006/math" xmlns:v="urn:schemas-microsoft-com:vml" xmlns:wp14="http://schemas.microsoft.com/office/word/2010/wordprocessingDrawing" xmlns:wp="http://schemas.openxmlformats.org/drawingml/2006/wordprocessingDrawing" xmlns:w10="urn:schemas-microsoft-com:office:word" xmlns:w="http://schemas.openxmlformats.org/wordprocessingml/2006/main" xmlns:w14="http://schemas.microsoft.com/office/word/2010/wordml" xmlns:w15="http://schemas.microsoft.com/office/word/2012/wordml" xmlns:w16cex="http://schemas.microsoft.com/office/word/2018/wordml/cex" xmlns:w16cid="http://schemas.microsoft.com/office/word/2016/wordml/cid" xmlns:w16="http://schemas.microsoft.com/office/word/2018/wordml" xmlns:w16du="http://schemas.microsoft.com/office/word/2023/wordml/word16du" xmlns:w16sdtdh="http://schemas.microsoft.com/office/word/2020/wordml/sdtdatahash" xmlns:w16se="http://schemas.microsoft.com/office/word/2015/wordml/symex" xmlns:wpg="http://schemas.microsoft.com/office/word/2010/wordprocessingGroup" xmlns:wpi="http://schemas.microsoft.com/office/word/2010/wordprocessingInk" xmlns:wne="http://schemas.microsoft.com/office/word/2006/wordml" xmlns:wps="http://schemas.microsoft.com/office/word/2010/wordprocessingShape" mc:Ignorable="w14 w15 w16se w16cid w16 w16cex w16sdtdh w16du wp14">
   <w:p>
     <w:pPr>
       <w:pStyle w:val="lfej"/>
@@ -1168,7 +1229,7 @@
 </file>
 
 <file path=word/numbering.xml><?xml version="1.0" encoding="utf-8"?>
-<w:numbering xmlns:wpc="http://schemas.microsoft.com/office/word/2010/wordprocessingCanvas" xmlns:cx="http://schemas.microsoft.com/office/drawing/2014/chartex" xmlns:cx1="http://schemas.microsoft.com/office/drawing/2015/9/8/chartex" xmlns:cx2="http://schemas.microsoft.com/office/drawing/2015/10/21/chartex" xmlns:cx3="http://schemas.microsoft.com/office/drawing/2016/5/9/chartex" xmlns:cx4="http://schemas.microsoft.com/office/drawing/2016/5/10/chartex" xmlns:cx5="http://schemas.microsoft.com/office/drawing/2016/5/11/chartex" xmlns:cx6="http://schemas.microsoft.com/office/drawing/2016/5/12/chartex" xmlns:cx7="http://schemas.microsoft.com/office/drawing/2016/5/13/chartex" xmlns:cx8="http://schemas.microsoft.com/office/drawing/2016/5/14/chartex" xmlns:mc="http://schemas.openxmlformats.org/markup-compatibility/2006" xmlns:aink="http://schemas.microsoft.com/office/drawing/2016/ink" xmlns:am3d="http://schemas.microsoft.com/office/drawing/2017/model3d" xmlns:o="urn:schemas-microsoft-com:office:office" xmlns:r="http://schemas.openxmlformats.org/officeDocument/2006/relationships" xmlns:m="http://schemas.openxmlformats.org/officeDocument/2006/math" xmlns:v="urn:schemas-microsoft-com:vml" xmlns:wp14="http://schemas.microsoft.com/office/word/2010/wordprocessingDrawing" xmlns:wp="http://schemas.openxmlformats.org/drawingml/2006/wordprocessingDrawing" xmlns:w10="urn:schemas-microsoft-com:office:word" xmlns:w="http://schemas.openxmlformats.org/wordprocessingml/2006/main" xmlns:w14="http://schemas.microsoft.com/office/word/2010/wordml" xmlns:w15="http://schemas.microsoft.com/office/word/2012/wordml" xmlns:w16cex="http://schemas.microsoft.com/office/word/2018/wordml/cex" xmlns:w16cid="http://schemas.microsoft.com/office/word/2016/wordml/cid" xmlns:w16="http://schemas.microsoft.com/office/word/2018/wordml" xmlns:w16sdtdh="http://schemas.microsoft.com/office/word/2020/wordml/sdtdatahash" xmlns:w16se="http://schemas.microsoft.com/office/word/2015/wordml/symex" xmlns:wpg="http://schemas.microsoft.com/office/word/2010/wordprocessingGroup" xmlns:wpi="http://schemas.microsoft.com/office/word/2010/wordprocessingInk" xmlns:wne="http://schemas.microsoft.com/office/word/2006/wordml" xmlns:wps="http://schemas.microsoft.com/office/word/2010/wordprocessingShape" mc:Ignorable="w14 w15 w16se w16cid w16 w16cex w16sdtdh wp14">
+<w:numbering xmlns:wpc="http://schemas.microsoft.com/office/word/2010/wordprocessingCanvas" xmlns:cx="http://schemas.microsoft.com/office/drawing/2014/chartex" xmlns:cx1="http://schemas.microsoft.com/office/drawing/2015/9/8/chartex" xmlns:cx2="http://schemas.microsoft.com/office/drawing/2015/10/21/chartex" xmlns:cx3="http://schemas.microsoft.com/office/drawing/2016/5/9/chartex" xmlns:cx4="http://schemas.microsoft.com/office/drawing/2016/5/10/chartex" xmlns:cx5="http://schemas.microsoft.com/office/drawing/2016/5/11/chartex" xmlns:cx6="http://schemas.microsoft.com/office/drawing/2016/5/12/chartex" xmlns:cx7="http://schemas.microsoft.com/office/drawing/2016/5/13/chartex" xmlns:cx8="http://schemas.microsoft.com/office/drawing/2016/5/14/chartex" xmlns:mc="http://schemas.openxmlformats.org/markup-compatibility/2006" xmlns:aink="http://schemas.microsoft.com/office/drawing/2016/ink" xmlns:am3d="http://schemas.microsoft.com/office/drawing/2017/model3d" xmlns:o="urn:schemas-microsoft-com:office:office" xmlns:oel="http://schemas.microsoft.com/office/2019/extlst" xmlns:r="http://schemas.openxmlformats.org/officeDocument/2006/relationships" xmlns:m="http://schemas.openxmlformats.org/officeDocument/2006/math" xmlns:v="urn:schemas-microsoft-com:vml" xmlns:wp14="http://schemas.microsoft.com/office/word/2010/wordprocessingDrawing" xmlns:wp="http://schemas.openxmlformats.org/drawingml/2006/wordprocessingDrawing" xmlns:w10="urn:schemas-microsoft-com:office:word" xmlns:w="http://schemas.openxmlformats.org/wordprocessingml/2006/main" xmlns:w14="http://schemas.microsoft.com/office/word/2010/wordml" xmlns:w15="http://schemas.microsoft.com/office/word/2012/wordml" xmlns:w16cex="http://schemas.microsoft.com/office/word/2018/wordml/cex" xmlns:w16cid="http://schemas.microsoft.com/office/word/2016/wordml/cid" xmlns:w16="http://schemas.microsoft.com/office/word/2018/wordml" xmlns:w16du="http://schemas.microsoft.com/office/word/2023/wordml/word16du" xmlns:w16sdtdh="http://schemas.microsoft.com/office/word/2020/wordml/sdtdatahash" xmlns:w16se="http://schemas.microsoft.com/office/word/2015/wordml/symex" xmlns:wpg="http://schemas.microsoft.com/office/word/2010/wordprocessingGroup" xmlns:wpi="http://schemas.microsoft.com/office/word/2010/wordprocessingInk" xmlns:wne="http://schemas.microsoft.com/office/word/2006/wordml" xmlns:wps="http://schemas.microsoft.com/office/word/2010/wordprocessingShape" mc:Ignorable="w14 w15 w16se w16cid w16 w16cex w16sdtdh w16du wp14">
   <w:abstractNum w:abstractNumId="0" w15:restartNumberingAfterBreak="0">
     <w:nsid w:val="35291319"/>
     <w:multiLevelType w:val="hybridMultilevel"/>
@@ -1436,20 +1497,20 @@
       </w:pPr>
     </w:lvl>
   </w:abstractNum>
-  <w:num w:numId="1">
+  <w:num w:numId="1" w16cid:durableId="1905295027">
     <w:abstractNumId w:val="2"/>
   </w:num>
-  <w:num w:numId="2">
+  <w:num w:numId="2" w16cid:durableId="2119787505">
     <w:abstractNumId w:val="0"/>
   </w:num>
-  <w:num w:numId="3">
+  <w:num w:numId="3" w16cid:durableId="213932741">
     <w:abstractNumId w:val="1"/>
   </w:num>
 </w:numbering>
 </file>
 
 <file path=word/styles.xml><?xml version="1.0" encoding="utf-8"?>
-<w:styles xmlns:mc="http://schemas.openxmlformats.org/markup-compatibility/2006" xmlns:r="http://schemas.openxmlformats.org/officeDocument/2006/relationships" xmlns:w="http://schemas.openxmlformats.org/wordprocessingml/2006/main" xmlns:w14="http://schemas.microsoft.com/office/word/2010/wordml" xmlns:w15="http://schemas.microsoft.com/office/word/2012/wordml" xmlns:w16cex="http://schemas.microsoft.com/office/word/2018/wordml/cex" xmlns:w16cid="http://schemas.microsoft.com/office/word/2016/wordml/cid" xmlns:w16="http://schemas.microsoft.com/office/word/2018/wordml" xmlns:w16sdtdh="http://schemas.microsoft.com/office/word/2020/wordml/sdtdatahash" xmlns:w16se="http://schemas.microsoft.com/office/word/2015/wordml/symex" mc:Ignorable="w14 w15 w16se w16cid w16 w16cex w16sdtdh">
+<w:styles xmlns:mc="http://schemas.openxmlformats.org/markup-compatibility/2006" xmlns:r="http://schemas.openxmlformats.org/officeDocument/2006/relationships" xmlns:w="http://schemas.openxmlformats.org/wordprocessingml/2006/main" xmlns:w14="http://schemas.microsoft.com/office/word/2010/wordml" xmlns:w15="http://schemas.microsoft.com/office/word/2012/wordml" xmlns:w16cex="http://schemas.microsoft.com/office/word/2018/wordml/cex" xmlns:w16cid="http://schemas.microsoft.com/office/word/2016/wordml/cid" xmlns:w16="http://schemas.microsoft.com/office/word/2018/wordml" xmlns:w16du="http://schemas.microsoft.com/office/word/2023/wordml/word16du" xmlns:w16sdtdh="http://schemas.microsoft.com/office/word/2020/wordml/sdtdatahash" xmlns:w16se="http://schemas.microsoft.com/office/word/2015/wordml/symex" mc:Ignorable="w14 w15 w16se w16cid w16 w16cex w16sdtdh w16du">
   <w:docDefaults>
     <w:rPrDefault>
       <w:rPr>
@@ -1571,6 +1632,7 @@
     <w:lsdException w:name="HTML Sample" w:semiHidden="1" w:unhideWhenUsed="1"/>
     <w:lsdException w:name="HTML Typewriter" w:semiHidden="1" w:unhideWhenUsed="1"/>
     <w:lsdException w:name="HTML Variable" w:semiHidden="1" w:unhideWhenUsed="1"/>
+    <w:lsdException w:name="Normal Table" w:semiHidden="1" w:unhideWhenUsed="1"/>
     <w:lsdException w:name="annotation subject" w:semiHidden="1" w:unhideWhenUsed="1"/>
     <w:lsdException w:name="No List" w:semiHidden="1" w:unhideWhenUsed="1"/>
     <w:lsdException w:name="Outline List 1" w:semiHidden="1" w:unhideWhenUsed="1"/>
@@ -1613,8 +1675,11 @@
     <w:lsdException w:name="Table Contemporary" w:semiHidden="1" w:unhideWhenUsed="1"/>
     <w:lsdException w:name="Table Elegant" w:semiHidden="1" w:unhideWhenUsed="1"/>
     <w:lsdException w:name="Table Professional" w:semiHidden="1" w:unhideWhenUsed="1"/>
+    <w:lsdException w:name="Table Subtle 1" w:semiHidden="1" w:unhideWhenUsed="1"/>
     <w:lsdException w:name="Table Subtle 2" w:semiHidden="1" w:unhideWhenUsed="1"/>
     <w:lsdException w:name="Table Web 1" w:semiHidden="1" w:unhideWhenUsed="1"/>
+    <w:lsdException w:name="Table Web 2" w:semiHidden="1" w:unhideWhenUsed="1"/>
+    <w:lsdException w:name="Table Web 3" w:semiHidden="1" w:unhideWhenUsed="1"/>
     <w:lsdException w:name="Balloon Text" w:semiHidden="1" w:unhideWhenUsed="1"/>
     <w:lsdException w:name="Table Grid" w:uiPriority="39"/>
     <w:lsdException w:name="Table Theme" w:semiHidden="1" w:unhideWhenUsed="1"/>
@@ -1843,6 +1908,29 @@
     <w:name w:val="Normal"/>
     <w:qFormat/>
   </w:style>
+  <w:style w:type="paragraph" w:styleId="Cmsor1">
+    <w:name w:val="heading 1"/>
+    <w:basedOn w:val="Norml"/>
+    <w:next w:val="Norml"/>
+    <w:link w:val="Cmsor1Char"/>
+    <w:uiPriority w:val="9"/>
+    <w:qFormat/>
+    <w:rsid w:val="00315D26"/>
+    <w:pPr>
+      <w:keepNext/>
+      <w:keepLines/>
+      <w:spacing w:before="240" w:after="0"/>
+      <w:jc w:val="center"/>
+      <w:outlineLvl w:val="0"/>
+    </w:pPr>
+    <w:rPr>
+      <w:rFonts w:eastAsiaTheme="majorEastAsia" w:cstheme="majorBidi"/>
+      <w:b/>
+      <w:color w:val="000000" w:themeColor="text1"/>
+      <w:sz w:val="36"/>
+      <w:szCs w:val="32"/>
+    </w:rPr>
+  </w:style>
   <w:style w:type="character" w:default="1" w:styleId="Bekezdsalapbettpusa">
     <w:name w:val="Default Paragraph Font"/>
     <w:uiPriority w:val="1"/>
@@ -1946,6 +2034,35 @@
     <w:rPr>
       <w:color w:val="605E5C"/>
       <w:shd w:val="clear" w:color="auto" w:fill="E1DFDD"/>
+    </w:rPr>
+  </w:style>
+  <w:style w:type="character" w:customStyle="1" w:styleId="Cmsor1Char">
+    <w:name w:val="Címsor 1 Char"/>
+    <w:basedOn w:val="Bekezdsalapbettpusa"/>
+    <w:link w:val="Cmsor1"/>
+    <w:uiPriority w:val="9"/>
+    <w:rsid w:val="00315D26"/>
+    <w:rPr>
+      <w:rFonts w:eastAsiaTheme="majorEastAsia" w:cstheme="majorBidi"/>
+      <w:b/>
+      <w:color w:val="000000" w:themeColor="text1"/>
+      <w:sz w:val="36"/>
+      <w:szCs w:val="32"/>
+    </w:rPr>
+  </w:style>
+  <w:style w:type="paragraph" w:styleId="Tartalomjegyzkcmsora">
+    <w:name w:val="TOC Heading"/>
+    <w:basedOn w:val="Cmsor1"/>
+    <w:next w:val="Norml"/>
+    <w:uiPriority w:val="39"/>
+    <w:unhideWhenUsed/>
+    <w:qFormat/>
+    <w:rsid w:val="00315D26"/>
+    <w:pPr>
+      <w:outlineLvl w:val="9"/>
+    </w:pPr>
+    <w:rPr>
+      <w:lang w:eastAsia="hu-HU"/>
     </w:rPr>
   </w:style>
 </w:styles>
@@ -2210,4 +2327,16 @@
     </a:ext>
   </a:extLst>
 </a:theme>
+</file>
+
+<file path=customXml/item1.xml><?xml version="1.0" encoding="utf-8"?>
+<b:Sources xmlns:b="http://schemas.openxmlformats.org/officeDocument/2006/bibliography" xmlns="http://schemas.openxmlformats.org/officeDocument/2006/bibliography" SelectedStyle="\APASixthEditionOfficeOnline.xsl" StyleName="APA" Version="6"/>
+</file>
+
+<file path=customXml/itemProps1.xml><?xml version="1.0" encoding="utf-8"?>
+<ds:datastoreItem xmlns:ds="http://schemas.openxmlformats.org/officeDocument/2006/customXml" ds:itemID="{3D63882F-C264-49FB-87B2-9F841C9739B1}">
+  <ds:schemaRefs>
+    <ds:schemaRef ds:uri="http://schemas.openxmlformats.org/officeDocument/2006/bibliography"/>
+  </ds:schemaRefs>
+</ds:datastoreItem>
 </file>
</xml_diff>

<commit_message>
Weboldal fejlesztés, füstérzékelő adatok mejgelenés változása, terem feltöltés félig müködik de még nem jelenik meg, és dokumentáció javítása
</commit_message>
<xml_diff>
--- a/public/Documentation/BGSZC_EötvösLoránd_Arduino_füstérzékelő_dokumentáció_SzűcsErikDániel.docx
+++ b/public/Documentation/BGSZC_EötvösLoránd_Arduino_füstérzékelő_dokumentáció_SzűcsErikDániel.docx
@@ -1,6 +1,6 @@
 
 <file path=word/document.xml><?xml version="1.0" encoding="utf-8"?>
-<w:document xmlns:wpc="http://schemas.microsoft.com/office/word/2010/wordprocessingCanvas" xmlns:cx="http://schemas.microsoft.com/office/drawing/2014/chartex" xmlns:cx1="http://schemas.microsoft.com/office/drawing/2015/9/8/chartex" xmlns:cx2="http://schemas.microsoft.com/office/drawing/2015/10/21/chartex" xmlns:cx3="http://schemas.microsoft.com/office/drawing/2016/5/9/chartex" xmlns:cx4="http://schemas.microsoft.com/office/drawing/2016/5/10/chartex" xmlns:cx5="http://schemas.microsoft.com/office/drawing/2016/5/11/chartex" xmlns:cx6="http://schemas.microsoft.com/office/drawing/2016/5/12/chartex" xmlns:cx7="http://schemas.microsoft.com/office/drawing/2016/5/13/chartex" xmlns:cx8="http://schemas.microsoft.com/office/drawing/2016/5/14/chartex" xmlns:mc="http://schemas.openxmlformats.org/markup-compatibility/2006" xmlns:aink="http://schemas.microsoft.com/office/drawing/2016/ink" xmlns:am3d="http://schemas.microsoft.com/office/drawing/2017/model3d" xmlns:o="urn:schemas-microsoft-com:office:office" xmlns:oel="http://schemas.microsoft.com/office/2019/extlst" xmlns:r="http://schemas.openxmlformats.org/officeDocument/2006/relationships" xmlns:m="http://schemas.openxmlformats.org/officeDocument/2006/math" xmlns:v="urn:schemas-microsoft-com:vml" xmlns:wp14="http://schemas.microsoft.com/office/word/2010/wordprocessingDrawing" xmlns:wp="http://schemas.openxmlformats.org/drawingml/2006/wordprocessingDrawing" xmlns:w10="urn:schemas-microsoft-com:office:word" xmlns:w="http://schemas.openxmlformats.org/wordprocessingml/2006/main" xmlns:w14="http://schemas.microsoft.com/office/word/2010/wordml" xmlns:w15="http://schemas.microsoft.com/office/word/2012/wordml" xmlns:w16cex="http://schemas.microsoft.com/office/word/2018/wordml/cex" xmlns:w16cid="http://schemas.microsoft.com/office/word/2016/wordml/cid" xmlns:w16="http://schemas.microsoft.com/office/word/2018/wordml" xmlns:w16du="http://schemas.microsoft.com/office/word/2023/wordml/word16du" xmlns:w16sdtdh="http://schemas.microsoft.com/office/word/2020/wordml/sdtdatahash" xmlns:w16se="http://schemas.microsoft.com/office/word/2015/wordml/symex" xmlns:wpg="http://schemas.microsoft.com/office/word/2010/wordprocessingGroup" xmlns:wpi="http://schemas.microsoft.com/office/word/2010/wordprocessingInk" xmlns:wne="http://schemas.microsoft.com/office/word/2006/wordml" xmlns:wps="http://schemas.microsoft.com/office/word/2010/wordprocessingShape" mc:Ignorable="w14 w15 w16se w16cid w16 w16cex w16sdtdh w16du wp14">
+<w:document xmlns:wpc="http://schemas.microsoft.com/office/word/2010/wordprocessingCanvas" xmlns:cx="http://schemas.microsoft.com/office/drawing/2014/chartex" xmlns:cx1="http://schemas.microsoft.com/office/drawing/2015/9/8/chartex" xmlns:mc="http://schemas.openxmlformats.org/markup-compatibility/2006" xmlns:o="urn:schemas-microsoft-com:office:office" xmlns:r="http://schemas.openxmlformats.org/officeDocument/2006/relationships" xmlns:m="http://schemas.openxmlformats.org/officeDocument/2006/math" xmlns:v="urn:schemas-microsoft-com:vml" xmlns:wp14="http://schemas.microsoft.com/office/word/2010/wordprocessingDrawing" xmlns:wp="http://schemas.openxmlformats.org/drawingml/2006/wordprocessingDrawing" xmlns:w10="urn:schemas-microsoft-com:office:word" xmlns:w="http://schemas.openxmlformats.org/wordprocessingml/2006/main" xmlns:w14="http://schemas.microsoft.com/office/word/2010/wordml" xmlns:w15="http://schemas.microsoft.com/office/word/2012/wordml" xmlns:w16se="http://schemas.microsoft.com/office/word/2015/wordml/symex" xmlns:wpg="http://schemas.microsoft.com/office/word/2010/wordprocessingGroup" xmlns:wpi="http://schemas.microsoft.com/office/word/2010/wordprocessingInk" xmlns:wne="http://schemas.microsoft.com/office/word/2006/wordml" xmlns:wps="http://schemas.microsoft.com/office/word/2010/wordprocessingShape" mc:Ignorable="w14 w15 w16se wp14">
   <w:body>
     <w:p>
       <w:r>
@@ -690,20 +690,21 @@
     </w:p>
     <w:sdt>
       <w:sdtPr>
+        <w:rPr>
+          <w:b w:val="0"/>
+          <w:bCs w:val="0"/>
+          <w:caps w:val="0"/>
+          <w:sz w:val="24"/>
+          <w:szCs w:val="22"/>
+          <w:lang w:eastAsia="en-US"/>
+        </w:rPr>
         <w:id w:val="133309177"/>
         <w:docPartObj>
           <w:docPartGallery w:val="Table of Contents"/>
           <w:docPartUnique/>
         </w:docPartObj>
       </w:sdtPr>
-      <w:sdtEndPr>
-        <w:rPr>
-          <w:caps w:val="0"/>
-          <w:sz w:val="24"/>
-          <w:szCs w:val="22"/>
-          <w:lang w:eastAsia="en-US"/>
-        </w:rPr>
-      </w:sdtEndPr>
+      <w:sdtEndPr/>
       <w:sdtContent>
         <w:p>
           <w:pPr>
@@ -1958,7 +1959,7 @@
     <w:tbl>
       <w:tblPr>
         <w:tblStyle w:val="Rcsostblzat"/>
-        <w:tblW w:w="0" w:type="auto"/>
+        <w:tblW w:w="8647" w:type="dxa"/>
         <w:tblBorders>
           <w:top w:val="none" w:sz="0" w:space="0" w:color="auto"/>
           <w:left w:val="none" w:sz="0" w:space="0" w:color="auto"/>
@@ -1971,12 +1972,12 @@
         <w:tblLook w:val="04A0" w:firstRow="1" w:lastRow="0" w:firstColumn="1" w:lastColumn="0" w:noHBand="0" w:noVBand="1"/>
       </w:tblPr>
       <w:tblGrid>
-        <w:gridCol w:w="7075"/>
+        <w:gridCol w:w="8647"/>
       </w:tblGrid>
       <w:tr>
         <w:tc>
           <w:tcPr>
-            <w:tcW w:w="7075" w:type="dxa"/>
+            <w:tcW w:w="8647" w:type="dxa"/>
             <w:shd w:val="clear" w:color="auto" w:fill="2E74B5" w:themeFill="accent1" w:themeFillShade="BF"/>
           </w:tcPr>
           <w:p>
@@ -2001,7 +2002,7 @@
     <w:tbl>
       <w:tblPr>
         <w:tblStyle w:val="Rcsostblzat"/>
-        <w:tblW w:w="0" w:type="auto"/>
+        <w:tblW w:w="8647" w:type="dxa"/>
         <w:tblBorders>
           <w:top w:val="none" w:sz="0" w:space="0" w:color="auto"/>
           <w:left w:val="none" w:sz="0" w:space="0" w:color="auto"/>
@@ -2013,75 +2014,42 @@
         <w:tblLook w:val="04A0" w:firstRow="1" w:lastRow="0" w:firstColumn="1" w:lastColumn="0" w:noHBand="0" w:noVBand="1"/>
       </w:tblPr>
       <w:tblGrid>
-        <w:gridCol w:w="7075"/>
+        <w:gridCol w:w="8647"/>
       </w:tblGrid>
       <w:tr>
         <w:tc>
           <w:tcPr>
-            <w:tcW w:w="7075" w:type="dxa"/>
+            <w:tcW w:w="8647" w:type="dxa"/>
             <w:shd w:val="clear" w:color="auto" w:fill="9CC2E5" w:themeFill="accent1" w:themeFillTint="99"/>
           </w:tcPr>
           <w:p>
             <w:pPr>
               <w:pStyle w:val="Cmsor2"/>
+              <w:outlineLvl w:val="1"/>
             </w:pPr>
-            <w:bookmarkStart w:id="3" w:name="_Hlk160975949"/>
-            <w:bookmarkStart w:id="4" w:name="_Toc161007527"/>
+            <w:bookmarkStart w:id="3" w:name="_Toc161007527"/>
+            <w:bookmarkStart w:id="4" w:name="_Hlk160975949"/>
             <w:r>
               <w:t>Bevezetés</w:t>
             </w:r>
-            <w:bookmarkEnd w:id="4"/>
+            <w:bookmarkEnd w:id="3"/>
           </w:p>
         </w:tc>
       </w:tr>
     </w:tbl>
-    <w:bookmarkEnd w:id="3"/>
-    <w:p>
-      <w:r>
-        <w:t>A dolgok internete (</w:t>
-      </w:r>
-      <w:proofErr w:type="spellStart"/>
-      <w:r>
-        <w:t>IoT</w:t>
-      </w:r>
-      <w:proofErr w:type="spellEnd"/>
-      <w:r>
-        <w:t xml:space="preserve">), vagyis a dolgok internete terminus olyan elektronikai eszközöket, esetleg magas intelligenciájú eszközöket takar, amik képesek érzékelni, továbbá lényeges információkat továbbítani az internetes hálózaton keresztül más eszközök részére, hogy kommunikáljanak, esetleg feldolgozzák ezeket az adatokat adott célokra. Ezek az magas intelligenciájú eszközök bírnak beépített szenzorokkal, esetleg érzékelőkkel, amik segítségével adatokat gyűjtenek. Az </w:t>
-      </w:r>
-      <w:proofErr w:type="spellStart"/>
-      <w:r>
-        <w:t>IoT</w:t>
-      </w:r>
-      <w:proofErr w:type="spellEnd"/>
-      <w:r>
-        <w:t xml:space="preserve"> egy olyan technológia, mely folyamatosan terjed a modern világban, ezen kívül újabb lehetőségeket kínál az életünk megkönnyítésére, valamint az online tér kiterjesztésére. Ilyen eszközök közé tartoznak példának okáért az okosórák, okosriasztók, okosfüggönyök, okosfűtésvezérlők, az általam vizsgált téma, az okos füstérzékelők, ezen kívül számos más magas intelligenciájú eszköz.</w:t>
-      </w:r>
-    </w:p>
-    <w:p>
-      <w:r>
-        <w:t xml:space="preserve">Az </w:t>
-      </w:r>
-      <w:proofErr w:type="spellStart"/>
-      <w:r>
-        <w:t>IoT</w:t>
-      </w:r>
-      <w:proofErr w:type="spellEnd"/>
-      <w:r>
-        <w:t xml:space="preserve"> jelentőségét tovább növeli az általa kínált mindenre kiterjedő alkalmazások palettája, amik megkönnyítik, valamint hatékonyabbá teszik mindennapi tevékenységeinket. Az okos otthonokban például az </w:t>
-      </w:r>
-      <w:proofErr w:type="spellStart"/>
-      <w:r>
-        <w:t>IoT</w:t>
-      </w:r>
-      <w:proofErr w:type="spellEnd"/>
-      <w:r>
-        <w:t xml:space="preserve"> támogatásával az eszközök egymással való kommunikációja lehetővé teszi, hogy távolról is vezérelhessük otthonunkat, például távolról bekapcsolhatjuk a fűtést, esetleg megfigyelhetjük a ház biztonságát. Ezzel együtt a gazdaságban is nagy szerepet kap, javítja a termelés </w:t>
-      </w:r>
-      <w:proofErr w:type="gramStart"/>
-      <w:r>
-        <w:t>és  az</w:t>
-      </w:r>
-      <w:proofErr w:type="gramEnd"/>
+    <w:bookmarkEnd w:id="4"/>
+    <w:p>
+      <w:r>
+        <w:t>A dolgok internete (IoT), vagyis a dolgok internete terminus olyan elektronikai eszközöket, esetleg magas intelligenciájú eszközöket takar, amik képesek érzékelni, továbbá lényeges információkat továbbítani az internetes hálózaton keresztül más eszközök részére, hogy kommunikáljanak, esetleg feldolgozzák ezeket az adatokat adott célokra. Ezek az magas intelligenciájú eszközök bírnak beépített szenzorokkal, esetleg érzékelőkkel, amik segítségével adatokat gyűjtenek. Az IoT egy olyan technológia, mely folyamatosan terjed a modern világban, ezen kívül újabb lehetőségeket kínál az életünk megkönnyítésére, valamint az online tér kiterjesztésére. Ilyen eszközök közé tartoznak példának okáért az okosórák, okosriasztók, okosfüggönyök, okosfűtésvezérlők, az általam vizsgált téma, az okos füstérzékelők, ezen kívül számos más magas intelligenciájú eszköz.</w:t>
+      </w:r>
+    </w:p>
+    <w:p>
+      <w:r>
+        <w:t xml:space="preserve">Az IoT jelentőségét tovább növeli az általa kínált mindenre kiterjedő alkalmazások palettája, amik megkönnyítik, valamint hatékonyabbá teszik mindennapi tevékenységeinket. Az okos otthonokban például az IoT támogatásával az eszközök egymással való kommunikációja lehetővé teszi, hogy távolról is vezérelhessük otthonunkat, például távolról bekapcsolhatjuk a fűtést, esetleg megfigyelhetjük a ház biztonságát. Ezzel együtt a gazdaságban is nagy szerepet kap, javítja a termelés </w:t>
+      </w:r>
+      <w:r>
+        <w:t>és az</w:t>
+      </w:r>
       <w:r>
         <w:t xml:space="preserve"> üzemeltetés hatékonyságát.</w:t>
       </w:r>
@@ -2089,7 +2057,7 @@
     <w:tbl>
       <w:tblPr>
         <w:tblStyle w:val="Rcsostblzat"/>
-        <w:tblW w:w="0" w:type="auto"/>
+        <w:tblW w:w="8642" w:type="dxa"/>
         <w:tblBorders>
           <w:top w:val="single" w:sz="4" w:space="0" w:color="F2F2F2"/>
           <w:left w:val="single" w:sz="4" w:space="0" w:color="F2F2F2"/>
@@ -2102,7 +2070,7 @@
         <w:tblLook w:val="04A0" w:firstRow="1" w:lastRow="0" w:firstColumn="1" w:lastColumn="0" w:noHBand="0" w:noVBand="1"/>
       </w:tblPr>
       <w:tblGrid>
-        <w:gridCol w:w="7075"/>
+        <w:gridCol w:w="8642"/>
       </w:tblGrid>
       <w:tr>
         <w:trPr>
@@ -2110,13 +2078,14 @@
         </w:trPr>
         <w:tc>
           <w:tcPr>
-            <w:tcW w:w="7075" w:type="dxa"/>
+            <w:tcW w:w="8642" w:type="dxa"/>
             <w:shd w:val="clear" w:color="auto" w:fill="D9D9D9" w:themeFill="background1" w:themeFillShade="D9"/>
             <w:vAlign w:val="center"/>
           </w:tcPr>
           <w:p>
             <w:pPr>
               <w:pStyle w:val="Cmsor3"/>
+              <w:outlineLvl w:val="2"/>
             </w:pPr>
             <w:bookmarkStart w:id="5" w:name="_Toc161007528"/>
             <w:r>
@@ -2171,13 +2140,7 @@
     </w:p>
     <w:p>
       <w:r>
-        <w:t xml:space="preserve">Illetve </w:t>
-      </w:r>
-      <w:r>
-        <w:t>Szénásy</w:t>
-      </w:r>
-      <w:r>
-        <w:t xml:space="preserve"> Zsolt tanár úrnak a 3d modell kivitelezése segítségét.</w:t>
+        <w:t>Illetve Szénásy Zsolt tanár úrnak a 3d modell kivitelezése segítségét.</w:t>
       </w:r>
     </w:p>
     <w:p>
@@ -2188,7 +2151,7 @@
     <w:tbl>
       <w:tblPr>
         <w:tblStyle w:val="Rcsostblzat"/>
-        <w:tblW w:w="0" w:type="auto"/>
+        <w:tblW w:w="8647" w:type="dxa"/>
         <w:tblBorders>
           <w:top w:val="none" w:sz="0" w:space="0" w:color="auto"/>
           <w:left w:val="none" w:sz="0" w:space="0" w:color="auto"/>
@@ -2201,12 +2164,12 @@
         <w:tblLook w:val="04A0" w:firstRow="1" w:lastRow="0" w:firstColumn="1" w:lastColumn="0" w:noHBand="0" w:noVBand="1"/>
       </w:tblPr>
       <w:tblGrid>
-        <w:gridCol w:w="7075"/>
+        <w:gridCol w:w="8647"/>
       </w:tblGrid>
       <w:tr>
         <w:tc>
           <w:tcPr>
-            <w:tcW w:w="7075" w:type="dxa"/>
+            <w:tcW w:w="8647" w:type="dxa"/>
             <w:shd w:val="clear" w:color="auto" w:fill="2E74B5" w:themeFill="accent1" w:themeFillShade="BF"/>
           </w:tcPr>
           <w:p>
@@ -2227,7 +2190,7 @@
     <w:tbl>
       <w:tblPr>
         <w:tblStyle w:val="Rcsostblzat"/>
-        <w:tblW w:w="0" w:type="auto"/>
+        <w:tblW w:w="8647" w:type="dxa"/>
         <w:tblBorders>
           <w:top w:val="none" w:sz="0" w:space="0" w:color="auto"/>
           <w:left w:val="none" w:sz="0" w:space="0" w:color="auto"/>
@@ -2239,17 +2202,18 @@
         <w:tblLook w:val="04A0" w:firstRow="1" w:lastRow="0" w:firstColumn="1" w:lastColumn="0" w:noHBand="0" w:noVBand="1"/>
       </w:tblPr>
       <w:tblGrid>
-        <w:gridCol w:w="7075"/>
+        <w:gridCol w:w="8647"/>
       </w:tblGrid>
       <w:tr>
         <w:tc>
           <w:tcPr>
-            <w:tcW w:w="7075" w:type="dxa"/>
+            <w:tcW w:w="8647" w:type="dxa"/>
             <w:shd w:val="clear" w:color="auto" w:fill="9CC2E5" w:themeFill="accent1" w:themeFillTint="99"/>
           </w:tcPr>
           <w:p>
             <w:pPr>
               <w:pStyle w:val="Cmsor2"/>
+              <w:outlineLvl w:val="1"/>
             </w:pPr>
             <w:bookmarkStart w:id="7" w:name="_Toc161007529"/>
             <w:r>
@@ -2262,7 +2226,13 @@
     </w:tbl>
     <w:p>
       <w:r>
-        <w:t>A téma kiválasztása leginkább az motivált, hogy szeretek az informatikával foglalkozni. Leginkább a programozási területe</w:t>
+        <w:t>A téma kiválasztása leginkább az motivált,</w:t>
+      </w:r>
+      <w:r>
+        <w:t xml:space="preserve"> hogy szeretek az informatika számos területével</w:t>
+      </w:r>
+      <w:r>
+        <w:t xml:space="preserve"> foglalkozni. Leginkább a programozási területe</w:t>
       </w:r>
       <w:r>
         <w:t xml:space="preserve">n és a modellezés terén. És </w:t>
@@ -2271,7 +2241,22 @@
         <w:t xml:space="preserve">ezzel a projecttel szereztem </w:t>
       </w:r>
       <w:r>
-        <w:t>sok új tapasztalatot, hogy hogyan készülnek ezek az okos eszközök. Meg mindig is érdekelt, hogyan tudom a környezetemet fejleszteni, és összekötni őket.</w:t>
+        <w:t xml:space="preserve">sok új tapasztalatot, hogy hogyan készülnek ezek az okos eszközök. Meg mindig is érdekelt, hogyan tudom a környezetemet </w:t>
+      </w:r>
+      <w:r>
+        <w:t xml:space="preserve">fejleszteni, és összekötni őket, esetleg egy nagy </w:t>
+      </w:r>
+      <w:r>
+        <w:t>weboldalra,</w:t>
+      </w:r>
+      <w:r>
+        <w:t xml:space="preserve"> és ha valami információra szükségem </w:t>
+      </w:r>
+      <w:r>
+        <w:t>van,</w:t>
+      </w:r>
+      <w:r>
+        <w:t xml:space="preserve"> akkor azt könnyen elő tudom keresni.</w:t>
       </w:r>
     </w:p>
     <w:p>
@@ -2282,18 +2267,37 @@
         <w:t>is,</w:t>
       </w:r>
       <w:r>
-        <w:t xml:space="preserve"> ami a közösségi médiában is meg található. Ezek játék kiegészítők, amik a játékhoz adnak pályákat. amiket javarészt én modelleztem le, és a pályát is raktam össze. A pálya lényegét tekintve az M3-as metró vonalat próbálom meg valósítani, és annak is a </w:t>
-      </w:r>
-      <w:proofErr w:type="spellStart"/>
-      <w:r>
-        <w:t>retró</w:t>
-      </w:r>
-      <w:proofErr w:type="spellEnd"/>
-      <w:r>
-        <w:t xml:space="preserve"> változatát a felújítás előtti korszakából.</w:t>
-      </w:r>
-      <w:r>
-        <w:t xml:space="preserve"> És ennek köszönhetem a modellezési képességeimet, amit a jövőben is tervezek tovább fejleszteni, és hasznosítani.</w:t>
+        <w:t xml:space="preserve"> ami a közösségi médiában</w:t>
+      </w:r>
+      <w:r>
+        <w:t xml:space="preserve"> meg található. Ezek játék kiegészítők, amik a játékhoz adnak </w:t>
+      </w:r>
+      <w:r>
+        <w:t xml:space="preserve">egy </w:t>
+      </w:r>
+      <w:r>
+        <w:t>pályákat. amiket én modelleztem le, és a pályát is raktam össze. A pálya lényegét tekintve az M3-as metró vonalat próbálom meg</w:t>
+      </w:r>
+      <w:r>
+        <w:t xml:space="preserve"> valósítani, és annak is </w:t>
+      </w:r>
+      <w:r>
+        <w:t>a felújítás előtti</w:t>
+      </w:r>
+      <w:r>
+        <w:t>időszakát</w:t>
+      </w:r>
+      <w:r>
+        <w:t>.</w:t>
+      </w:r>
+      <w:r>
+        <w:t xml:space="preserve"> És ennek köszönhetem a modellezési képességeimet, amit a jövőben is tervezek tovább fejleszteni, és hasznosítani</w:t>
+      </w:r>
+      <w:r>
+        <w:t>, és még a nyomtatás területén is</w:t>
+      </w:r>
+      <w:r>
+        <w:t>.</w:t>
       </w:r>
     </w:p>
     <w:p>
@@ -2304,29 +2308,84 @@
         <w:t>benne,</w:t>
       </w:r>
       <w:r>
-        <w:t xml:space="preserve"> hogy mennyi problémát le lehet tudni egy-egy programmal, és </w:t>
+        <w:t xml:space="preserve"> hogy mennyi problémát </w:t>
+      </w:r>
+      <w:r>
+        <w:t>meg lehet</w:t>
+      </w:r>
+      <w:r>
+        <w:t xml:space="preserve"> egy-egy programmal</w:t>
+      </w:r>
+      <w:r>
+        <w:t xml:space="preserve"> oldani</w:t>
+      </w:r>
+      <w:r>
+        <w:t>, É</w:t>
+      </w:r>
+      <w:r>
+        <w:t xml:space="preserve">s </w:t>
       </w:r>
       <w:r>
         <w:t xml:space="preserve">én szeretek foglalkozni ezekkel a probléma megoldási körökkel. És a végén látni, hogy mit sikerült alkotnom. A kiválasztott projektemhez is így állok, sok ötletem van még </w:t>
       </w:r>
-      <w:proofErr w:type="gramStart"/>
-      <w:r>
-        <w:t>hozzá</w:t>
-      </w:r>
-      <w:proofErr w:type="gramEnd"/>
-      <w:r>
-        <w:t xml:space="preserve"> hogy hogyan is tudom tovább fejleszteni, de az idő szűkültével azokra már nincs kapacitásunk.</w:t>
-      </w:r>
-    </w:p>
-    <w:p>
-      <w:r>
-        <w:t xml:space="preserve">Érdeklődési körömbe még beletartozik a webmunkák meg </w:t>
-      </w:r>
-      <w:r>
-        <w:t>ismerése</w:t>
-      </w:r>
-      <w:r>
-        <w:t xml:space="preserve"> és kezelése is, és ezért is választottam ezt a projektet mert, ehhez egy elég komoly weboldal felület kell, ami adatokat funkciókat is meg jelenít. A weboldalas részhez leginkább az adatbázis műveletek, adat kezelések és űrlap készítésé </w:t>
+      <w:r>
+        <w:t>hozzá,</w:t>
+      </w:r>
+      <w:r>
+        <w:t xml:space="preserve"> hogy hogya</w:t>
+      </w:r>
+      <w:r>
+        <w:t>n is tudom tovább fejleszteni</w:t>
+      </w:r>
+      <w:r>
+        <w:t xml:space="preserve">, </w:t>
+      </w:r>
+      <w:r>
+        <w:t>és stabilabb rendszert alkotni</w:t>
+      </w:r>
+      <w:r>
+        <w:t>. D</w:t>
+      </w:r>
+      <w:r>
+        <w:t>e az idő szűkültével azokra már nincs kapacitásunk.</w:t>
+      </w:r>
+    </w:p>
+    <w:p>
+      <w:r>
+        <w:t>Érdeklődési körömbe m</w:t>
+      </w:r>
+      <w:r>
+        <w:t>ég beletartozik a webmunkák fejlesztése</w:t>
+      </w:r>
+      <w:r>
+        <w:t xml:space="preserve"> és kezelése is, és ezért is választottam ezt a </w:t>
+      </w:r>
+      <w:r>
+        <w:t>projektet,</w:t>
+      </w:r>
+      <w:r>
+        <w:t xml:space="preserve"> mert, ehhez egy elég komoly weboldal felület </w:t>
+      </w:r>
+      <w:r>
+        <w:t>kell,</w:t>
+      </w:r>
+      <w:r>
+        <w:t xml:space="preserve"> alkalmazzunk</w:t>
+      </w:r>
+      <w:r>
+        <w:t xml:space="preserve">, ami </w:t>
+      </w:r>
+      <w:r>
+        <w:t>adatokat,</w:t>
+      </w:r>
+      <w:r>
+        <w:t xml:space="preserve"> funkciókat is meg jelenít</w:t>
+      </w:r>
+      <w:r>
+        <w:t>, és az eszközöket is tudja kezelni</w:t>
+      </w:r>
+      <w:r>
+        <w:t xml:space="preserve">. A weboldalas részhez leginkább az adatbázis műveletek, adat kezelések és űrlap készítésé </w:t>
       </w:r>
       <w:r>
         <w:t>érdekelt,</w:t>
@@ -2356,70 +2415,71 @@
         <w:t xml:space="preserve"> a</w:t>
       </w:r>
       <w:r>
+        <w:t xml:space="preserve"> larave</w:t>
+      </w:r>
+      <w:r>
+        <w:t>l</w:t>
+      </w:r>
+      <w:r>
+        <w:t xml:space="preserve"> keretrendszerrel</w:t>
+      </w:r>
+      <w:r>
+        <w:t xml:space="preserve"> is öröm volt meg </w:t>
+      </w:r>
+      <w:r>
+        <w:t>ismerkedni,</w:t>
+      </w:r>
+      <w:r>
         <w:t xml:space="preserve"> </w:t>
       </w:r>
-      <w:proofErr w:type="spellStart"/>
-      <w:r>
-        <w:t>larave</w:t>
-      </w:r>
-      <w:r>
-        <w:t>l</w:t>
-      </w:r>
-      <w:proofErr w:type="spellEnd"/>
-      <w:r>
-        <w:t xml:space="preserve"> keretrendszerrel</w:t>
-      </w:r>
-      <w:r>
-        <w:t xml:space="preserve"> is öröm volt meg </w:t>
-      </w:r>
-      <w:r>
-        <w:t>ismerkedni,</w:t>
+      <w:r>
+        <w:t>hogy</w:t>
+      </w:r>
+      <w:r>
+        <w:t xml:space="preserve"> miket lehet létrehozni</w:t>
       </w:r>
       <w:r>
         <w:t xml:space="preserve"> </w:t>
       </w:r>
       <w:r>
-        <w:t>hogy</w:t>
-      </w:r>
-      <w:r>
-        <w:t xml:space="preserve"> miket lehet létrehozni</w:t>
+        <w:t xml:space="preserve">benne. Hogy hogyan tudok benne adatokat meg jelenítgetni, és a </w:t>
+      </w:r>
+      <w:r>
+        <w:t>fejlesztői</w:t>
+      </w:r>
+      <w:r>
+        <w:t xml:space="preserve"> környezete hogyan is </w:t>
+      </w:r>
+      <w:r>
+        <w:t>.</w:t>
+      </w:r>
+    </w:p>
+    <w:p>
+      <w:r>
+        <w:t xml:space="preserve">Az eszközök megválogatása is érdekelt, hogy az iskolai eszközökből mit tudok </w:t>
+      </w:r>
+      <w:r>
+        <w:t>összerakni,</w:t>
+      </w:r>
+      <w:r>
+        <w:t xml:space="preserve"> ami egy fontos problémakört</w:t>
+      </w:r>
+      <w:r>
+        <w:t xml:space="preserve"> is</w:t>
+      </w:r>
+      <w:r>
+        <w:t xml:space="preserve"> fedhet</w:t>
       </w:r>
       <w:r>
         <w:t xml:space="preserve"> </w:t>
       </w:r>
       <w:r>
-        <w:t xml:space="preserve">benne, és </w:t>
-      </w:r>
-      <w:r>
-        <w:t>az előnyiről és hátrányairól.</w:t>
-      </w:r>
-    </w:p>
-    <w:p>
-      <w:r>
-        <w:t xml:space="preserve">Az eszközök megválogatása is érdekelt, hogy az iskolai eszközökből mit tudok </w:t>
-      </w:r>
-      <w:r>
-        <w:t>összerakni,</w:t>
-      </w:r>
-      <w:r>
-        <w:t xml:space="preserve"> ami egy fontos problémakört</w:t>
-      </w:r>
-      <w:r>
-        <w:t xml:space="preserve"> is</w:t>
-      </w:r>
-      <w:r>
-        <w:t xml:space="preserve"> fedhet</w:t>
+        <w:t>le.</w:t>
       </w:r>
       <w:r>
         <w:t xml:space="preserve"> </w:t>
       </w:r>
       <w:r>
-        <w:t>le.</w:t>
-      </w:r>
-      <w:r>
-        <w:t xml:space="preserve"> </w:t>
-      </w:r>
-      <w:r>
         <w:t>Leginkább az épület biztonsága érdekeben lenne ez a rendszer ki találva, hogy a veszélyes helyzeteket</w:t>
       </w:r>
       <w:r>
@@ -2446,17 +2506,9 @@
       <w:r>
         <w:t xml:space="preserve">, vagy a </w:t>
       </w:r>
-      <w:proofErr w:type="spellStart"/>
-      <w:r>
-        <w:t>lev</w:t>
-      </w:r>
       <w:r>
         <w:t>levegőszennyezettség</w:t>
       </w:r>
-      <w:r>
-        <w:t>intje</w:t>
-      </w:r>
-      <w:proofErr w:type="spellEnd"/>
       <w:r>
         <w:t xml:space="preserve"> már káros </w:t>
       </w:r>
@@ -2479,7 +2531,7 @@
     <w:tbl>
       <w:tblPr>
         <w:tblStyle w:val="Rcsostblzat"/>
-        <w:tblW w:w="0" w:type="auto"/>
+        <w:tblW w:w="8505" w:type="dxa"/>
         <w:tblBorders>
           <w:top w:val="none" w:sz="0" w:space="0" w:color="auto"/>
           <w:left w:val="none" w:sz="0" w:space="0" w:color="auto"/>
@@ -2492,12 +2544,12 @@
         <w:tblLook w:val="04A0" w:firstRow="1" w:lastRow="0" w:firstColumn="1" w:lastColumn="0" w:noHBand="0" w:noVBand="1"/>
       </w:tblPr>
       <w:tblGrid>
-        <w:gridCol w:w="7075"/>
+        <w:gridCol w:w="8505"/>
       </w:tblGrid>
       <w:tr>
         <w:tc>
           <w:tcPr>
-            <w:tcW w:w="7075" w:type="dxa"/>
+            <w:tcW w:w="8505" w:type="dxa"/>
             <w:shd w:val="clear" w:color="auto" w:fill="2E74B5" w:themeFill="accent1" w:themeFillShade="BF"/>
           </w:tcPr>
           <w:p>
@@ -2507,13 +2559,7 @@
             <w:bookmarkStart w:id="8" w:name="_Hlk160976023"/>
             <w:r>
               <w:lastRenderedPageBreak/>
-              <w:t xml:space="preserve">DOKUMENTÁCIÓ – </w:t>
-            </w:r>
-            <w:r>
-              <w:t>2</w:t>
-            </w:r>
-            <w:r>
-              <w:t>. fejezet</w:t>
+              <w:t>DOKUMENTÁCIÓ – 2. fejezet</w:t>
             </w:r>
           </w:p>
         </w:tc>
@@ -2524,7 +2570,7 @@
     <w:tbl>
       <w:tblPr>
         <w:tblStyle w:val="Rcsostblzat"/>
-        <w:tblW w:w="0" w:type="auto"/>
+        <w:tblW w:w="8647" w:type="dxa"/>
         <w:tblBorders>
           <w:top w:val="none" w:sz="0" w:space="0" w:color="auto"/>
           <w:left w:val="none" w:sz="0" w:space="0" w:color="auto"/>
@@ -2536,29 +2582,30 @@
         <w:tblLook w:val="04A0" w:firstRow="1" w:lastRow="0" w:firstColumn="1" w:lastColumn="0" w:noHBand="0" w:noVBand="1"/>
       </w:tblPr>
       <w:tblGrid>
-        <w:gridCol w:w="7075"/>
+        <w:gridCol w:w="8647"/>
       </w:tblGrid>
       <w:tr>
         <w:tc>
           <w:tcPr>
-            <w:tcW w:w="7075" w:type="dxa"/>
+            <w:tcW w:w="8647" w:type="dxa"/>
             <w:shd w:val="clear" w:color="auto" w:fill="9CC2E5" w:themeFill="accent1" w:themeFillTint="99"/>
           </w:tcPr>
           <w:p>
             <w:pPr>
               <w:pStyle w:val="Cmsor2"/>
+              <w:outlineLvl w:val="1"/>
             </w:pPr>
-            <w:bookmarkStart w:id="9" w:name="_Hlk160976037"/>
-            <w:bookmarkStart w:id="10" w:name="_Toc161007530"/>
+            <w:bookmarkStart w:id="9" w:name="_Toc161007530"/>
+            <w:bookmarkStart w:id="10" w:name="_Hlk160976037"/>
             <w:r>
               <w:t>Téma kifejtése</w:t>
             </w:r>
-            <w:bookmarkEnd w:id="10"/>
+            <w:bookmarkEnd w:id="9"/>
           </w:p>
         </w:tc>
       </w:tr>
     </w:tbl>
-    <w:bookmarkEnd w:id="9"/>
+    <w:bookmarkEnd w:id="10"/>
     <w:p>
       <w:r>
         <w:t>A füst érzékelő ötletét előszőr a konzulens tanárunk adta, mint</w:t>
@@ -2576,7 +2623,7 @@
         <w:t xml:space="preserve"> mint</w:t>
       </w:r>
       <w:r>
-        <w:t xml:space="preserve"> az előző témaötlet</w:t>
+        <w:t xml:space="preserve"> az előző témaötlettel</w:t>
       </w:r>
       <w:r>
         <w:t>.</w:t>
@@ -2585,7 +2632,7 @@
     <w:tbl>
       <w:tblPr>
         <w:tblStyle w:val="Rcsostblzat"/>
-        <w:tblW w:w="0" w:type="auto"/>
+        <w:tblW w:w="8647" w:type="dxa"/>
         <w:tblBorders>
           <w:top w:val="none" w:sz="0" w:space="0" w:color="auto"/>
           <w:left w:val="none" w:sz="0" w:space="0" w:color="auto"/>
@@ -2598,32 +2645,33 @@
         <w:tblLook w:val="04A0" w:firstRow="1" w:lastRow="0" w:firstColumn="1" w:lastColumn="0" w:noHBand="0" w:noVBand="1"/>
       </w:tblPr>
       <w:tblGrid>
-        <w:gridCol w:w="7075"/>
+        <w:gridCol w:w="8647"/>
       </w:tblGrid>
       <w:tr>
         <w:tc>
           <w:tcPr>
-            <w:tcW w:w="7075" w:type="dxa"/>
+            <w:tcW w:w="8647" w:type="dxa"/>
             <w:shd w:val="clear" w:color="auto" w:fill="D9D9D9" w:themeFill="background1" w:themeFillShade="D9"/>
           </w:tcPr>
           <w:p>
             <w:pPr>
               <w:pStyle w:val="Cmsor3"/>
+              <w:outlineLvl w:val="2"/>
             </w:pPr>
-            <w:bookmarkStart w:id="11" w:name="_Hlk161007052"/>
-            <w:bookmarkStart w:id="12" w:name="_Toc161007531"/>
+            <w:bookmarkStart w:id="11" w:name="_Toc161007531"/>
+            <w:bookmarkStart w:id="12" w:name="_Hlk161007052"/>
             <w:r>
               <w:t>Fejlesztői környezett</w:t>
             </w:r>
             <w:r>
               <w:t xml:space="preserve"> alkalmazásai</w:t>
             </w:r>
-            <w:bookmarkEnd w:id="12"/>
+            <w:bookmarkEnd w:id="11"/>
           </w:p>
         </w:tc>
       </w:tr>
     </w:tbl>
-    <w:bookmarkEnd w:id="11"/>
+    <w:bookmarkEnd w:id="12"/>
     <w:p>
       <w:r>
         <w:t xml:space="preserve">A záródolgozat </w:t>
@@ -2641,17 +2689,21 @@
           <w:b/>
           <w:bCs/>
         </w:rPr>
-        <w:t xml:space="preserve">Visual </w:t>
-      </w:r>
-      <w:proofErr w:type="spellStart"/>
-      <w:r>
-        <w:rPr>
-          <w:b/>
-          <w:bCs/>
-        </w:rPr>
-        <w:t>Studio</w:t>
-      </w:r>
-      <w:proofErr w:type="spellEnd"/>
+        <w:t>Visual Studio Code</w:t>
+      </w:r>
+      <w:r>
+        <w:t xml:space="preserve"> programot</w:t>
+      </w:r>
+      <w:r>
+        <w:t xml:space="preserve">. Az arduinos eszközök fejlesztéséhez az </w:t>
+      </w:r>
+      <w:r>
+        <w:rPr>
+          <w:b/>
+          <w:bCs/>
+        </w:rPr>
+        <w:t>Arduino IDE</w:t>
+      </w:r>
       <w:r>
         <w:rPr>
           <w:b/>
@@ -2659,52 +2711,6 @@
         </w:rPr>
         <w:t xml:space="preserve"> </w:t>
       </w:r>
-      <w:proofErr w:type="spellStart"/>
-      <w:r>
-        <w:rPr>
-          <w:b/>
-          <w:bCs/>
-        </w:rPr>
-        <w:t>Code</w:t>
-      </w:r>
-      <w:proofErr w:type="spellEnd"/>
-      <w:r>
-        <w:t xml:space="preserve"> programot</w:t>
-      </w:r>
-      <w:r>
-        <w:t xml:space="preserve">. Az </w:t>
-      </w:r>
-      <w:proofErr w:type="spellStart"/>
-      <w:r>
-        <w:t>arduinos</w:t>
-      </w:r>
-      <w:proofErr w:type="spellEnd"/>
-      <w:r>
-        <w:t xml:space="preserve"> eszközök fejlesztéséhez az </w:t>
-      </w:r>
-      <w:proofErr w:type="spellStart"/>
-      <w:r>
-        <w:rPr>
-          <w:b/>
-          <w:bCs/>
-        </w:rPr>
-        <w:t>Arduino</w:t>
-      </w:r>
-      <w:proofErr w:type="spellEnd"/>
-      <w:r>
-        <w:rPr>
-          <w:b/>
-          <w:bCs/>
-        </w:rPr>
-        <w:t xml:space="preserve"> IDE</w:t>
-      </w:r>
-      <w:r>
-        <w:rPr>
-          <w:b/>
-          <w:bCs/>
-        </w:rPr>
-        <w:t xml:space="preserve"> </w:t>
-      </w:r>
       <w:r>
         <w:t>programot használtuk.</w:t>
       </w:r>
@@ -2721,7 +2727,6 @@
       <w:r>
         <w:t xml:space="preserve"> programban tároltuk. Illetve a külső fizikai modellhez a </w:t>
       </w:r>
-      <w:proofErr w:type="spellStart"/>
       <w:r>
         <w:rPr>
           <w:b/>
@@ -2729,7 +2734,6 @@
         </w:rPr>
         <w:t>SolidWorks</w:t>
       </w:r>
-      <w:proofErr w:type="spellEnd"/>
       <w:r>
         <w:t xml:space="preserve"> programot alkalmaztuk.</w:t>
       </w:r>
@@ -2737,7 +2741,7 @@
     <w:tbl>
       <w:tblPr>
         <w:tblStyle w:val="Rcsostblzat"/>
-        <w:tblW w:w="0" w:type="auto"/>
+        <w:tblW w:w="8647" w:type="dxa"/>
         <w:tblBorders>
           <w:top w:val="none" w:sz="0" w:space="0" w:color="auto"/>
           <w:left w:val="none" w:sz="0" w:space="0" w:color="auto"/>
@@ -2750,17 +2754,18 @@
         <w:tblLook w:val="04A0" w:firstRow="1" w:lastRow="0" w:firstColumn="1" w:lastColumn="0" w:noHBand="0" w:noVBand="1"/>
       </w:tblPr>
       <w:tblGrid>
-        <w:gridCol w:w="7075"/>
+        <w:gridCol w:w="8647"/>
       </w:tblGrid>
       <w:tr>
         <w:tc>
           <w:tcPr>
-            <w:tcW w:w="7075" w:type="dxa"/>
+            <w:tcW w:w="8647" w:type="dxa"/>
             <w:shd w:val="clear" w:color="auto" w:fill="D9D9D9" w:themeFill="background1" w:themeFillShade="D9"/>
           </w:tcPr>
           <w:p>
             <w:pPr>
               <w:pStyle w:val="Cmsor3"/>
+              <w:outlineLvl w:val="2"/>
             </w:pPr>
             <w:bookmarkStart w:id="13" w:name="_Toc161007532"/>
             <w:r>
@@ -2775,7 +2780,6 @@
       <w:r>
         <w:t xml:space="preserve">A webes felület kialakításához az ingyenes </w:t>
       </w:r>
-      <w:proofErr w:type="spellStart"/>
       <w:r>
         <w:rPr>
           <w:b/>
@@ -2783,11 +2787,9 @@
         </w:rPr>
         <w:t>Laravel</w:t>
       </w:r>
-      <w:proofErr w:type="spellEnd"/>
       <w:r>
         <w:t xml:space="preserve"> keretrendszerre támaszkodtunk, mely lehetővé teszi PHP alapú webszerverek fejlesztését. Az alkalmazás elkészítéséhez szükség volt a </w:t>
       </w:r>
-      <w:proofErr w:type="spellStart"/>
       <w:r>
         <w:rPr>
           <w:b/>
@@ -2795,7 +2797,6 @@
         </w:rPr>
         <w:t>Composer</w:t>
       </w:r>
-      <w:proofErr w:type="spellEnd"/>
       <w:r>
         <w:t xml:space="preserve"> nevű PHP függőség kezelő telepítésére, mely szintén ingyenesen elérhető. A webfejlesztés során a Microsoft által kifejlesztett </w:t>
       </w:r>
@@ -2804,61 +2805,17 @@
           <w:b/>
           <w:bCs/>
         </w:rPr>
-        <w:t xml:space="preserve">Visual </w:t>
-      </w:r>
-      <w:proofErr w:type="spellStart"/>
-      <w:r>
-        <w:rPr>
-          <w:b/>
-          <w:bCs/>
-        </w:rPr>
-        <w:t>Studio</w:t>
-      </w:r>
-      <w:proofErr w:type="spellEnd"/>
-      <w:r>
-        <w:rPr>
-          <w:b/>
-          <w:bCs/>
-        </w:rPr>
-        <w:t xml:space="preserve"> </w:t>
-      </w:r>
-      <w:proofErr w:type="spellStart"/>
-      <w:r>
-        <w:rPr>
-          <w:b/>
-          <w:bCs/>
-        </w:rPr>
-        <w:t>Code</w:t>
-      </w:r>
-      <w:proofErr w:type="spellEnd"/>
+        <w:t>Visual Studio Code</w:t>
+      </w:r>
       <w:r>
         <w:t xml:space="preserve"> 1.87.0-ás verzióját használtam, ahol a </w:t>
       </w:r>
-      <w:proofErr w:type="spellStart"/>
       <w:r>
         <w:t>Composer</w:t>
       </w:r>
-      <w:proofErr w:type="spellEnd"/>
-      <w:r>
-        <w:t xml:space="preserve">, továbbá a </w:t>
-      </w:r>
-      <w:proofErr w:type="spellStart"/>
-      <w:r>
-        <w:t>Laravel</w:t>
-      </w:r>
-      <w:proofErr w:type="spellEnd"/>
-      <w:r>
-        <w:t xml:space="preserve"> telepítése egyszerűen elvégezhető volt a terminálban kiadott </w:t>
-      </w:r>
-      <w:proofErr w:type="spellStart"/>
-      <w:r>
-        <w:t>composer</w:t>
-      </w:r>
-      <w:proofErr w:type="spellEnd"/>
-      <w:r>
-        <w:t xml:space="preserve"> </w:t>
-      </w:r>
-      <w:proofErr w:type="spellStart"/>
+      <w:r>
+        <w:t xml:space="preserve">, továbbá a Laravel telepítése egyszerűen elvégezhető volt a terminálban kiadott composer </w:t>
+      </w:r>
       <w:r>
         <w:rPr>
           <w:b/>
@@ -2867,7 +2824,6 @@
         </w:rPr>
         <w:t>composer</w:t>
       </w:r>
-      <w:proofErr w:type="spellEnd"/>
       <w:r>
         <w:rPr>
           <w:b/>
@@ -2875,173 +2831,45 @@
         </w:rPr>
         <w:t xml:space="preserve"> </w:t>
       </w:r>
-      <w:proofErr w:type="spellStart"/>
       <w:r>
         <w:rPr>
           <w:color w:val="FFFFFF" w:themeColor="background1"/>
           <w:highlight w:val="black"/>
         </w:rPr>
-        <w:t>global</w:t>
-      </w:r>
-      <w:proofErr w:type="spellEnd"/>
-      <w:r>
-        <w:rPr>
-          <w:color w:val="FFFFFF" w:themeColor="background1"/>
-          <w:highlight w:val="black"/>
-        </w:rPr>
-        <w:t xml:space="preserve"> </w:t>
-      </w:r>
-      <w:proofErr w:type="spellStart"/>
-      <w:r>
-        <w:rPr>
-          <w:color w:val="FFFFFF" w:themeColor="background1"/>
-          <w:highlight w:val="black"/>
-        </w:rPr>
-        <w:t>require</w:t>
-      </w:r>
-      <w:proofErr w:type="spellEnd"/>
-      <w:r>
-        <w:rPr>
-          <w:color w:val="FFFFFF" w:themeColor="background1"/>
-          <w:highlight w:val="black"/>
-        </w:rPr>
-        <w:t xml:space="preserve"> </w:t>
-      </w:r>
-      <w:proofErr w:type="spellStart"/>
-      <w:r>
-        <w:rPr>
-          <w:color w:val="FFFFFF" w:themeColor="background1"/>
-          <w:highlight w:val="black"/>
-        </w:rPr>
-        <w:t>laravel</w:t>
-      </w:r>
-      <w:proofErr w:type="spellEnd"/>
-      <w:r>
-        <w:rPr>
-          <w:color w:val="FFFFFF" w:themeColor="background1"/>
-          <w:highlight w:val="black"/>
-        </w:rPr>
-        <w:t>/</w:t>
-      </w:r>
-      <w:proofErr w:type="spellStart"/>
-      <w:r>
-        <w:rPr>
-          <w:color w:val="FFFFFF" w:themeColor="background1"/>
-          <w:highlight w:val="black"/>
-        </w:rPr>
-        <w:t>installer</w:t>
-      </w:r>
-      <w:proofErr w:type="spellEnd"/>
+        <w:t>global require laravel/installer</w:t>
+      </w:r>
       <w:r>
         <w:t xml:space="preserve"> parancs segítségével. Ezzel együtt a programban telepítésre kerültek a </w:t>
       </w:r>
-      <w:proofErr w:type="spellStart"/>
-      <w:r>
-        <w:rPr>
-          <w:b/>
-          <w:bCs/>
-        </w:rPr>
-        <w:t>Laravel</w:t>
-      </w:r>
-      <w:proofErr w:type="spellEnd"/>
-      <w:r>
-        <w:rPr>
-          <w:b/>
-          <w:bCs/>
-        </w:rPr>
-        <w:t xml:space="preserve"> </w:t>
-      </w:r>
-      <w:proofErr w:type="spellStart"/>
-      <w:r>
-        <w:rPr>
-          <w:b/>
-          <w:bCs/>
-        </w:rPr>
-        <w:t>Blade</w:t>
-      </w:r>
-      <w:proofErr w:type="spellEnd"/>
-      <w:r>
-        <w:rPr>
-          <w:b/>
-          <w:bCs/>
-        </w:rPr>
-        <w:t xml:space="preserve"> </w:t>
-      </w:r>
-      <w:proofErr w:type="spellStart"/>
-      <w:r>
-        <w:rPr>
-          <w:b/>
-          <w:bCs/>
-        </w:rPr>
-        <w:t>Snippets</w:t>
-      </w:r>
-      <w:proofErr w:type="spellEnd"/>
+      <w:r>
+        <w:rPr>
+          <w:b/>
+          <w:bCs/>
+        </w:rPr>
+        <w:t>Laravel Blade Snippets</w:t>
+      </w:r>
       <w:r>
         <w:t xml:space="preserve">, ezen kívül a </w:t>
       </w:r>
-      <w:proofErr w:type="spellStart"/>
-      <w:r>
-        <w:rPr>
-          <w:b/>
-          <w:bCs/>
-        </w:rPr>
-        <w:t>Laravel</w:t>
-      </w:r>
-      <w:proofErr w:type="spellEnd"/>
-      <w:r>
-        <w:rPr>
-          <w:b/>
-          <w:bCs/>
-        </w:rPr>
-        <w:t xml:space="preserve"> </w:t>
-      </w:r>
-      <w:proofErr w:type="spellStart"/>
-      <w:r>
-        <w:rPr>
-          <w:b/>
-          <w:bCs/>
-        </w:rPr>
-        <w:t>Snippets</w:t>
-      </w:r>
-      <w:proofErr w:type="spellEnd"/>
+      <w:r>
+        <w:rPr>
+          <w:b/>
+          <w:bCs/>
+        </w:rPr>
+        <w:t>Laravel Snippets</w:t>
+      </w:r>
       <w:r>
         <w:t xml:space="preserve"> kiegészítők is, amik könnyebbé tették a kódolást a szintaxisok, valamint prefixek kiemelésével. A </w:t>
       </w:r>
-      <w:proofErr w:type="spellStart"/>
-      <w:r>
-        <w:rPr>
-          <w:b/>
-          <w:bCs/>
-        </w:rPr>
-        <w:t>Thunder</w:t>
-      </w:r>
-      <w:proofErr w:type="spellEnd"/>
-      <w:r>
-        <w:rPr>
-          <w:b/>
-          <w:bCs/>
-        </w:rPr>
-        <w:t xml:space="preserve"> </w:t>
-      </w:r>
-      <w:proofErr w:type="spellStart"/>
-      <w:r>
-        <w:rPr>
-          <w:b/>
-          <w:bCs/>
-        </w:rPr>
-        <w:t>Client</w:t>
-      </w:r>
-      <w:proofErr w:type="spellEnd"/>
-      <w:r>
-        <w:t xml:space="preserve"> kiegészítő segítségével alternatíva nyílt az API-</w:t>
-      </w:r>
-      <w:proofErr w:type="spellStart"/>
-      <w:r>
-        <w:t>on</w:t>
-      </w:r>
-      <w:proofErr w:type="spellEnd"/>
-      <w:r>
-        <w:t xml:space="preserve"> keresztüli adatfeltöltés tesztelésére.</w:t>
+      <w:r>
+        <w:rPr>
+          <w:b/>
+          <w:bCs/>
+        </w:rPr>
+        <w:t>Thunder Client</w:t>
+      </w:r>
+      <w:r>
+        <w:t xml:space="preserve"> kiegészítő segítségével alternatíva nyílt az API-on keresztüli adatfeltöltés tesztelésére.</w:t>
       </w:r>
     </w:p>
     <w:p>
@@ -3051,21 +2879,12 @@
       <w:r>
         <w:t xml:space="preserve">Az okoseszköz fejlesztése során az </w:t>
       </w:r>
-      <w:proofErr w:type="spellStart"/>
-      <w:r>
-        <w:rPr>
-          <w:b/>
-          <w:bCs/>
-        </w:rPr>
-        <w:t>Arduino</w:t>
-      </w:r>
-      <w:proofErr w:type="spellEnd"/>
-      <w:r>
-        <w:rPr>
-          <w:b/>
-          <w:bCs/>
-        </w:rPr>
-        <w:t xml:space="preserve"> IDEzen 2.3.2-</w:t>
+      <w:r>
+        <w:rPr>
+          <w:b/>
+          <w:bCs/>
+        </w:rPr>
+        <w:t>Arduino IDEzen 2.3.2-</w:t>
       </w:r>
       <w:r>
         <w:t xml:space="preserve">es verzióját használtuk, melyben az </w:t>
@@ -3078,57 +2897,15 @@
         <w:t>esp8266</w:t>
       </w:r>
       <w:r>
-        <w:t xml:space="preserve">-os </w:t>
-      </w:r>
-      <w:proofErr w:type="spellStart"/>
-      <w:r>
-        <w:t>board</w:t>
-      </w:r>
-      <w:proofErr w:type="spellEnd"/>
-      <w:r>
-        <w:t xml:space="preserve"> kezelőt is telepíteni kellet, ami lehetővé tette a WiFi modulra való kódírást. Emellett telepítve volt az </w:t>
-      </w:r>
-      <w:proofErr w:type="spellStart"/>
-      <w:r>
-        <w:rPr>
-          <w:b/>
-          <w:bCs/>
-        </w:rPr>
-        <w:t>Adafruit</w:t>
-      </w:r>
-      <w:proofErr w:type="spellEnd"/>
-      <w:r>
-        <w:rPr>
-          <w:b/>
-          <w:bCs/>
-        </w:rPr>
-        <w:t xml:space="preserve"> </w:t>
-      </w:r>
-      <w:proofErr w:type="spellStart"/>
-      <w:r>
-        <w:rPr>
-          <w:b/>
-          <w:bCs/>
-        </w:rPr>
-        <w:t>Unified</w:t>
-      </w:r>
-      <w:proofErr w:type="spellEnd"/>
-      <w:r>
-        <w:rPr>
-          <w:b/>
-          <w:bCs/>
-        </w:rPr>
-        <w:t xml:space="preserve"> </w:t>
-      </w:r>
-      <w:proofErr w:type="spellStart"/>
-      <w:r>
-        <w:rPr>
-          <w:b/>
-          <w:bCs/>
-        </w:rPr>
-        <w:t>Sensor</w:t>
-      </w:r>
-      <w:proofErr w:type="spellEnd"/>
+        <w:t xml:space="preserve">-os board kezelőt is telepíteni kellet, ami lehetővé tette a WiFi modulra való kódírást. Emellett telepítve volt az </w:t>
+      </w:r>
+      <w:r>
+        <w:rPr>
+          <w:b/>
+          <w:bCs/>
+        </w:rPr>
+        <w:t>Adafruit Unified Sensor</w:t>
+      </w:r>
       <w:r>
         <w:t xml:space="preserve"> is.</w:t>
       </w:r>
@@ -3139,53 +2916,15 @@
           <w:b/>
           <w:bCs/>
         </w:rPr>
-        <w:t xml:space="preserve">DHT </w:t>
-      </w:r>
-      <w:proofErr w:type="spellStart"/>
-      <w:r>
-        <w:rPr>
-          <w:b/>
-          <w:bCs/>
-        </w:rPr>
-        <w:t>sensor</w:t>
-      </w:r>
-      <w:proofErr w:type="spellEnd"/>
-      <w:r>
-        <w:rPr>
-          <w:b/>
-          <w:bCs/>
-        </w:rPr>
-        <w:t xml:space="preserve"> </w:t>
-      </w:r>
-      <w:proofErr w:type="spellStart"/>
-      <w:r>
-        <w:rPr>
-          <w:b/>
-          <w:bCs/>
-        </w:rPr>
-        <w:t>library</w:t>
-      </w:r>
-      <w:proofErr w:type="spellEnd"/>
-      <w:r>
-        <w:t xml:space="preserve"> </w:t>
-      </w:r>
-      <w:proofErr w:type="spellStart"/>
-      <w:r>
-        <w:t>nev</w:t>
-      </w:r>
-      <w:r>
-        <w:t>eztü</w:t>
-      </w:r>
-      <w:proofErr w:type="spellEnd"/>
-      <w:r>
-        <w:t xml:space="preserve"> könyvtár, melyek szükségesek voltak a szenzorokhoz való kód készítéséhez.</w:t>
-      </w:r>
-      <w:r>
-        <w:t xml:space="preserve"> Ezáltal pedig adatokat kaphatunk vissza.</w:t>
-      </w:r>
-    </w:p>
-    <w:p>
-      <w:pPr>
+        <w:t>DHT sensor library</w:t>
+      </w:r>
+      <w:r>
+        <w:t xml:space="preserve"> neveztü könyvtár, melyek szükségesek voltak a szenzorokhoz való kód készítéséhez. Ezáltal pedig adatokat kaphatunk vissza.</w:t>
+      </w:r>
+    </w:p>
+    <w:p>
+      <w:pPr>
+        <w:keepNext/>
         <w:rPr>
           <w:noProof/>
         </w:rPr>
@@ -3194,39 +2933,31 @@
         <w:lastRenderedPageBreak/>
         <w:t xml:space="preserve">A füstérzékelő modelljének megtervezéséhez a </w:t>
       </w:r>
-      <w:proofErr w:type="spellStart"/>
-      <w:r>
-        <w:rPr>
-          <w:b/>
-          <w:bCs/>
-        </w:rPr>
-        <w:t>SolidWorks</w:t>
-      </w:r>
-      <w:proofErr w:type="spellEnd"/>
-      <w:r>
-        <w:rPr>
-          <w:b/>
-          <w:bCs/>
-        </w:rPr>
-        <w:t xml:space="preserve"> 2023</w:t>
+      <w:r>
+        <w:rPr>
+          <w:b/>
+          <w:bCs/>
+        </w:rPr>
+        <w:t>SolidWorks 2023</w:t>
       </w:r>
       <w:r>
         <w:t xml:space="preserve"> volt alkalmazva, a modell az iskolában lett kinyomtatva egy 3D nyomtatóval.</w:t>
       </w:r>
       <w:r>
-        <w:t xml:space="preserve"> Amit </w:t>
-      </w:r>
-      <w:r>
-        <w:t>magam</w:t>
-      </w:r>
-      <w:r>
-        <w:t xml:space="preserve"> terveztem meg, és az eszközök pontos mértetett tekintve készítettem el a modellem.</w:t>
-      </w:r>
-    </w:p>
-    <w:p>
+        <w:t xml:space="preserve"> </w:t>
+      </w:r>
+      <w:r>
+        <w:t>Az eszközök pontos méretével lett el látva, hogy minél kisebb és védettséget adjon a külső burkolat.</w:t>
+      </w:r>
+    </w:p>
+    <w:p>
+      <w:pPr>
+        <w:keepNext/>
+      </w:pPr>
       <w:r>
         <w:rPr>
           <w:noProof/>
+          <w:lang w:eastAsia="hu-HU"/>
         </w:rPr>
         <mc:AlternateContent>
           <mc:Choice Requires="wps">
@@ -3268,6 +2999,7 @@
                             <w:r>
                               <w:rPr>
                                 <w:noProof/>
+                                <w:lang w:eastAsia="hu-HU"/>
                               </w:rPr>
                               <w:drawing>
                                 <wp:inline distT="0" distB="0" distL="0" distR="0" wp14:anchorId="01681731" wp14:editId="085F00E5">
@@ -3323,13 +3055,14 @@
                 <v:stroke joinstyle="miter"/>
                 <v:path gradientshapeok="t" o:connecttype="rect"/>
               </v:shapetype>
-              <v:shape id="Szövegdoboz 2" o:spid="_x0000_s1026" type="#_x0000_t202" style="width:264.95pt;height:146.85pt;visibility:visible;mso-wrap-style:square;mso-left-percent:-10001;mso-top-percent:-10001;mso-position-horizontal:absolute;mso-position-horizontal-relative:char;mso-position-vertical:absolute;mso-position-vertical-relative:line;mso-left-percent:-10001;mso-top-percent:-10001;v-text-anchor:top" o:gfxdata="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" stroked="f">
+              <v:shape id="Szövegdoboz 2" o:spid="_x0000_s1026" type="#_x0000_t202" style="width:264.95pt;height:146.85pt;visibility:visible;mso-wrap-style:square;mso-left-percent:-10001;mso-top-percent:-10001;mso-position-horizontal:absolute;mso-position-horizontal-relative:char;mso-position-vertical:absolute;mso-position-vertical-relative:line;mso-left-percent:-10001;mso-top-percent:-10001;v-text-anchor:top" o:gfxdata="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" stroked="f">
                 <v:textbox>
                   <w:txbxContent>
                     <w:p>
                       <w:r>
                         <w:rPr>
                           <w:noProof/>
+                          <w:lang w:eastAsia="hu-HU"/>
                         </w:rPr>
                         <w:drawing>
                           <wp:inline distT="0" distB="0" distL="0" distR="0" wp14:anchorId="01681731" wp14:editId="085F00E5">
@@ -3386,23 +3119,7 @@
           <w:b/>
           <w:bCs/>
         </w:rPr>
-        <w:t xml:space="preserve">XAMPP </w:t>
-      </w:r>
-      <w:proofErr w:type="spellStart"/>
-      <w:r>
-        <w:rPr>
-          <w:b/>
-          <w:bCs/>
-        </w:rPr>
-        <w:t>Control</w:t>
-      </w:r>
-      <w:proofErr w:type="spellEnd"/>
-      <w:r>
-        <w:rPr>
-          <w:b/>
-          <w:bCs/>
-        </w:rPr>
-        <w:t xml:space="preserve"> Panel v3.3.0</w:t>
+        <w:t>XAMPP Control Panel v3.3.0</w:t>
       </w:r>
       <w:r>
         <w:t>-as változata volt használva. Amivel tudtuk az adatbázisunkat kezelni</w:t>
@@ -3434,23 +3151,7 @@
         <w:pStyle w:val="TJ3"/>
       </w:pPr>
       <w:r>
-        <w:t xml:space="preserve">1db ESP8266 </w:t>
-      </w:r>
-      <w:proofErr w:type="spellStart"/>
-      <w:r>
-        <w:t>Wemos</w:t>
-      </w:r>
-      <w:proofErr w:type="spellEnd"/>
-      <w:r>
-        <w:t xml:space="preserve"> - </w:t>
-      </w:r>
-      <w:proofErr w:type="spellStart"/>
-      <w:r>
-        <w:t>NodeMCU</w:t>
-      </w:r>
-      <w:proofErr w:type="spellEnd"/>
-      <w:r>
-        <w:t xml:space="preserve"> 1.0 (ESP-12E modul)</w:t>
+        <w:t>1db ESP8266 Wemos - NodeMCU 1.0 (ESP-12E modul)</w:t>
       </w:r>
     </w:p>
     <w:p>
@@ -3466,65 +3167,23 @@
         <w:pStyle w:val="TJ3"/>
       </w:pPr>
       <w:r>
-        <w:t xml:space="preserve">1db MQ-135 </w:t>
-      </w:r>
-      <w:proofErr w:type="spellStart"/>
-      <w:r>
-        <w:t>Gas</w:t>
-      </w:r>
-      <w:proofErr w:type="spellEnd"/>
-      <w:r>
-        <w:t xml:space="preserve"> </w:t>
-      </w:r>
-      <w:proofErr w:type="spellStart"/>
-      <w:r>
-        <w:t>Sensor</w:t>
-      </w:r>
-      <w:proofErr w:type="spellEnd"/>
+        <w:t>1db MQ-135 Gas Sensor</w:t>
+      </w:r>
     </w:p>
     <w:p>
       <w:pPr>
         <w:pStyle w:val="TJ3"/>
       </w:pPr>
       <w:r>
-        <w:t xml:space="preserve">1db DHT11 </w:t>
-      </w:r>
-      <w:proofErr w:type="spellStart"/>
-      <w:r>
-        <w:t>Temperature</w:t>
-      </w:r>
-      <w:proofErr w:type="spellEnd"/>
-      <w:r>
-        <w:t xml:space="preserve"> &amp; </w:t>
-      </w:r>
-      <w:proofErr w:type="spellStart"/>
-      <w:r>
-        <w:t>Humidity</w:t>
-      </w:r>
-      <w:proofErr w:type="spellEnd"/>
-      <w:r>
-        <w:t xml:space="preserve"> </w:t>
-      </w:r>
-      <w:proofErr w:type="spellStart"/>
-      <w:r>
-        <w:t>Sensor</w:t>
-      </w:r>
-      <w:proofErr w:type="spellEnd"/>
+        <w:t>1db DHT11 Temperature &amp; Humidity Sensor</w:t>
+      </w:r>
     </w:p>
     <w:p>
       <w:pPr>
         <w:pStyle w:val="TJ3"/>
       </w:pPr>
       <w:r>
-        <w:t xml:space="preserve">2db </w:t>
-      </w:r>
-      <w:proofErr w:type="spellStart"/>
-      <w:r>
-        <w:t>Arduino</w:t>
-      </w:r>
-      <w:proofErr w:type="spellEnd"/>
-      <w:r>
-        <w:t xml:space="preserve"> LED</w:t>
+        <w:t>2db Arduino LED</w:t>
       </w:r>
     </w:p>
     <w:p>
@@ -3559,7 +3218,7 @@
     <w:tbl>
       <w:tblPr>
         <w:tblStyle w:val="Rcsostblzat"/>
-        <w:tblW w:w="0" w:type="auto"/>
+        <w:tblW w:w="8647" w:type="dxa"/>
         <w:tblBorders>
           <w:top w:val="none" w:sz="0" w:space="0" w:color="auto"/>
           <w:left w:val="none" w:sz="0" w:space="0" w:color="auto"/>
@@ -3572,17 +3231,18 @@
         <w:tblLook w:val="04A0" w:firstRow="1" w:lastRow="0" w:firstColumn="1" w:lastColumn="0" w:noHBand="0" w:noVBand="1"/>
       </w:tblPr>
       <w:tblGrid>
-        <w:gridCol w:w="7075"/>
+        <w:gridCol w:w="8647"/>
       </w:tblGrid>
       <w:tr>
         <w:tc>
           <w:tcPr>
-            <w:tcW w:w="7075" w:type="dxa"/>
+            <w:tcW w:w="8647" w:type="dxa"/>
             <w:shd w:val="clear" w:color="auto" w:fill="2E74B5" w:themeFill="accent1" w:themeFillShade="BF"/>
           </w:tcPr>
           <w:p>
             <w:pPr>
               <w:pStyle w:val="Dokumentacio"/>
+              <w:ind w:right="-1678"/>
             </w:pPr>
             <w:r>
               <w:lastRenderedPageBreak/>
@@ -3602,7 +3262,7 @@
     <w:tbl>
       <w:tblPr>
         <w:tblStyle w:val="Rcsostblzat"/>
-        <w:tblW w:w="0" w:type="auto"/>
+        <w:tblW w:w="8647" w:type="dxa"/>
         <w:tblBorders>
           <w:top w:val="none" w:sz="0" w:space="0" w:color="auto"/>
           <w:left w:val="none" w:sz="0" w:space="0" w:color="auto"/>
@@ -3614,34 +3274,35 @@
         <w:tblLook w:val="04A0" w:firstRow="1" w:lastRow="0" w:firstColumn="1" w:lastColumn="0" w:noHBand="0" w:noVBand="1"/>
       </w:tblPr>
       <w:tblGrid>
-        <w:gridCol w:w="7075"/>
+        <w:gridCol w:w="8647"/>
       </w:tblGrid>
       <w:tr>
         <w:tc>
           <w:tcPr>
-            <w:tcW w:w="7075" w:type="dxa"/>
+            <w:tcW w:w="8647" w:type="dxa"/>
             <w:shd w:val="clear" w:color="auto" w:fill="9CC2E5" w:themeFill="accent1" w:themeFillTint="99"/>
           </w:tcPr>
           <w:p>
             <w:pPr>
               <w:pStyle w:val="Cmsor2"/>
+              <w:outlineLvl w:val="1"/>
             </w:pPr>
-            <w:bookmarkStart w:id="14" w:name="_Hlk160976125"/>
-            <w:bookmarkStart w:id="15" w:name="_Toc161007533"/>
+            <w:bookmarkStart w:id="14" w:name="_Toc161007533"/>
+            <w:bookmarkStart w:id="15" w:name="_Hlk160976125"/>
             <w:r>
               <w:t>rendszer bemutatása</w:t>
             </w:r>
-            <w:bookmarkEnd w:id="15"/>
+            <w:bookmarkEnd w:id="14"/>
           </w:p>
         </w:tc>
       </w:tr>
-      <w:bookmarkEnd w:id="14"/>
+      <w:bookmarkEnd w:id="15"/>
     </w:tbl>
     <w:p/>
     <w:tbl>
       <w:tblPr>
         <w:tblStyle w:val="Rcsostblzat"/>
-        <w:tblW w:w="0" w:type="auto"/>
+        <w:tblW w:w="8647" w:type="dxa"/>
         <w:tblBorders>
           <w:top w:val="none" w:sz="0" w:space="0" w:color="auto"/>
           <w:left w:val="none" w:sz="0" w:space="0" w:color="auto"/>
@@ -3654,17 +3315,18 @@
         <w:tblLook w:val="04A0" w:firstRow="1" w:lastRow="0" w:firstColumn="1" w:lastColumn="0" w:noHBand="0" w:noVBand="1"/>
       </w:tblPr>
       <w:tblGrid>
-        <w:gridCol w:w="7075"/>
+        <w:gridCol w:w="8647"/>
       </w:tblGrid>
       <w:tr>
         <w:tc>
           <w:tcPr>
-            <w:tcW w:w="7075" w:type="dxa"/>
+            <w:tcW w:w="8647" w:type="dxa"/>
             <w:shd w:val="clear" w:color="auto" w:fill="D9D9D9" w:themeFill="background1" w:themeFillShade="D9"/>
           </w:tcPr>
           <w:p>
             <w:pPr>
               <w:pStyle w:val="Cmsor3"/>
+              <w:outlineLvl w:val="2"/>
             </w:pPr>
             <w:bookmarkStart w:id="16" w:name="_Toc161007534"/>
             <w:r>
@@ -3679,7 +3341,7 @@
     <w:tbl>
       <w:tblPr>
         <w:tblStyle w:val="Rcsostblzat"/>
-        <w:tblW w:w="0" w:type="auto"/>
+        <w:tblW w:w="8647" w:type="dxa"/>
         <w:tblBorders>
           <w:top w:val="none" w:sz="0" w:space="0" w:color="auto"/>
           <w:left w:val="none" w:sz="0" w:space="0" w:color="auto"/>
@@ -3692,17 +3354,18 @@
         <w:tblLook w:val="04A0" w:firstRow="1" w:lastRow="0" w:firstColumn="1" w:lastColumn="0" w:noHBand="0" w:noVBand="1"/>
       </w:tblPr>
       <w:tblGrid>
-        <w:gridCol w:w="7075"/>
+        <w:gridCol w:w="8647"/>
       </w:tblGrid>
       <w:tr>
         <w:tc>
           <w:tcPr>
-            <w:tcW w:w="7075" w:type="dxa"/>
+            <w:tcW w:w="8647" w:type="dxa"/>
             <w:shd w:val="clear" w:color="auto" w:fill="D9D9D9" w:themeFill="background1" w:themeFillShade="D9"/>
           </w:tcPr>
           <w:p>
             <w:pPr>
               <w:pStyle w:val="Cmsor3"/>
+              <w:outlineLvl w:val="2"/>
             </w:pPr>
             <w:bookmarkStart w:id="17" w:name="_Toc161007535"/>
             <w:r>
@@ -3720,7 +3383,7 @@
     <w:tbl>
       <w:tblPr>
         <w:tblStyle w:val="Rcsostblzat"/>
-        <w:tblW w:w="0" w:type="auto"/>
+        <w:tblW w:w="8647" w:type="dxa"/>
         <w:tblBorders>
           <w:top w:val="none" w:sz="0" w:space="0" w:color="auto"/>
           <w:left w:val="none" w:sz="0" w:space="0" w:color="auto"/>
@@ -3733,30 +3396,26 @@
         <w:tblLook w:val="04A0" w:firstRow="1" w:lastRow="0" w:firstColumn="1" w:lastColumn="0" w:noHBand="0" w:noVBand="1"/>
       </w:tblPr>
       <w:tblGrid>
-        <w:gridCol w:w="7075"/>
+        <w:gridCol w:w="8647"/>
       </w:tblGrid>
       <w:tr>
         <w:tc>
           <w:tcPr>
-            <w:tcW w:w="7075" w:type="dxa"/>
+            <w:tcW w:w="8647" w:type="dxa"/>
             <w:shd w:val="clear" w:color="auto" w:fill="D9D9D9" w:themeFill="background1" w:themeFillShade="D9"/>
           </w:tcPr>
           <w:p>
             <w:pPr>
               <w:pStyle w:val="Cmsor3"/>
+              <w:outlineLvl w:val="2"/>
             </w:pPr>
             <w:bookmarkStart w:id="18" w:name="_Toc161007536"/>
             <w:r>
               <w:t>A</w:t>
             </w:r>
             <w:r>
-              <w:t xml:space="preserve">z </w:t>
-            </w:r>
-            <w:proofErr w:type="spellStart"/>
-            <w:r>
-              <w:t>Arduino</w:t>
-            </w:r>
-            <w:proofErr w:type="spellEnd"/>
+              <w:t>z Arduino</w:t>
+            </w:r>
             <w:r>
               <w:t xml:space="preserve"> program szerkezete</w:t>
             </w:r>
@@ -3775,7 +3434,7 @@
     <w:tbl>
       <w:tblPr>
         <w:tblStyle w:val="Rcsostblzat"/>
-        <w:tblW w:w="0" w:type="auto"/>
+        <w:tblW w:w="8647" w:type="dxa"/>
         <w:tblBorders>
           <w:top w:val="none" w:sz="0" w:space="0" w:color="auto"/>
           <w:left w:val="none" w:sz="0" w:space="0" w:color="auto"/>
@@ -3788,24 +3447,22 @@
         <w:tblLook w:val="04A0" w:firstRow="1" w:lastRow="0" w:firstColumn="1" w:lastColumn="0" w:noHBand="0" w:noVBand="1"/>
       </w:tblPr>
       <w:tblGrid>
-        <w:gridCol w:w="7075"/>
+        <w:gridCol w:w="8647"/>
       </w:tblGrid>
       <w:tr>
         <w:tc>
           <w:tcPr>
-            <w:tcW w:w="7075" w:type="dxa"/>
+            <w:tcW w:w="8647" w:type="dxa"/>
             <w:shd w:val="clear" w:color="auto" w:fill="D9D9D9" w:themeFill="background1" w:themeFillShade="D9"/>
           </w:tcPr>
           <w:p>
             <w:pPr>
               <w:pStyle w:val="Cmsor3"/>
+              <w:outlineLvl w:val="2"/>
             </w:pPr>
             <w:bookmarkStart w:id="19" w:name="_Toc161007537"/>
             <w:r>
-              <w:t xml:space="preserve">A </w:t>
-            </w:r>
-            <w:r>
-              <w:t>modell szerkezet</w:t>
+              <w:t>A modell szerkezet</w:t>
             </w:r>
             <w:bookmarkEnd w:id="19"/>
           </w:p>
@@ -3816,7 +3473,7 @@
     <w:tbl>
       <w:tblPr>
         <w:tblStyle w:val="Rcsostblzat"/>
-        <w:tblW w:w="0" w:type="auto"/>
+        <w:tblW w:w="8647" w:type="dxa"/>
         <w:tblBorders>
           <w:top w:val="none" w:sz="0" w:space="0" w:color="auto"/>
           <w:left w:val="none" w:sz="0" w:space="0" w:color="auto"/>
@@ -3829,17 +3486,18 @@
         <w:tblLook w:val="04A0" w:firstRow="1" w:lastRow="0" w:firstColumn="1" w:lastColumn="0" w:noHBand="0" w:noVBand="1"/>
       </w:tblPr>
       <w:tblGrid>
-        <w:gridCol w:w="7075"/>
+        <w:gridCol w:w="8647"/>
       </w:tblGrid>
       <w:tr>
         <w:tc>
           <w:tcPr>
-            <w:tcW w:w="7075" w:type="dxa"/>
+            <w:tcW w:w="8647" w:type="dxa"/>
             <w:shd w:val="clear" w:color="auto" w:fill="D9D9D9" w:themeFill="background1" w:themeFillShade="D9"/>
           </w:tcPr>
           <w:p>
             <w:pPr>
               <w:pStyle w:val="Cmsor3"/>
+              <w:outlineLvl w:val="2"/>
             </w:pPr>
             <w:bookmarkStart w:id="20" w:name="_Toc161007538"/>
             <w:r>
@@ -3887,13 +3545,7 @@
             <w:bookmarkStart w:id="21" w:name="_Hlk160976622"/>
             <w:r>
               <w:lastRenderedPageBreak/>
-              <w:t xml:space="preserve">DOKUMENTÁCIÓ – </w:t>
-            </w:r>
-            <w:r>
-              <w:t>4</w:t>
-            </w:r>
-            <w:r>
-              <w:t>. fejezet</w:t>
+              <w:t>DOKUMENTÁCIÓ – 4. fejezet</w:t>
             </w:r>
           </w:p>
         </w:tc>
@@ -3927,6 +3579,7 @@
           <w:p>
             <w:pPr>
               <w:pStyle w:val="Cmsor2"/>
+              <w:outlineLvl w:val="1"/>
             </w:pPr>
             <w:bookmarkStart w:id="22" w:name="_Toc161007539"/>
             <w:r>
@@ -4008,6 +3661,7 @@
           <w:p>
             <w:pPr>
               <w:pStyle w:val="Cmsor2"/>
+              <w:outlineLvl w:val="1"/>
             </w:pPr>
             <w:bookmarkStart w:id="24" w:name="_Toc161007540"/>
             <w:r>
@@ -4086,6 +3740,7 @@
           <w:p>
             <w:pPr>
               <w:pStyle w:val="Cmsor2"/>
+              <w:outlineLvl w:val="1"/>
             </w:pPr>
             <w:bookmarkStart w:id="25" w:name="_Toc161007541"/>
             <w:r>
@@ -4180,6 +3835,8 @@
           <w:t>https://www.circuit-diagram.org/</w:t>
         </w:r>
       </w:hyperlink>
+      <w:bookmarkStart w:id="26" w:name="_GoBack"/>
+      <w:bookmarkEnd w:id="26"/>
     </w:p>
     <w:p>
       <w:pPr>
@@ -4353,7 +4010,7 @@
       <w:footerReference w:type="even" r:id="rId24"/>
       <w:footerReference w:type="default" r:id="rId25"/>
       <w:pgSz w:w="11906" w:h="16838" w:code="9"/>
-      <w:pgMar w:top="1418" w:right="1418" w:bottom="1418" w:left="1418" w:header="709" w:footer="709" w:gutter="1985"/>
+      <w:pgMar w:top="1418" w:right="1418" w:bottom="1418" w:left="1985" w:header="709" w:footer="709" w:gutter="0"/>
       <w:cols w:space="708"/>
       <w:titlePg/>
       <w:docGrid w:linePitch="360"/>
@@ -4363,7 +4020,7 @@
 </file>
 
 <file path=word/endnotes.xml><?xml version="1.0" encoding="utf-8"?>
-<w:endnotes xmlns:wpc="http://schemas.microsoft.com/office/word/2010/wordprocessingCanvas" xmlns:cx="http://schemas.microsoft.com/office/drawing/2014/chartex" xmlns:cx1="http://schemas.microsoft.com/office/drawing/2015/9/8/chartex" xmlns:cx2="http://schemas.microsoft.com/office/drawing/2015/10/21/chartex" xmlns:cx3="http://schemas.microsoft.com/office/drawing/2016/5/9/chartex" xmlns:cx4="http://schemas.microsoft.com/office/drawing/2016/5/10/chartex" xmlns:cx5="http://schemas.microsoft.com/office/drawing/2016/5/11/chartex" xmlns:cx6="http://schemas.microsoft.com/office/drawing/2016/5/12/chartex" xmlns:cx7="http://schemas.microsoft.com/office/drawing/2016/5/13/chartex" xmlns:cx8="http://schemas.microsoft.com/office/drawing/2016/5/14/chartex" xmlns:mc="http://schemas.openxmlformats.org/markup-compatibility/2006" xmlns:aink="http://schemas.microsoft.com/office/drawing/2016/ink" xmlns:am3d="http://schemas.microsoft.com/office/drawing/2017/model3d" xmlns:o="urn:schemas-microsoft-com:office:office" xmlns:oel="http://schemas.microsoft.com/office/2019/extlst" xmlns:r="http://schemas.openxmlformats.org/officeDocument/2006/relationships" xmlns:m="http://schemas.openxmlformats.org/officeDocument/2006/math" xmlns:v="urn:schemas-microsoft-com:vml" xmlns:wp14="http://schemas.microsoft.com/office/word/2010/wordprocessingDrawing" xmlns:wp="http://schemas.openxmlformats.org/drawingml/2006/wordprocessingDrawing" xmlns:w10="urn:schemas-microsoft-com:office:word" xmlns:w="http://schemas.openxmlformats.org/wordprocessingml/2006/main" xmlns:w14="http://schemas.microsoft.com/office/word/2010/wordml" xmlns:w15="http://schemas.microsoft.com/office/word/2012/wordml" xmlns:w16cex="http://schemas.microsoft.com/office/word/2018/wordml/cex" xmlns:w16cid="http://schemas.microsoft.com/office/word/2016/wordml/cid" xmlns:w16="http://schemas.microsoft.com/office/word/2018/wordml" xmlns:w16du="http://schemas.microsoft.com/office/word/2023/wordml/word16du" xmlns:w16sdtdh="http://schemas.microsoft.com/office/word/2020/wordml/sdtdatahash" xmlns:w16se="http://schemas.microsoft.com/office/word/2015/wordml/symex" xmlns:wpg="http://schemas.microsoft.com/office/word/2010/wordprocessingGroup" xmlns:wpi="http://schemas.microsoft.com/office/word/2010/wordprocessingInk" xmlns:wne="http://schemas.microsoft.com/office/word/2006/wordml" xmlns:wps="http://schemas.microsoft.com/office/word/2010/wordprocessingShape" mc:Ignorable="w14 w15 w16se w16cid w16 w16cex w16sdtdh w16du wp14">
+<w:endnotes xmlns:wpc="http://schemas.microsoft.com/office/word/2010/wordprocessingCanvas" xmlns:cx="http://schemas.microsoft.com/office/drawing/2014/chartex" xmlns:cx1="http://schemas.microsoft.com/office/drawing/2015/9/8/chartex" xmlns:mc="http://schemas.openxmlformats.org/markup-compatibility/2006" xmlns:o="urn:schemas-microsoft-com:office:office" xmlns:r="http://schemas.openxmlformats.org/officeDocument/2006/relationships" xmlns:m="http://schemas.openxmlformats.org/officeDocument/2006/math" xmlns:v="urn:schemas-microsoft-com:vml" xmlns:wp14="http://schemas.microsoft.com/office/word/2010/wordprocessingDrawing" xmlns:wp="http://schemas.openxmlformats.org/drawingml/2006/wordprocessingDrawing" xmlns:w10="urn:schemas-microsoft-com:office:word" xmlns:w="http://schemas.openxmlformats.org/wordprocessingml/2006/main" xmlns:w14="http://schemas.microsoft.com/office/word/2010/wordml" xmlns:w15="http://schemas.microsoft.com/office/word/2012/wordml" xmlns:w16se="http://schemas.microsoft.com/office/word/2015/wordml/symex" xmlns:wpg="http://schemas.microsoft.com/office/word/2010/wordprocessingGroup" xmlns:wpi="http://schemas.microsoft.com/office/word/2010/wordprocessingInk" xmlns:wne="http://schemas.microsoft.com/office/word/2006/wordml" xmlns:wps="http://schemas.microsoft.com/office/word/2010/wordprocessingShape" mc:Ignorable="w14 w15 w16se wp14">
   <w:endnote w:type="separator" w:id="-1">
     <w:p>
       <w:pPr>
@@ -4388,7 +4045,7 @@
 </file>
 
 <file path=word/footer1.xml><?xml version="1.0" encoding="utf-8"?>
-<w:ftr xmlns:wpc="http://schemas.microsoft.com/office/word/2010/wordprocessingCanvas" xmlns:cx="http://schemas.microsoft.com/office/drawing/2014/chartex" xmlns:cx1="http://schemas.microsoft.com/office/drawing/2015/9/8/chartex" xmlns:cx2="http://schemas.microsoft.com/office/drawing/2015/10/21/chartex" xmlns:cx3="http://schemas.microsoft.com/office/drawing/2016/5/9/chartex" xmlns:cx4="http://schemas.microsoft.com/office/drawing/2016/5/10/chartex" xmlns:cx5="http://schemas.microsoft.com/office/drawing/2016/5/11/chartex" xmlns:cx6="http://schemas.microsoft.com/office/drawing/2016/5/12/chartex" xmlns:cx7="http://schemas.microsoft.com/office/drawing/2016/5/13/chartex" xmlns:cx8="http://schemas.microsoft.com/office/drawing/2016/5/14/chartex" xmlns:mc="http://schemas.openxmlformats.org/markup-compatibility/2006" xmlns:aink="http://schemas.microsoft.com/office/drawing/2016/ink" xmlns:am3d="http://schemas.microsoft.com/office/drawing/2017/model3d" xmlns:o="urn:schemas-microsoft-com:office:office" xmlns:oel="http://schemas.microsoft.com/office/2019/extlst" xmlns:r="http://schemas.openxmlformats.org/officeDocument/2006/relationships" xmlns:m="http://schemas.openxmlformats.org/officeDocument/2006/math" xmlns:v="urn:schemas-microsoft-com:vml" xmlns:wp14="http://schemas.microsoft.com/office/word/2010/wordprocessingDrawing" xmlns:wp="http://schemas.openxmlformats.org/drawingml/2006/wordprocessingDrawing" xmlns:w10="urn:schemas-microsoft-com:office:word" xmlns:w="http://schemas.openxmlformats.org/wordprocessingml/2006/main" xmlns:w14="http://schemas.microsoft.com/office/word/2010/wordml" xmlns:w15="http://schemas.microsoft.com/office/word/2012/wordml" xmlns:w16cex="http://schemas.microsoft.com/office/word/2018/wordml/cex" xmlns:w16cid="http://schemas.microsoft.com/office/word/2016/wordml/cid" xmlns:w16="http://schemas.microsoft.com/office/word/2018/wordml" xmlns:w16du="http://schemas.microsoft.com/office/word/2023/wordml/word16du" xmlns:w16sdtdh="http://schemas.microsoft.com/office/word/2020/wordml/sdtdatahash" xmlns:w16se="http://schemas.microsoft.com/office/word/2015/wordml/symex" xmlns:wpg="http://schemas.microsoft.com/office/word/2010/wordprocessingGroup" xmlns:wpi="http://schemas.microsoft.com/office/word/2010/wordprocessingInk" xmlns:wne="http://schemas.microsoft.com/office/word/2006/wordml" xmlns:wps="http://schemas.microsoft.com/office/word/2010/wordprocessingShape" mc:Ignorable="w14 w15 w16se w16cid w16 w16cex w16sdtdh w16du wp14">
+<w:ftr xmlns:wpc="http://schemas.microsoft.com/office/word/2010/wordprocessingCanvas" xmlns:cx="http://schemas.microsoft.com/office/drawing/2014/chartex" xmlns:cx1="http://schemas.microsoft.com/office/drawing/2015/9/8/chartex" xmlns:mc="http://schemas.openxmlformats.org/markup-compatibility/2006" xmlns:o="urn:schemas-microsoft-com:office:office" xmlns:r="http://schemas.openxmlformats.org/officeDocument/2006/relationships" xmlns:m="http://schemas.openxmlformats.org/officeDocument/2006/math" xmlns:v="urn:schemas-microsoft-com:vml" xmlns:wp14="http://schemas.microsoft.com/office/word/2010/wordprocessingDrawing" xmlns:wp="http://schemas.openxmlformats.org/drawingml/2006/wordprocessingDrawing" xmlns:w10="urn:schemas-microsoft-com:office:word" xmlns:w="http://schemas.openxmlformats.org/wordprocessingml/2006/main" xmlns:w14="http://schemas.microsoft.com/office/word/2010/wordml" xmlns:w15="http://schemas.microsoft.com/office/word/2012/wordml" xmlns:w16se="http://schemas.microsoft.com/office/word/2015/wordml/symex" xmlns:wpg="http://schemas.microsoft.com/office/word/2010/wordprocessingGroup" xmlns:wpi="http://schemas.microsoft.com/office/word/2010/wordprocessingInk" xmlns:wne="http://schemas.microsoft.com/office/word/2006/wordml" xmlns:wps="http://schemas.microsoft.com/office/word/2010/wordprocessingShape" mc:Ignorable="w14 w15 w16se wp14">
   <w:p>
     <w:pPr>
       <w:pStyle w:val="llb"/>
@@ -4399,7 +4056,7 @@
 </file>
 
 <file path=word/footer2.xml><?xml version="1.0" encoding="utf-8"?>
-<w:ftr xmlns:wpc="http://schemas.microsoft.com/office/word/2010/wordprocessingCanvas" xmlns:cx="http://schemas.microsoft.com/office/drawing/2014/chartex" xmlns:cx1="http://schemas.microsoft.com/office/drawing/2015/9/8/chartex" xmlns:cx2="http://schemas.microsoft.com/office/drawing/2015/10/21/chartex" xmlns:cx3="http://schemas.microsoft.com/office/drawing/2016/5/9/chartex" xmlns:cx4="http://schemas.microsoft.com/office/drawing/2016/5/10/chartex" xmlns:cx5="http://schemas.microsoft.com/office/drawing/2016/5/11/chartex" xmlns:cx6="http://schemas.microsoft.com/office/drawing/2016/5/12/chartex" xmlns:cx7="http://schemas.microsoft.com/office/drawing/2016/5/13/chartex" xmlns:cx8="http://schemas.microsoft.com/office/drawing/2016/5/14/chartex" xmlns:mc="http://schemas.openxmlformats.org/markup-compatibility/2006" xmlns:aink="http://schemas.microsoft.com/office/drawing/2016/ink" xmlns:am3d="http://schemas.microsoft.com/office/drawing/2017/model3d" xmlns:o="urn:schemas-microsoft-com:office:office" xmlns:oel="http://schemas.microsoft.com/office/2019/extlst" xmlns:r="http://schemas.openxmlformats.org/officeDocument/2006/relationships" xmlns:m="http://schemas.openxmlformats.org/officeDocument/2006/math" xmlns:v="urn:schemas-microsoft-com:vml" xmlns:wp14="http://schemas.microsoft.com/office/word/2010/wordprocessingDrawing" xmlns:wp="http://schemas.openxmlformats.org/drawingml/2006/wordprocessingDrawing" xmlns:w10="urn:schemas-microsoft-com:office:word" xmlns:w="http://schemas.openxmlformats.org/wordprocessingml/2006/main" xmlns:w14="http://schemas.microsoft.com/office/word/2010/wordml" xmlns:w15="http://schemas.microsoft.com/office/word/2012/wordml" xmlns:w16cex="http://schemas.microsoft.com/office/word/2018/wordml/cex" xmlns:w16cid="http://schemas.microsoft.com/office/word/2016/wordml/cid" xmlns:w16="http://schemas.microsoft.com/office/word/2018/wordml" xmlns:w16du="http://schemas.microsoft.com/office/word/2023/wordml/word16du" xmlns:w16sdtdh="http://schemas.microsoft.com/office/word/2020/wordml/sdtdatahash" xmlns:w16se="http://schemas.microsoft.com/office/word/2015/wordml/symex" xmlns:wpg="http://schemas.microsoft.com/office/word/2010/wordprocessingGroup" xmlns:wpi="http://schemas.microsoft.com/office/word/2010/wordprocessingInk" xmlns:wne="http://schemas.microsoft.com/office/word/2006/wordml" xmlns:wps="http://schemas.microsoft.com/office/word/2010/wordprocessingShape" mc:Ignorable="w14 w15 w16se w16cid w16 w16cex w16sdtdh w16du wp14">
+<w:ftr xmlns:wpc="http://schemas.microsoft.com/office/word/2010/wordprocessingCanvas" xmlns:cx="http://schemas.microsoft.com/office/drawing/2014/chartex" xmlns:cx1="http://schemas.microsoft.com/office/drawing/2015/9/8/chartex" xmlns:mc="http://schemas.openxmlformats.org/markup-compatibility/2006" xmlns:o="urn:schemas-microsoft-com:office:office" xmlns:r="http://schemas.openxmlformats.org/officeDocument/2006/relationships" xmlns:m="http://schemas.openxmlformats.org/officeDocument/2006/math" xmlns:v="urn:schemas-microsoft-com:vml" xmlns:wp14="http://schemas.microsoft.com/office/word/2010/wordprocessingDrawing" xmlns:wp="http://schemas.openxmlformats.org/drawingml/2006/wordprocessingDrawing" xmlns:w10="urn:schemas-microsoft-com:office:word" xmlns:w="http://schemas.openxmlformats.org/wordprocessingml/2006/main" xmlns:w14="http://schemas.microsoft.com/office/word/2010/wordml" xmlns:w15="http://schemas.microsoft.com/office/word/2012/wordml" xmlns:w16se="http://schemas.microsoft.com/office/word/2015/wordml/symex" xmlns:wpg="http://schemas.microsoft.com/office/word/2010/wordprocessingGroup" xmlns:wpi="http://schemas.microsoft.com/office/word/2010/wordprocessingInk" xmlns:wne="http://schemas.microsoft.com/office/word/2006/wordml" xmlns:wps="http://schemas.microsoft.com/office/word/2010/wordprocessingShape" mc:Ignorable="w14 w15 w16se wp14">
   <w:sdt>
     <w:sdtPr>
       <w:id w:val="1221018194"/>
@@ -4408,6 +4065,7 @@
         <w:docPartUnique/>
       </w:docPartObj>
     </w:sdtPr>
+    <w:sdtEndPr/>
     <w:sdtContent>
       <w:p>
         <w:pPr>
@@ -4427,7 +4085,7 @@
           <w:rPr>
             <w:noProof/>
           </w:rPr>
-          <w:t>13</w:t>
+          <w:t>15</w:t>
         </w:r>
         <w:r>
           <w:fldChar w:fldCharType="end"/>
@@ -4447,7 +4105,7 @@
 </file>
 
 <file path=word/footnotes.xml><?xml version="1.0" encoding="utf-8"?>
-<w:footnotes xmlns:wpc="http://schemas.microsoft.com/office/word/2010/wordprocessingCanvas" xmlns:cx="http://schemas.microsoft.com/office/drawing/2014/chartex" xmlns:cx1="http://schemas.microsoft.com/office/drawing/2015/9/8/chartex" xmlns:cx2="http://schemas.microsoft.com/office/drawing/2015/10/21/chartex" xmlns:cx3="http://schemas.microsoft.com/office/drawing/2016/5/9/chartex" xmlns:cx4="http://schemas.microsoft.com/office/drawing/2016/5/10/chartex" xmlns:cx5="http://schemas.microsoft.com/office/drawing/2016/5/11/chartex" xmlns:cx6="http://schemas.microsoft.com/office/drawing/2016/5/12/chartex" xmlns:cx7="http://schemas.microsoft.com/office/drawing/2016/5/13/chartex" xmlns:cx8="http://schemas.microsoft.com/office/drawing/2016/5/14/chartex" xmlns:mc="http://schemas.openxmlformats.org/markup-compatibility/2006" xmlns:aink="http://schemas.microsoft.com/office/drawing/2016/ink" xmlns:am3d="http://schemas.microsoft.com/office/drawing/2017/model3d" xmlns:o="urn:schemas-microsoft-com:office:office" xmlns:oel="http://schemas.microsoft.com/office/2019/extlst" xmlns:r="http://schemas.openxmlformats.org/officeDocument/2006/relationships" xmlns:m="http://schemas.openxmlformats.org/officeDocument/2006/math" xmlns:v="urn:schemas-microsoft-com:vml" xmlns:wp14="http://schemas.microsoft.com/office/word/2010/wordprocessingDrawing" xmlns:wp="http://schemas.openxmlformats.org/drawingml/2006/wordprocessingDrawing" xmlns:w10="urn:schemas-microsoft-com:office:word" xmlns:w="http://schemas.openxmlformats.org/wordprocessingml/2006/main" xmlns:w14="http://schemas.microsoft.com/office/word/2010/wordml" xmlns:w15="http://schemas.microsoft.com/office/word/2012/wordml" xmlns:w16cex="http://schemas.microsoft.com/office/word/2018/wordml/cex" xmlns:w16cid="http://schemas.microsoft.com/office/word/2016/wordml/cid" xmlns:w16="http://schemas.microsoft.com/office/word/2018/wordml" xmlns:w16du="http://schemas.microsoft.com/office/word/2023/wordml/word16du" xmlns:w16sdtdh="http://schemas.microsoft.com/office/word/2020/wordml/sdtdatahash" xmlns:w16se="http://schemas.microsoft.com/office/word/2015/wordml/symex" xmlns:wpg="http://schemas.microsoft.com/office/word/2010/wordprocessingGroup" xmlns:wpi="http://schemas.microsoft.com/office/word/2010/wordprocessingInk" xmlns:wne="http://schemas.microsoft.com/office/word/2006/wordml" xmlns:wps="http://schemas.microsoft.com/office/word/2010/wordprocessingShape" mc:Ignorable="w14 w15 w16se w16cid w16 w16cex w16sdtdh w16du wp14">
+<w:footnotes xmlns:wpc="http://schemas.microsoft.com/office/word/2010/wordprocessingCanvas" xmlns:cx="http://schemas.microsoft.com/office/drawing/2014/chartex" xmlns:cx1="http://schemas.microsoft.com/office/drawing/2015/9/8/chartex" xmlns:mc="http://schemas.openxmlformats.org/markup-compatibility/2006" xmlns:o="urn:schemas-microsoft-com:office:office" xmlns:r="http://schemas.openxmlformats.org/officeDocument/2006/relationships" xmlns:m="http://schemas.openxmlformats.org/officeDocument/2006/math" xmlns:v="urn:schemas-microsoft-com:vml" xmlns:wp14="http://schemas.microsoft.com/office/word/2010/wordprocessingDrawing" xmlns:wp="http://schemas.openxmlformats.org/drawingml/2006/wordprocessingDrawing" xmlns:w10="urn:schemas-microsoft-com:office:word" xmlns:w="http://schemas.openxmlformats.org/wordprocessingml/2006/main" xmlns:w14="http://schemas.microsoft.com/office/word/2010/wordml" xmlns:w15="http://schemas.microsoft.com/office/word/2012/wordml" xmlns:w16se="http://schemas.microsoft.com/office/word/2015/wordml/symex" xmlns:wpg="http://schemas.microsoft.com/office/word/2010/wordprocessingGroup" xmlns:wpi="http://schemas.microsoft.com/office/word/2010/wordprocessingInk" xmlns:wne="http://schemas.microsoft.com/office/word/2006/wordml" xmlns:wps="http://schemas.microsoft.com/office/word/2010/wordprocessingShape" mc:Ignorable="w14 w15 w16se wp14">
   <w:footnote w:type="separator" w:id="-1">
     <w:p>
       <w:pPr>
@@ -4472,7 +4130,7 @@
 </file>
 
 <file path=word/header1.xml><?xml version="1.0" encoding="utf-8"?>
-<w:hdr xmlns:wpc="http://schemas.microsoft.com/office/word/2010/wordprocessingCanvas" xmlns:cx="http://schemas.microsoft.com/office/drawing/2014/chartex" xmlns:cx1="http://schemas.microsoft.com/office/drawing/2015/9/8/chartex" xmlns:cx2="http://schemas.microsoft.com/office/drawing/2015/10/21/chartex" xmlns:cx3="http://schemas.microsoft.com/office/drawing/2016/5/9/chartex" xmlns:cx4="http://schemas.microsoft.com/office/drawing/2016/5/10/chartex" xmlns:cx5="http://schemas.microsoft.com/office/drawing/2016/5/11/chartex" xmlns:cx6="http://schemas.microsoft.com/office/drawing/2016/5/12/chartex" xmlns:cx7="http://schemas.microsoft.com/office/drawing/2016/5/13/chartex" xmlns:cx8="http://schemas.microsoft.com/office/drawing/2016/5/14/chartex" xmlns:mc="http://schemas.openxmlformats.org/markup-compatibility/2006" xmlns:aink="http://schemas.microsoft.com/office/drawing/2016/ink" xmlns:am3d="http://schemas.microsoft.com/office/drawing/2017/model3d" xmlns:o="urn:schemas-microsoft-com:office:office" xmlns:oel="http://schemas.microsoft.com/office/2019/extlst" xmlns:r="http://schemas.openxmlformats.org/officeDocument/2006/relationships" xmlns:m="http://schemas.openxmlformats.org/officeDocument/2006/math" xmlns:v="urn:schemas-microsoft-com:vml" xmlns:wp14="http://schemas.microsoft.com/office/word/2010/wordprocessingDrawing" xmlns:wp="http://schemas.openxmlformats.org/drawingml/2006/wordprocessingDrawing" xmlns:w10="urn:schemas-microsoft-com:office:word" xmlns:w="http://schemas.openxmlformats.org/wordprocessingml/2006/main" xmlns:w14="http://schemas.microsoft.com/office/word/2010/wordml" xmlns:w15="http://schemas.microsoft.com/office/word/2012/wordml" xmlns:w16cex="http://schemas.microsoft.com/office/word/2018/wordml/cex" xmlns:w16cid="http://schemas.microsoft.com/office/word/2016/wordml/cid" xmlns:w16="http://schemas.microsoft.com/office/word/2018/wordml" xmlns:w16du="http://schemas.microsoft.com/office/word/2023/wordml/word16du" xmlns:w16sdtdh="http://schemas.microsoft.com/office/word/2020/wordml/sdtdatahash" xmlns:w16se="http://schemas.microsoft.com/office/word/2015/wordml/symex" xmlns:wpg="http://schemas.microsoft.com/office/word/2010/wordprocessingGroup" xmlns:wpi="http://schemas.microsoft.com/office/word/2010/wordprocessingInk" xmlns:wne="http://schemas.microsoft.com/office/word/2006/wordml" xmlns:wps="http://schemas.microsoft.com/office/word/2010/wordprocessingShape" mc:Ignorable="w14 w15 w16se w16cid w16 w16cex w16sdtdh w16du wp14">
+<w:hdr xmlns:wpc="http://schemas.microsoft.com/office/word/2010/wordprocessingCanvas" xmlns:cx="http://schemas.microsoft.com/office/drawing/2014/chartex" xmlns:cx1="http://schemas.microsoft.com/office/drawing/2015/9/8/chartex" xmlns:mc="http://schemas.openxmlformats.org/markup-compatibility/2006" xmlns:o="urn:schemas-microsoft-com:office:office" xmlns:r="http://schemas.openxmlformats.org/officeDocument/2006/relationships" xmlns:m="http://schemas.openxmlformats.org/officeDocument/2006/math" xmlns:v="urn:schemas-microsoft-com:vml" xmlns:wp14="http://schemas.microsoft.com/office/word/2010/wordprocessingDrawing" xmlns:wp="http://schemas.openxmlformats.org/drawingml/2006/wordprocessingDrawing" xmlns:w10="urn:schemas-microsoft-com:office:word" xmlns:w="http://schemas.openxmlformats.org/wordprocessingml/2006/main" xmlns:w14="http://schemas.microsoft.com/office/word/2010/wordml" xmlns:w15="http://schemas.microsoft.com/office/word/2012/wordml" xmlns:w16se="http://schemas.microsoft.com/office/word/2015/wordml/symex" xmlns:wpg="http://schemas.microsoft.com/office/word/2010/wordprocessingGroup" xmlns:wpi="http://schemas.microsoft.com/office/word/2010/wordprocessingInk" xmlns:wne="http://schemas.microsoft.com/office/word/2006/wordml" xmlns:wps="http://schemas.microsoft.com/office/word/2010/wordprocessingShape" mc:Ignorable="w14 w15 w16se wp14">
   <w:p>
     <w:pPr>
       <w:pStyle w:val="lfej"/>
@@ -4483,7 +4141,7 @@
 </file>
 
 <file path=word/numbering.xml><?xml version="1.0" encoding="utf-8"?>
-<w:numbering xmlns:wpc="http://schemas.microsoft.com/office/word/2010/wordprocessingCanvas" xmlns:cx="http://schemas.microsoft.com/office/drawing/2014/chartex" xmlns:cx1="http://schemas.microsoft.com/office/drawing/2015/9/8/chartex" xmlns:cx2="http://schemas.microsoft.com/office/drawing/2015/10/21/chartex" xmlns:cx3="http://schemas.microsoft.com/office/drawing/2016/5/9/chartex" xmlns:cx4="http://schemas.microsoft.com/office/drawing/2016/5/10/chartex" xmlns:cx5="http://schemas.microsoft.com/office/drawing/2016/5/11/chartex" xmlns:cx6="http://schemas.microsoft.com/office/drawing/2016/5/12/chartex" xmlns:cx7="http://schemas.microsoft.com/office/drawing/2016/5/13/chartex" xmlns:cx8="http://schemas.microsoft.com/office/drawing/2016/5/14/chartex" xmlns:mc="http://schemas.openxmlformats.org/markup-compatibility/2006" xmlns:aink="http://schemas.microsoft.com/office/drawing/2016/ink" xmlns:am3d="http://schemas.microsoft.com/office/drawing/2017/model3d" xmlns:o="urn:schemas-microsoft-com:office:office" xmlns:oel="http://schemas.microsoft.com/office/2019/extlst" xmlns:r="http://schemas.openxmlformats.org/officeDocument/2006/relationships" xmlns:m="http://schemas.openxmlformats.org/officeDocument/2006/math" xmlns:v="urn:schemas-microsoft-com:vml" xmlns:wp14="http://schemas.microsoft.com/office/word/2010/wordprocessingDrawing" xmlns:wp="http://schemas.openxmlformats.org/drawingml/2006/wordprocessingDrawing" xmlns:w10="urn:schemas-microsoft-com:office:word" xmlns:w="http://schemas.openxmlformats.org/wordprocessingml/2006/main" xmlns:w14="http://schemas.microsoft.com/office/word/2010/wordml" xmlns:w15="http://schemas.microsoft.com/office/word/2012/wordml" xmlns:w16cex="http://schemas.microsoft.com/office/word/2018/wordml/cex" xmlns:w16cid="http://schemas.microsoft.com/office/word/2016/wordml/cid" xmlns:w16="http://schemas.microsoft.com/office/word/2018/wordml" xmlns:w16du="http://schemas.microsoft.com/office/word/2023/wordml/word16du" xmlns:w16sdtdh="http://schemas.microsoft.com/office/word/2020/wordml/sdtdatahash" xmlns:w16se="http://schemas.microsoft.com/office/word/2015/wordml/symex" xmlns:wpg="http://schemas.microsoft.com/office/word/2010/wordprocessingGroup" xmlns:wpi="http://schemas.microsoft.com/office/word/2010/wordprocessingInk" xmlns:wne="http://schemas.microsoft.com/office/word/2006/wordml" xmlns:wps="http://schemas.microsoft.com/office/word/2010/wordprocessingShape" mc:Ignorable="w14 w15 w16se w16cid w16 w16cex w16sdtdh w16du wp14">
+<w:numbering xmlns:wpc="http://schemas.microsoft.com/office/word/2010/wordprocessingCanvas" xmlns:cx="http://schemas.microsoft.com/office/drawing/2014/chartex" xmlns:cx1="http://schemas.microsoft.com/office/drawing/2015/9/8/chartex" xmlns:mc="http://schemas.openxmlformats.org/markup-compatibility/2006" xmlns:o="urn:schemas-microsoft-com:office:office" xmlns:r="http://schemas.openxmlformats.org/officeDocument/2006/relationships" xmlns:m="http://schemas.openxmlformats.org/officeDocument/2006/math" xmlns:v="urn:schemas-microsoft-com:vml" xmlns:wp14="http://schemas.microsoft.com/office/word/2010/wordprocessingDrawing" xmlns:wp="http://schemas.openxmlformats.org/drawingml/2006/wordprocessingDrawing" xmlns:w10="urn:schemas-microsoft-com:office:word" xmlns:w="http://schemas.openxmlformats.org/wordprocessingml/2006/main" xmlns:w14="http://schemas.microsoft.com/office/word/2010/wordml" xmlns:w15="http://schemas.microsoft.com/office/word/2012/wordml" xmlns:w16se="http://schemas.microsoft.com/office/word/2015/wordml/symex" xmlns:wpg="http://schemas.microsoft.com/office/word/2010/wordprocessingGroup" xmlns:wpi="http://schemas.microsoft.com/office/word/2010/wordprocessingInk" xmlns:wne="http://schemas.microsoft.com/office/word/2006/wordml" xmlns:wps="http://schemas.microsoft.com/office/word/2010/wordprocessingShape" mc:Ignorable="w14 w15 w16se wp14">
   <w:abstractNum w:abstractNumId="0" w15:restartNumberingAfterBreak="0">
     <w:nsid w:val="27EE0094"/>
     <w:multiLevelType w:val="hybridMultilevel"/>
@@ -4978,26 +4636,26 @@
       </w:pPr>
     </w:lvl>
   </w:abstractNum>
-  <w:num w:numId="1" w16cid:durableId="1905295027">
+  <w:num w:numId="1">
     <w:abstractNumId w:val="4"/>
   </w:num>
-  <w:num w:numId="2" w16cid:durableId="2119787505">
+  <w:num w:numId="2">
     <w:abstractNumId w:val="2"/>
   </w:num>
-  <w:num w:numId="3" w16cid:durableId="213932741">
+  <w:num w:numId="3">
     <w:abstractNumId w:val="3"/>
   </w:num>
-  <w:num w:numId="4" w16cid:durableId="315500703">
+  <w:num w:numId="4">
     <w:abstractNumId w:val="0"/>
   </w:num>
-  <w:num w:numId="5" w16cid:durableId="727387764">
+  <w:num w:numId="5">
     <w:abstractNumId w:val="1"/>
   </w:num>
 </w:numbering>
 </file>
 
 <file path=word/styles.xml><?xml version="1.0" encoding="utf-8"?>
-<w:styles xmlns:mc="http://schemas.openxmlformats.org/markup-compatibility/2006" xmlns:r="http://schemas.openxmlformats.org/officeDocument/2006/relationships" xmlns:w="http://schemas.openxmlformats.org/wordprocessingml/2006/main" xmlns:w14="http://schemas.microsoft.com/office/word/2010/wordml" xmlns:w15="http://schemas.microsoft.com/office/word/2012/wordml" xmlns:w16cex="http://schemas.microsoft.com/office/word/2018/wordml/cex" xmlns:w16cid="http://schemas.microsoft.com/office/word/2016/wordml/cid" xmlns:w16="http://schemas.microsoft.com/office/word/2018/wordml" xmlns:w16du="http://schemas.microsoft.com/office/word/2023/wordml/word16du" xmlns:w16sdtdh="http://schemas.microsoft.com/office/word/2020/wordml/sdtdatahash" xmlns:w16se="http://schemas.microsoft.com/office/word/2015/wordml/symex" mc:Ignorable="w14 w15 w16se w16cid w16 w16cex w16sdtdh w16du">
+<w:styles xmlns:mc="http://schemas.openxmlformats.org/markup-compatibility/2006" xmlns:r="http://schemas.openxmlformats.org/officeDocument/2006/relationships" xmlns:w="http://schemas.openxmlformats.org/wordprocessingml/2006/main" xmlns:w14="http://schemas.microsoft.com/office/word/2010/wordml" xmlns:w15="http://schemas.microsoft.com/office/word/2012/wordml" xmlns:w16se="http://schemas.microsoft.com/office/word/2015/wordml/symex" mc:Ignorable="w14 w15 w16se">
   <w:docDefaults>
     <w:rPrDefault>
       <w:rPr>
@@ -5013,7 +4671,7 @@
       </w:pPr>
     </w:pPrDefault>
   </w:docDefaults>
-  <w:latentStyles w:defLockedState="0" w:defUIPriority="99" w:defSemiHidden="0" w:defUnhideWhenUsed="0" w:defQFormat="0" w:count="376">
+  <w:latentStyles w:defLockedState="0" w:defUIPriority="99" w:defSemiHidden="0" w:defUnhideWhenUsed="0" w:defQFormat="0" w:count="371">
     <w:lsdException w:name="Normal" w:uiPriority="0" w:qFormat="1"/>
     <w:lsdException w:name="heading 1" w:uiPriority="9" w:qFormat="1"/>
     <w:lsdException w:name="heading 2" w:semiHidden="1" w:uiPriority="9" w:unhideWhenUsed="1" w:qFormat="1"/>
@@ -5385,11 +5043,6 @@
     <w:lsdException w:name="List Table 5 Dark Accent 6" w:uiPriority="50"/>
     <w:lsdException w:name="List Table 6 Colorful Accent 6" w:uiPriority="51"/>
     <w:lsdException w:name="List Table 7 Colorful Accent 6" w:uiPriority="52"/>
-    <w:lsdException w:name="Mention" w:semiHidden="1" w:unhideWhenUsed="1"/>
-    <w:lsdException w:name="Smart Hyperlink" w:semiHidden="1" w:unhideWhenUsed="1"/>
-    <w:lsdException w:name="Hashtag" w:semiHidden="1" w:unhideWhenUsed="1"/>
-    <w:lsdException w:name="Unresolved Mention" w:semiHidden="1" w:unhideWhenUsed="1"/>
-    <w:lsdException w:name="Smart Link" w:semiHidden="1" w:unhideWhenUsed="1"/>
   </w:latentStyles>
   <w:style w:type="paragraph" w:default="1" w:styleId="Norml">
     <w:name w:val="Normal"/>
@@ -5451,6 +5104,7 @@
   <w:style w:type="character" w:default="1" w:styleId="Bekezdsalapbettpusa">
     <w:name w:val="Default Paragraph Font"/>
     <w:uiPriority w:val="1"/>
+    <w:semiHidden/>
     <w:unhideWhenUsed/>
   </w:style>
   <w:style w:type="table" w:default="1" w:styleId="Normltblzat">
@@ -6014,7 +5668,7 @@
 </file>
 
 <file path=customXml/itemProps1.xml><?xml version="1.0" encoding="utf-8"?>
-<ds:datastoreItem xmlns:ds="http://schemas.openxmlformats.org/officeDocument/2006/customXml" ds:itemID="{3D63882F-C264-49FB-87B2-9F841C9739B1}">
+<ds:datastoreItem xmlns:ds="http://schemas.openxmlformats.org/officeDocument/2006/customXml" ds:itemID="{C3D54CA7-9EB1-452F-BB92-040C349F7BA9}">
   <ds:schemaRefs>
     <ds:schemaRef ds:uri="http://schemas.openxmlformats.org/officeDocument/2006/bibliography"/>
   </ds:schemaRefs>

</xml_diff>

<commit_message>
kicsi fejlesztések nem sok, de még dolgozokk rajta, és probálkozás
</commit_message>
<xml_diff>
--- a/public/Documentation/BGSZC_EötvösLoránd_Arduino_füstérzékelő_dokumentáció_SzűcsErikDániel.docx
+++ b/public/Documentation/BGSZC_EötvösLoránd_Arduino_füstérzékelő_dokumentáció_SzűcsErikDániel.docx
@@ -1,6 +1,6 @@
 
 <file path=word/document.xml><?xml version="1.0" encoding="utf-8"?>
-<w:document xmlns:wpc="http://schemas.microsoft.com/office/word/2010/wordprocessingCanvas" xmlns:cx="http://schemas.microsoft.com/office/drawing/2014/chartex" xmlns:cx1="http://schemas.microsoft.com/office/drawing/2015/9/8/chartex" xmlns:mc="http://schemas.openxmlformats.org/markup-compatibility/2006" xmlns:o="urn:schemas-microsoft-com:office:office" xmlns:r="http://schemas.openxmlformats.org/officeDocument/2006/relationships" xmlns:m="http://schemas.openxmlformats.org/officeDocument/2006/math" xmlns:v="urn:schemas-microsoft-com:vml" xmlns:wp14="http://schemas.microsoft.com/office/word/2010/wordprocessingDrawing" xmlns:wp="http://schemas.openxmlformats.org/drawingml/2006/wordprocessingDrawing" xmlns:w10="urn:schemas-microsoft-com:office:word" xmlns:w="http://schemas.openxmlformats.org/wordprocessingml/2006/main" xmlns:w14="http://schemas.microsoft.com/office/word/2010/wordml" xmlns:w15="http://schemas.microsoft.com/office/word/2012/wordml" xmlns:w16se="http://schemas.microsoft.com/office/word/2015/wordml/symex" xmlns:wpg="http://schemas.microsoft.com/office/word/2010/wordprocessingGroup" xmlns:wpi="http://schemas.microsoft.com/office/word/2010/wordprocessingInk" xmlns:wne="http://schemas.microsoft.com/office/word/2006/wordml" xmlns:wps="http://schemas.microsoft.com/office/word/2010/wordprocessingShape" mc:Ignorable="w14 w15 w16se wp14">
+<w:document xmlns:wpc="http://schemas.microsoft.com/office/word/2010/wordprocessingCanvas" xmlns:cx="http://schemas.microsoft.com/office/drawing/2014/chartex" xmlns:cx1="http://schemas.microsoft.com/office/drawing/2015/9/8/chartex" xmlns:cx2="http://schemas.microsoft.com/office/drawing/2015/10/21/chartex" xmlns:cx3="http://schemas.microsoft.com/office/drawing/2016/5/9/chartex" xmlns:cx4="http://schemas.microsoft.com/office/drawing/2016/5/10/chartex" xmlns:cx5="http://schemas.microsoft.com/office/drawing/2016/5/11/chartex" xmlns:cx6="http://schemas.microsoft.com/office/drawing/2016/5/12/chartex" xmlns:cx7="http://schemas.microsoft.com/office/drawing/2016/5/13/chartex" xmlns:cx8="http://schemas.microsoft.com/office/drawing/2016/5/14/chartex" xmlns:mc="http://schemas.openxmlformats.org/markup-compatibility/2006" xmlns:aink="http://schemas.microsoft.com/office/drawing/2016/ink" xmlns:am3d="http://schemas.microsoft.com/office/drawing/2017/model3d" xmlns:o="urn:schemas-microsoft-com:office:office" xmlns:oel="http://schemas.microsoft.com/office/2019/extlst" xmlns:r="http://schemas.openxmlformats.org/officeDocument/2006/relationships" xmlns:m="http://schemas.openxmlformats.org/officeDocument/2006/math" xmlns:v="urn:schemas-microsoft-com:vml" xmlns:wp14="http://schemas.microsoft.com/office/word/2010/wordprocessingDrawing" xmlns:wp="http://schemas.openxmlformats.org/drawingml/2006/wordprocessingDrawing" xmlns:w10="urn:schemas-microsoft-com:office:word" xmlns:w="http://schemas.openxmlformats.org/wordprocessingml/2006/main" xmlns:w14="http://schemas.microsoft.com/office/word/2010/wordml" xmlns:w15="http://schemas.microsoft.com/office/word/2012/wordml" xmlns:w16cex="http://schemas.microsoft.com/office/word/2018/wordml/cex" xmlns:w16cid="http://schemas.microsoft.com/office/word/2016/wordml/cid" xmlns:w16="http://schemas.microsoft.com/office/word/2018/wordml" xmlns:w16du="http://schemas.microsoft.com/office/word/2023/wordml/word16du" xmlns:w16sdtdh="http://schemas.microsoft.com/office/word/2020/wordml/sdtdatahash" xmlns:w16se="http://schemas.microsoft.com/office/word/2015/wordml/symex" xmlns:wpg="http://schemas.microsoft.com/office/word/2010/wordprocessingGroup" xmlns:wpi="http://schemas.microsoft.com/office/word/2010/wordprocessingInk" xmlns:wne="http://schemas.microsoft.com/office/word/2006/wordml" xmlns:wps="http://schemas.microsoft.com/office/word/2010/wordprocessingShape" mc:Ignorable="w14 w15 w16se w16cid w16 w16cex w16sdtdh w16du wp14">
   <w:body>
     <w:p>
       <w:r>
@@ -647,7 +647,31 @@
         <w:pStyle w:val="tanuloinylatokozat"/>
       </w:pPr>
       <w:r>
-        <w:t>Hozzájárulok, hogy a jelen munkám alapadatait (szerző (k), cím, magyar nyelvű tartalmi kivonat, készítés éve, konzulens (ek) neve) a BGéSZC Eötvös Loránd Technikum nyilvános hozzáférésű elektronikus formában, a munka teljes szövegét pedig az iskola belső hálózatán keresztül (vagy hitelesített felhasználó számára) közzétegye. Kijelentem, hogy a benyújtott munka és annak elektronikus verziója megegyezik.</w:t>
+        <w:t>Hozzájárulok, hogy a jelen munkám alapadatait (szerző (k), cím, magyar nyelvű tartalmi kivonat, készítés éve, konzulens (</w:t>
+      </w:r>
+      <w:proofErr w:type="spellStart"/>
+      <w:r>
+        <w:t>ek</w:t>
+      </w:r>
+      <w:proofErr w:type="spellEnd"/>
+      <w:r>
+        <w:t xml:space="preserve">) neve) a </w:t>
+      </w:r>
+      <w:proofErr w:type="spellStart"/>
+      <w:r>
+        <w:t>BGéSZC</w:t>
+      </w:r>
+      <w:proofErr w:type="spellEnd"/>
+      <w:r>
+        <w:t xml:space="preserve"> Eötvös Loránd Technikum nyilvános hozzáférésű elektronikus formában, a munka teljes szövegét pedig az iskola belső hálózatán keresztül (vagy hitelesített felhasználó számára) </w:t>
+      </w:r>
+      <w:proofErr w:type="spellStart"/>
+      <w:r>
+        <w:t>közzétegye</w:t>
+      </w:r>
+      <w:proofErr w:type="spellEnd"/>
+      <w:r>
+        <w:t>. Kijelentem, hogy a benyújtott munka és annak elektronikus verziója megegyezik.</w:t>
       </w:r>
     </w:p>
     <w:p>
@@ -704,7 +728,6 @@
           <w:docPartUnique/>
         </w:docPartObj>
       </w:sdtPr>
-      <w:sdtEndPr/>
       <w:sdtContent>
         <w:p>
           <w:pPr>
@@ -2025,7 +2048,6 @@
           <w:p>
             <w:pPr>
               <w:pStyle w:val="Cmsor2"/>
-              <w:outlineLvl w:val="1"/>
             </w:pPr>
             <w:bookmarkStart w:id="3" w:name="_Toc161007527"/>
             <w:bookmarkStart w:id="4" w:name="_Hlk160975949"/>
@@ -2040,12 +2062,44 @@
     <w:bookmarkEnd w:id="4"/>
     <w:p>
       <w:r>
-        <w:t>A dolgok internete (IoT), vagyis a dolgok internete terminus olyan elektronikai eszközöket, esetleg magas intelligenciájú eszközöket takar, amik képesek érzékelni, továbbá lényeges információkat továbbítani az internetes hálózaton keresztül más eszközök részére, hogy kommunikáljanak, esetleg feldolgozzák ezeket az adatokat adott célokra. Ezek az magas intelligenciájú eszközök bírnak beépített szenzorokkal, esetleg érzékelőkkel, amik segítségével adatokat gyűjtenek. Az IoT egy olyan technológia, mely folyamatosan terjed a modern világban, ezen kívül újabb lehetőségeket kínál az életünk megkönnyítésére, valamint az online tér kiterjesztésére. Ilyen eszközök közé tartoznak példának okáért az okosórák, okosriasztók, okosfüggönyök, okosfűtésvezérlők, az általam vizsgált téma, az okos füstérzékelők, ezen kívül számos más magas intelligenciájú eszköz.</w:t>
-      </w:r>
-    </w:p>
-    <w:p>
-      <w:r>
-        <w:t xml:space="preserve">Az IoT jelentőségét tovább növeli az általa kínált mindenre kiterjedő alkalmazások palettája, amik megkönnyítik, valamint hatékonyabbá teszik mindennapi tevékenységeinket. Az okos otthonokban például az IoT támogatásával az eszközök egymással való kommunikációja lehetővé teszi, hogy távolról is vezérelhessük otthonunkat, például távolról bekapcsolhatjuk a fűtést, esetleg megfigyelhetjük a ház biztonságát. Ezzel együtt a gazdaságban is nagy szerepet kap, javítja a termelés </w:t>
+        <w:t>A dolgok internete (</w:t>
+      </w:r>
+      <w:proofErr w:type="spellStart"/>
+      <w:r>
+        <w:t>IoT</w:t>
+      </w:r>
+      <w:proofErr w:type="spellEnd"/>
+      <w:r>
+        <w:t xml:space="preserve">), vagyis a dolgok internete terminus olyan elektronikai eszközöket, esetleg magas intelligenciájú eszközöket takar, amik képesek érzékelni, továbbá lényeges információkat továbbítani az internetes hálózaton keresztül más eszközök részére, hogy kommunikáljanak, esetleg feldolgozzák ezeket az adatokat adott célokra. Ezek az magas intelligenciájú eszközök bírnak beépített szenzorokkal, esetleg érzékelőkkel, amik segítségével adatokat gyűjtenek. Az </w:t>
+      </w:r>
+      <w:proofErr w:type="spellStart"/>
+      <w:r>
+        <w:t>IoT</w:t>
+      </w:r>
+      <w:proofErr w:type="spellEnd"/>
+      <w:r>
+        <w:t xml:space="preserve"> egy olyan technológia, mely folyamatosan terjed a modern világban, ezen kívül újabb lehetőségeket kínál az életünk megkönnyítésére, valamint az online tér kiterjesztésére. Ilyen eszközök közé tartoznak példának okáért az okosórák, okosriasztók, okosfüggönyök, okosfűtésvezérlők, az általam vizsgált téma, az okos füstérzékelők, ezen kívül számos más magas intelligenciájú eszköz.</w:t>
+      </w:r>
+    </w:p>
+    <w:p>
+      <w:r>
+        <w:t xml:space="preserve">Az </w:t>
+      </w:r>
+      <w:proofErr w:type="spellStart"/>
+      <w:r>
+        <w:t>IoT</w:t>
+      </w:r>
+      <w:proofErr w:type="spellEnd"/>
+      <w:r>
+        <w:t xml:space="preserve"> jelentőségét tovább növeli az általa kínált mindenre kiterjedő alkalmazások palettája, amik megkönnyítik, valamint hatékonyabbá teszik mindennapi tevékenységeinket. Az okos otthonokban például az </w:t>
+      </w:r>
+      <w:proofErr w:type="spellStart"/>
+      <w:r>
+        <w:t>IoT</w:t>
+      </w:r>
+      <w:proofErr w:type="spellEnd"/>
+      <w:r>
+        <w:t xml:space="preserve"> támogatásával az eszközök egymással való kommunikációja lehetővé teszi, hogy távolról is vezérelhessük otthonunkat, például távolról bekapcsolhatjuk a fűtést, esetleg megfigyelhetjük a ház biztonságát. Ezzel együtt a gazdaságban is nagy szerepet kap, javítja a termelés </w:t>
       </w:r>
       <w:r>
         <w:t>és az</w:t>
@@ -2085,7 +2139,6 @@
           <w:p>
             <w:pPr>
               <w:pStyle w:val="Cmsor3"/>
-              <w:outlineLvl w:val="2"/>
             </w:pPr>
             <w:bookmarkStart w:id="5" w:name="_Toc161007528"/>
             <w:r>
@@ -2213,7 +2266,6 @@
           <w:p>
             <w:pPr>
               <w:pStyle w:val="Cmsor2"/>
-              <w:outlineLvl w:val="1"/>
             </w:pPr>
             <w:bookmarkStart w:id="7" w:name="_Toc161007529"/>
             <w:r>
@@ -2415,11 +2467,16 @@
         <w:t xml:space="preserve"> a</w:t>
       </w:r>
       <w:r>
-        <w:t xml:space="preserve"> larave</w:t>
+        <w:t xml:space="preserve"> </w:t>
+      </w:r>
+      <w:proofErr w:type="spellStart"/>
+      <w:r>
+        <w:t>larave</w:t>
       </w:r>
       <w:r>
         <w:t>l</w:t>
       </w:r>
+      <w:proofErr w:type="spellEnd"/>
       <w:r>
         <w:t xml:space="preserve"> keretrendszerrel</w:t>
       </w:r>
@@ -2593,7 +2650,6 @@
           <w:p>
             <w:pPr>
               <w:pStyle w:val="Cmsor2"/>
-              <w:outlineLvl w:val="1"/>
             </w:pPr>
             <w:bookmarkStart w:id="9" w:name="_Toc161007530"/>
             <w:bookmarkStart w:id="10" w:name="_Hlk160976037"/>
@@ -2656,7 +2712,6 @@
           <w:p>
             <w:pPr>
               <w:pStyle w:val="Cmsor3"/>
-              <w:outlineLvl w:val="2"/>
             </w:pPr>
             <w:bookmarkStart w:id="11" w:name="_Toc161007531"/>
             <w:bookmarkStart w:id="12" w:name="_Hlk161007052"/>
@@ -2689,20 +2744,62 @@
           <w:b/>
           <w:bCs/>
         </w:rPr>
-        <w:t>Visual Studio Code</w:t>
-      </w:r>
+        <w:t xml:space="preserve">Visual </w:t>
+      </w:r>
+      <w:proofErr w:type="spellStart"/>
+      <w:r>
+        <w:rPr>
+          <w:b/>
+          <w:bCs/>
+        </w:rPr>
+        <w:t>Studio</w:t>
+      </w:r>
+      <w:proofErr w:type="spellEnd"/>
+      <w:r>
+        <w:rPr>
+          <w:b/>
+          <w:bCs/>
+        </w:rPr>
+        <w:t xml:space="preserve"> </w:t>
+      </w:r>
+      <w:proofErr w:type="spellStart"/>
+      <w:r>
+        <w:rPr>
+          <w:b/>
+          <w:bCs/>
+        </w:rPr>
+        <w:t>Code</w:t>
+      </w:r>
+      <w:proofErr w:type="spellEnd"/>
       <w:r>
         <w:t xml:space="preserve"> programot</w:t>
       </w:r>
       <w:r>
-        <w:t xml:space="preserve">. Az arduinos eszközök fejlesztéséhez az </w:t>
-      </w:r>
-      <w:r>
-        <w:rPr>
-          <w:b/>
-          <w:bCs/>
-        </w:rPr>
-        <w:t>Arduino IDE</w:t>
+        <w:t xml:space="preserve">. Az </w:t>
+      </w:r>
+      <w:proofErr w:type="spellStart"/>
+      <w:r>
+        <w:t>arduinos</w:t>
+      </w:r>
+      <w:proofErr w:type="spellEnd"/>
+      <w:r>
+        <w:t xml:space="preserve"> eszközök fejlesztéséhez az </w:t>
+      </w:r>
+      <w:proofErr w:type="spellStart"/>
+      <w:r>
+        <w:rPr>
+          <w:b/>
+          <w:bCs/>
+        </w:rPr>
+        <w:t>Arduino</w:t>
+      </w:r>
+      <w:proofErr w:type="spellEnd"/>
+      <w:r>
+        <w:rPr>
+          <w:b/>
+          <w:bCs/>
+        </w:rPr>
+        <w:t xml:space="preserve"> IDE</w:t>
       </w:r>
       <w:r>
         <w:rPr>
@@ -2727,6 +2824,7 @@
       <w:r>
         <w:t xml:space="preserve"> programban tároltuk. Illetve a külső fizikai modellhez a </w:t>
       </w:r>
+      <w:proofErr w:type="spellStart"/>
       <w:r>
         <w:rPr>
           <w:b/>
@@ -2734,6 +2832,7 @@
         </w:rPr>
         <w:t>SolidWorks</w:t>
       </w:r>
+      <w:proofErr w:type="spellEnd"/>
       <w:r>
         <w:t xml:space="preserve"> programot alkalmaztuk.</w:t>
       </w:r>
@@ -2765,7 +2864,6 @@
           <w:p>
             <w:pPr>
               <w:pStyle w:val="Cmsor3"/>
-              <w:outlineLvl w:val="2"/>
             </w:pPr>
             <w:bookmarkStart w:id="13" w:name="_Toc161007532"/>
             <w:r>
@@ -2780,6 +2878,7 @@
       <w:r>
         <w:t xml:space="preserve">A webes felület kialakításához az ingyenes </w:t>
       </w:r>
+      <w:proofErr w:type="spellStart"/>
       <w:r>
         <w:rPr>
           <w:b/>
@@ -2787,9 +2886,11 @@
         </w:rPr>
         <w:t>Laravel</w:t>
       </w:r>
+      <w:proofErr w:type="spellEnd"/>
       <w:r>
         <w:t xml:space="preserve"> keretrendszerre támaszkodtunk, mely lehetővé teszi PHP alapú webszerverek fejlesztését. Az alkalmazás elkészítéséhez szükség volt a </w:t>
       </w:r>
+      <w:proofErr w:type="spellStart"/>
       <w:r>
         <w:rPr>
           <w:b/>
@@ -2797,6 +2898,7 @@
         </w:rPr>
         <w:t>Composer</w:t>
       </w:r>
+      <w:proofErr w:type="spellEnd"/>
       <w:r>
         <w:t xml:space="preserve"> nevű PHP függőség kezelő telepítésére, mely szintén ingyenesen elérhető. A webfejlesztés során a Microsoft által kifejlesztett </w:t>
       </w:r>
@@ -2805,17 +2907,61 @@
           <w:b/>
           <w:bCs/>
         </w:rPr>
-        <w:t>Visual Studio Code</w:t>
-      </w:r>
+        <w:t xml:space="preserve">Visual </w:t>
+      </w:r>
+      <w:proofErr w:type="spellStart"/>
+      <w:r>
+        <w:rPr>
+          <w:b/>
+          <w:bCs/>
+        </w:rPr>
+        <w:t>Studio</w:t>
+      </w:r>
+      <w:proofErr w:type="spellEnd"/>
+      <w:r>
+        <w:rPr>
+          <w:b/>
+          <w:bCs/>
+        </w:rPr>
+        <w:t xml:space="preserve"> </w:t>
+      </w:r>
+      <w:proofErr w:type="spellStart"/>
+      <w:r>
+        <w:rPr>
+          <w:b/>
+          <w:bCs/>
+        </w:rPr>
+        <w:t>Code</w:t>
+      </w:r>
+      <w:proofErr w:type="spellEnd"/>
       <w:r>
         <w:t xml:space="preserve"> 1.87.0-ás verzióját használtam, ahol a </w:t>
       </w:r>
+      <w:proofErr w:type="spellStart"/>
       <w:r>
         <w:t>Composer</w:t>
       </w:r>
-      <w:r>
-        <w:t xml:space="preserve">, továbbá a Laravel telepítése egyszerűen elvégezhető volt a terminálban kiadott composer </w:t>
-      </w:r>
+      <w:proofErr w:type="spellEnd"/>
+      <w:r>
+        <w:t xml:space="preserve">, továbbá a </w:t>
+      </w:r>
+      <w:proofErr w:type="spellStart"/>
+      <w:r>
+        <w:t>Laravel</w:t>
+      </w:r>
+      <w:proofErr w:type="spellEnd"/>
+      <w:r>
+        <w:t xml:space="preserve"> telepítése egyszerűen elvégezhető volt a terminálban kiadott </w:t>
+      </w:r>
+      <w:proofErr w:type="spellStart"/>
+      <w:r>
+        <w:t>composer</w:t>
+      </w:r>
+      <w:proofErr w:type="spellEnd"/>
+      <w:r>
+        <w:t xml:space="preserve"> </w:t>
+      </w:r>
+      <w:proofErr w:type="spellStart"/>
       <w:r>
         <w:rPr>
           <w:b/>
@@ -2824,6 +2970,7 @@
         </w:rPr>
         <w:t>composer</w:t>
       </w:r>
+      <w:proofErr w:type="spellEnd"/>
       <w:r>
         <w:rPr>
           <w:b/>
@@ -2831,45 +2978,173 @@
         </w:rPr>
         <w:t xml:space="preserve"> </w:t>
       </w:r>
+      <w:proofErr w:type="spellStart"/>
       <w:r>
         <w:rPr>
           <w:color w:val="FFFFFF" w:themeColor="background1"/>
           <w:highlight w:val="black"/>
         </w:rPr>
-        <w:t>global require laravel/installer</w:t>
-      </w:r>
+        <w:t>global</w:t>
+      </w:r>
+      <w:proofErr w:type="spellEnd"/>
+      <w:r>
+        <w:rPr>
+          <w:color w:val="FFFFFF" w:themeColor="background1"/>
+          <w:highlight w:val="black"/>
+        </w:rPr>
+        <w:t xml:space="preserve"> </w:t>
+      </w:r>
+      <w:proofErr w:type="spellStart"/>
+      <w:r>
+        <w:rPr>
+          <w:color w:val="FFFFFF" w:themeColor="background1"/>
+          <w:highlight w:val="black"/>
+        </w:rPr>
+        <w:t>require</w:t>
+      </w:r>
+      <w:proofErr w:type="spellEnd"/>
+      <w:r>
+        <w:rPr>
+          <w:color w:val="FFFFFF" w:themeColor="background1"/>
+          <w:highlight w:val="black"/>
+        </w:rPr>
+        <w:t xml:space="preserve"> </w:t>
+      </w:r>
+      <w:proofErr w:type="spellStart"/>
+      <w:r>
+        <w:rPr>
+          <w:color w:val="FFFFFF" w:themeColor="background1"/>
+          <w:highlight w:val="black"/>
+        </w:rPr>
+        <w:t>laravel</w:t>
+      </w:r>
+      <w:proofErr w:type="spellEnd"/>
+      <w:r>
+        <w:rPr>
+          <w:color w:val="FFFFFF" w:themeColor="background1"/>
+          <w:highlight w:val="black"/>
+        </w:rPr>
+        <w:t>/</w:t>
+      </w:r>
+      <w:proofErr w:type="spellStart"/>
+      <w:r>
+        <w:rPr>
+          <w:color w:val="FFFFFF" w:themeColor="background1"/>
+          <w:highlight w:val="black"/>
+        </w:rPr>
+        <w:t>installer</w:t>
+      </w:r>
+      <w:proofErr w:type="spellEnd"/>
       <w:r>
         <w:t xml:space="preserve"> parancs segítségével. Ezzel együtt a programban telepítésre kerültek a </w:t>
       </w:r>
-      <w:r>
-        <w:rPr>
-          <w:b/>
-          <w:bCs/>
-        </w:rPr>
-        <w:t>Laravel Blade Snippets</w:t>
-      </w:r>
+      <w:proofErr w:type="spellStart"/>
+      <w:r>
+        <w:rPr>
+          <w:b/>
+          <w:bCs/>
+        </w:rPr>
+        <w:t>Laravel</w:t>
+      </w:r>
+      <w:proofErr w:type="spellEnd"/>
+      <w:r>
+        <w:rPr>
+          <w:b/>
+          <w:bCs/>
+        </w:rPr>
+        <w:t xml:space="preserve"> </w:t>
+      </w:r>
+      <w:proofErr w:type="spellStart"/>
+      <w:r>
+        <w:rPr>
+          <w:b/>
+          <w:bCs/>
+        </w:rPr>
+        <w:t>Blade</w:t>
+      </w:r>
+      <w:proofErr w:type="spellEnd"/>
+      <w:r>
+        <w:rPr>
+          <w:b/>
+          <w:bCs/>
+        </w:rPr>
+        <w:t xml:space="preserve"> </w:t>
+      </w:r>
+      <w:proofErr w:type="spellStart"/>
+      <w:r>
+        <w:rPr>
+          <w:b/>
+          <w:bCs/>
+        </w:rPr>
+        <w:t>Snippets</w:t>
+      </w:r>
+      <w:proofErr w:type="spellEnd"/>
       <w:r>
         <w:t xml:space="preserve">, ezen kívül a </w:t>
       </w:r>
-      <w:r>
-        <w:rPr>
-          <w:b/>
-          <w:bCs/>
-        </w:rPr>
-        <w:t>Laravel Snippets</w:t>
-      </w:r>
+      <w:proofErr w:type="spellStart"/>
+      <w:r>
+        <w:rPr>
+          <w:b/>
+          <w:bCs/>
+        </w:rPr>
+        <w:t>Laravel</w:t>
+      </w:r>
+      <w:proofErr w:type="spellEnd"/>
+      <w:r>
+        <w:rPr>
+          <w:b/>
+          <w:bCs/>
+        </w:rPr>
+        <w:t xml:space="preserve"> </w:t>
+      </w:r>
+      <w:proofErr w:type="spellStart"/>
+      <w:r>
+        <w:rPr>
+          <w:b/>
+          <w:bCs/>
+        </w:rPr>
+        <w:t>Snippets</w:t>
+      </w:r>
+      <w:proofErr w:type="spellEnd"/>
       <w:r>
         <w:t xml:space="preserve"> kiegészítők is, amik könnyebbé tették a kódolást a szintaxisok, valamint prefixek kiemelésével. A </w:t>
       </w:r>
-      <w:r>
-        <w:rPr>
-          <w:b/>
-          <w:bCs/>
-        </w:rPr>
-        <w:t>Thunder Client</w:t>
-      </w:r>
-      <w:r>
-        <w:t xml:space="preserve"> kiegészítő segítségével alternatíva nyílt az API-on keresztüli adatfeltöltés tesztelésére.</w:t>
+      <w:proofErr w:type="spellStart"/>
+      <w:r>
+        <w:rPr>
+          <w:b/>
+          <w:bCs/>
+        </w:rPr>
+        <w:t>Thunder</w:t>
+      </w:r>
+      <w:proofErr w:type="spellEnd"/>
+      <w:r>
+        <w:rPr>
+          <w:b/>
+          <w:bCs/>
+        </w:rPr>
+        <w:t xml:space="preserve"> </w:t>
+      </w:r>
+      <w:proofErr w:type="spellStart"/>
+      <w:r>
+        <w:rPr>
+          <w:b/>
+          <w:bCs/>
+        </w:rPr>
+        <w:t>Client</w:t>
+      </w:r>
+      <w:proofErr w:type="spellEnd"/>
+      <w:r>
+        <w:t xml:space="preserve"> kiegészítő segítségével alternatíva nyílt az API-</w:t>
+      </w:r>
+      <w:proofErr w:type="spellStart"/>
+      <w:r>
+        <w:t>on</w:t>
+      </w:r>
+      <w:proofErr w:type="spellEnd"/>
+      <w:r>
+        <w:t xml:space="preserve"> keresztüli adatfeltöltés tesztelésére.</w:t>
       </w:r>
     </w:p>
     <w:p>
@@ -2879,12 +3154,21 @@
       <w:r>
         <w:t xml:space="preserve">Az okoseszköz fejlesztése során az </w:t>
       </w:r>
-      <w:r>
-        <w:rPr>
-          <w:b/>
-          <w:bCs/>
-        </w:rPr>
-        <w:t>Arduino IDEzen 2.3.2-</w:t>
+      <w:proofErr w:type="spellStart"/>
+      <w:r>
+        <w:rPr>
+          <w:b/>
+          <w:bCs/>
+        </w:rPr>
+        <w:t>Arduino</w:t>
+      </w:r>
+      <w:proofErr w:type="spellEnd"/>
+      <w:r>
+        <w:rPr>
+          <w:b/>
+          <w:bCs/>
+        </w:rPr>
+        <w:t xml:space="preserve"> IDEzen 2.3.2-</w:t>
       </w:r>
       <w:r>
         <w:t xml:space="preserve">es verzióját használtuk, melyben az </w:t>
@@ -2897,15 +3181,57 @@
         <w:t>esp8266</w:t>
       </w:r>
       <w:r>
-        <w:t xml:space="preserve">-os board kezelőt is telepíteni kellet, ami lehetővé tette a WiFi modulra való kódírást. Emellett telepítve volt az </w:t>
-      </w:r>
-      <w:r>
-        <w:rPr>
-          <w:b/>
-          <w:bCs/>
-        </w:rPr>
-        <w:t>Adafruit Unified Sensor</w:t>
-      </w:r>
+        <w:t xml:space="preserve">-os </w:t>
+      </w:r>
+      <w:proofErr w:type="spellStart"/>
+      <w:r>
+        <w:t>board</w:t>
+      </w:r>
+      <w:proofErr w:type="spellEnd"/>
+      <w:r>
+        <w:t xml:space="preserve"> kezelőt is telepíteni kellet, ami lehetővé tette a WiFi modulra való kódírást. Emellett telepítve volt az </w:t>
+      </w:r>
+      <w:proofErr w:type="spellStart"/>
+      <w:r>
+        <w:rPr>
+          <w:b/>
+          <w:bCs/>
+        </w:rPr>
+        <w:t>Adafruit</w:t>
+      </w:r>
+      <w:proofErr w:type="spellEnd"/>
+      <w:r>
+        <w:rPr>
+          <w:b/>
+          <w:bCs/>
+        </w:rPr>
+        <w:t xml:space="preserve"> </w:t>
+      </w:r>
+      <w:proofErr w:type="spellStart"/>
+      <w:r>
+        <w:rPr>
+          <w:b/>
+          <w:bCs/>
+        </w:rPr>
+        <w:t>Unified</w:t>
+      </w:r>
+      <w:proofErr w:type="spellEnd"/>
+      <w:r>
+        <w:rPr>
+          <w:b/>
+          <w:bCs/>
+        </w:rPr>
+        <w:t xml:space="preserve"> </w:t>
+      </w:r>
+      <w:proofErr w:type="spellStart"/>
+      <w:r>
+        <w:rPr>
+          <w:b/>
+          <w:bCs/>
+        </w:rPr>
+        <w:t>Sensor</w:t>
+      </w:r>
+      <w:proofErr w:type="spellEnd"/>
       <w:r>
         <w:t xml:space="preserve"> is.</w:t>
       </w:r>
@@ -2916,10 +3242,43 @@
           <w:b/>
           <w:bCs/>
         </w:rPr>
-        <w:t>DHT sensor library</w:t>
-      </w:r>
-      <w:r>
-        <w:t xml:space="preserve"> neveztü könyvtár, melyek szükségesek voltak a szenzorokhoz való kód készítéséhez. Ezáltal pedig adatokat kaphatunk vissza.</w:t>
+        <w:t xml:space="preserve">DHT </w:t>
+      </w:r>
+      <w:proofErr w:type="spellStart"/>
+      <w:r>
+        <w:rPr>
+          <w:b/>
+          <w:bCs/>
+        </w:rPr>
+        <w:t>sensor</w:t>
+      </w:r>
+      <w:proofErr w:type="spellEnd"/>
+      <w:r>
+        <w:rPr>
+          <w:b/>
+          <w:bCs/>
+        </w:rPr>
+        <w:t xml:space="preserve"> </w:t>
+      </w:r>
+      <w:proofErr w:type="spellStart"/>
+      <w:r>
+        <w:rPr>
+          <w:b/>
+          <w:bCs/>
+        </w:rPr>
+        <w:t>library</w:t>
+      </w:r>
+      <w:proofErr w:type="spellEnd"/>
+      <w:r>
+        <w:t xml:space="preserve"> </w:t>
+      </w:r>
+      <w:proofErr w:type="spellStart"/>
+      <w:r>
+        <w:t>neveztü</w:t>
+      </w:r>
+      <w:proofErr w:type="spellEnd"/>
+      <w:r>
+        <w:t xml:space="preserve"> könyvtár, melyek szükségesek voltak a szenzorokhoz való kód készítéséhez. Ezáltal pedig adatokat kaphatunk vissza.</w:t>
       </w:r>
     </w:p>
     <w:p>
@@ -2933,12 +3292,21 @@
         <w:lastRenderedPageBreak/>
         <w:t xml:space="preserve">A füstérzékelő modelljének megtervezéséhez a </w:t>
       </w:r>
-      <w:r>
-        <w:rPr>
-          <w:b/>
-          <w:bCs/>
-        </w:rPr>
-        <w:t>SolidWorks 2023</w:t>
+      <w:proofErr w:type="spellStart"/>
+      <w:r>
+        <w:rPr>
+          <w:b/>
+          <w:bCs/>
+        </w:rPr>
+        <w:t>SolidWorks</w:t>
+      </w:r>
+      <w:proofErr w:type="spellEnd"/>
+      <w:r>
+        <w:rPr>
+          <w:b/>
+          <w:bCs/>
+        </w:rPr>
+        <w:t xml:space="preserve"> 2023</w:t>
       </w:r>
       <w:r>
         <w:t xml:space="preserve"> volt alkalmazva, a modell az iskolában lett kinyomtatva egy 3D nyomtatóval.</w:t>
@@ -3055,7 +3423,7 @@
                 <v:stroke joinstyle="miter"/>
                 <v:path gradientshapeok="t" o:connecttype="rect"/>
               </v:shapetype>
-              <v:shape id="Szövegdoboz 2" o:spid="_x0000_s1026" type="#_x0000_t202" style="width:264.95pt;height:146.85pt;visibility:visible;mso-wrap-style:square;mso-left-percent:-10001;mso-top-percent:-10001;mso-position-horizontal:absolute;mso-position-horizontal-relative:char;mso-position-vertical:absolute;mso-position-vertical-relative:line;mso-left-percent:-10001;mso-top-percent:-10001;v-text-anchor:top" o:gfxdata="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" stroked="f">
+              <v:shape id="Szövegdoboz 2" o:spid="_x0000_s1026" type="#_x0000_t202" style="width:264.95pt;height:146.85pt;visibility:visible;mso-wrap-style:square;mso-left-percent:-10001;mso-top-percent:-10001;mso-position-horizontal:absolute;mso-position-horizontal-relative:char;mso-position-vertical:absolute;mso-position-vertical-relative:line;mso-left-percent:-10001;mso-top-percent:-10001;v-text-anchor:top" o:gfxdata="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" stroked="f">
                 <v:textbox>
                   <w:txbxContent>
                     <w:p>
@@ -3119,7 +3487,23 @@
           <w:b/>
           <w:bCs/>
         </w:rPr>
-        <w:t>XAMPP Control Panel v3.3.0</w:t>
+        <w:t xml:space="preserve">XAMPP </w:t>
+      </w:r>
+      <w:proofErr w:type="spellStart"/>
+      <w:r>
+        <w:rPr>
+          <w:b/>
+          <w:bCs/>
+        </w:rPr>
+        <w:t>Control</w:t>
+      </w:r>
+      <w:proofErr w:type="spellEnd"/>
+      <w:r>
+        <w:rPr>
+          <w:b/>
+          <w:bCs/>
+        </w:rPr>
+        <w:t xml:space="preserve"> Panel v3.3.0</w:t>
       </w:r>
       <w:r>
         <w:t>-as változata volt használva. Amivel tudtuk az adatbázisunkat kezelni</w:t>
@@ -3151,7 +3535,23 @@
         <w:pStyle w:val="TJ3"/>
       </w:pPr>
       <w:r>
-        <w:t>1db ESP8266 Wemos - NodeMCU 1.0 (ESP-12E modul)</w:t>
+        <w:t xml:space="preserve">1db ESP8266 </w:t>
+      </w:r>
+      <w:proofErr w:type="spellStart"/>
+      <w:r>
+        <w:t>Wemos</w:t>
+      </w:r>
+      <w:proofErr w:type="spellEnd"/>
+      <w:r>
+        <w:t xml:space="preserve"> - </w:t>
+      </w:r>
+      <w:proofErr w:type="spellStart"/>
+      <w:r>
+        <w:t>NodeMCU</w:t>
+      </w:r>
+      <w:proofErr w:type="spellEnd"/>
+      <w:r>
+        <w:t xml:space="preserve"> 1.0 (ESP-12E modul)</w:t>
       </w:r>
     </w:p>
     <w:p>
@@ -3167,23 +3567,65 @@
         <w:pStyle w:val="TJ3"/>
       </w:pPr>
       <w:r>
-        <w:t>1db MQ-135 Gas Sensor</w:t>
-      </w:r>
+        <w:t xml:space="preserve">1db MQ-135 </w:t>
+      </w:r>
+      <w:proofErr w:type="spellStart"/>
+      <w:r>
+        <w:t>Gas</w:t>
+      </w:r>
+      <w:proofErr w:type="spellEnd"/>
+      <w:r>
+        <w:t xml:space="preserve"> </w:t>
+      </w:r>
+      <w:proofErr w:type="spellStart"/>
+      <w:r>
+        <w:t>Sensor</w:t>
+      </w:r>
+      <w:proofErr w:type="spellEnd"/>
     </w:p>
     <w:p>
       <w:pPr>
         <w:pStyle w:val="TJ3"/>
       </w:pPr>
       <w:r>
-        <w:t>1db DHT11 Temperature &amp; Humidity Sensor</w:t>
-      </w:r>
+        <w:t xml:space="preserve">1db DHT11 </w:t>
+      </w:r>
+      <w:proofErr w:type="spellStart"/>
+      <w:r>
+        <w:t>Temperature</w:t>
+      </w:r>
+      <w:proofErr w:type="spellEnd"/>
+      <w:r>
+        <w:t xml:space="preserve"> &amp; </w:t>
+      </w:r>
+      <w:proofErr w:type="spellStart"/>
+      <w:r>
+        <w:t>Humidity</w:t>
+      </w:r>
+      <w:proofErr w:type="spellEnd"/>
+      <w:r>
+        <w:t xml:space="preserve"> </w:t>
+      </w:r>
+      <w:proofErr w:type="spellStart"/>
+      <w:r>
+        <w:t>Sensor</w:t>
+      </w:r>
+      <w:proofErr w:type="spellEnd"/>
     </w:p>
     <w:p>
       <w:pPr>
         <w:pStyle w:val="TJ3"/>
       </w:pPr>
       <w:r>
-        <w:t>2db Arduino LED</w:t>
+        <w:t xml:space="preserve">2db </w:t>
+      </w:r>
+      <w:proofErr w:type="spellStart"/>
+      <w:r>
+        <w:t>Arduino</w:t>
+      </w:r>
+      <w:proofErr w:type="spellEnd"/>
+      <w:r>
+        <w:t xml:space="preserve"> LED</w:t>
       </w:r>
     </w:p>
     <w:p>
@@ -3210,6 +3652,41 @@
         <w:t>Egyedi, a technikum által nyomtatott 3D modell</w:t>
       </w:r>
     </w:p>
+    <w:tbl>
+      <w:tblPr>
+        <w:tblStyle w:val="Rcsostblzat"/>
+        <w:tblW w:w="8647" w:type="dxa"/>
+        <w:tblBorders>
+          <w:top w:val="none" w:sz="0" w:space="0" w:color="auto"/>
+          <w:left w:val="none" w:sz="0" w:space="0" w:color="auto"/>
+          <w:bottom w:val="none" w:sz="0" w:space="0" w:color="auto"/>
+          <w:right w:val="none" w:sz="0" w:space="0" w:color="auto"/>
+          <w:insideH w:val="none" w:sz="0" w:space="0" w:color="auto"/>
+          <w:insideV w:val="none" w:sz="0" w:space="0" w:color="auto"/>
+        </w:tblBorders>
+        <w:shd w:val="clear" w:color="auto" w:fill="D9D9D9" w:themeFill="background1" w:themeFillShade="D9"/>
+        <w:tblLook w:val="04A0" w:firstRow="1" w:lastRow="0" w:firstColumn="1" w:lastColumn="0" w:noHBand="0" w:noVBand="1"/>
+      </w:tblPr>
+      <w:tblGrid>
+        <w:gridCol w:w="8647"/>
+      </w:tblGrid>
+      <w:tr>
+        <w:tc>
+          <w:tcPr>
+            <w:tcW w:w="8647" w:type="dxa"/>
+            <w:shd w:val="clear" w:color="auto" w:fill="D9D9D9" w:themeFill="background1" w:themeFillShade="D9"/>
+          </w:tcPr>
+          <w:p>
+            <w:pPr>
+              <w:pStyle w:val="Cmsor3"/>
+            </w:pPr>
+            <w:r>
+              <w:t>Segéd oldalak</w:t>
+            </w:r>
+          </w:p>
+        </w:tc>
+      </w:tr>
+    </w:tbl>
     <w:p>
       <w:r>
         <w:br w:type="page"/>
@@ -3285,7 +3762,6 @@
           <w:p>
             <w:pPr>
               <w:pStyle w:val="Cmsor2"/>
-              <w:outlineLvl w:val="1"/>
             </w:pPr>
             <w:bookmarkStart w:id="14" w:name="_Toc161007533"/>
             <w:bookmarkStart w:id="15" w:name="_Hlk160976125"/>
@@ -3296,8 +3772,81 @@
           </w:p>
         </w:tc>
       </w:tr>
-      <w:bookmarkEnd w:id="15"/>
     </w:tbl>
+    <w:bookmarkEnd w:id="15"/>
+    <w:p>
+      <w:r>
+        <w:t>A rendszerünket az egyszerűségre terveztük. Minél felhasználó barátába tesszük, és a megfelelő információkat megjeleníteni.</w:t>
+      </w:r>
+    </w:p>
+    <w:p>
+      <w:r>
+        <w:t xml:space="preserve">A rendszerünk lényegét tekintve egy olyan </w:t>
+      </w:r>
+      <w:r>
+        <w:t>weboldal,</w:t>
+      </w:r>
+      <w:r>
+        <w:t xml:space="preserve"> ahol minden egyes mérő eszköz megtalálható, és az </w:t>
+      </w:r>
+      <w:r>
+        <w:t>adataik olvashatjuk a jelenlegi állapotót, a régebben mért adatokat is.</w:t>
+      </w:r>
+      <w:r>
+        <w:t xml:space="preserve"> Továbbá a weboldalon keresztül lehet tesztet indítani a fizikai eszközön, illetve az adatok küldését is le lehet állítani, vagy </w:t>
+      </w:r>
+      <w:r>
+        <w:t>bekapcsolni</w:t>
+      </w:r>
+      <w:r>
+        <w:t>.</w:t>
+      </w:r>
+    </w:p>
+    <w:tbl>
+      <w:tblPr>
+        <w:tblStyle w:val="Rcsostblzat"/>
+        <w:tblW w:w="8647" w:type="dxa"/>
+        <w:tblBorders>
+          <w:top w:val="none" w:sz="0" w:space="0" w:color="auto"/>
+          <w:left w:val="none" w:sz="0" w:space="0" w:color="auto"/>
+          <w:bottom w:val="none" w:sz="0" w:space="0" w:color="auto"/>
+          <w:right w:val="none" w:sz="0" w:space="0" w:color="auto"/>
+          <w:insideH w:val="none" w:sz="0" w:space="0" w:color="auto"/>
+          <w:insideV w:val="none" w:sz="0" w:space="0" w:color="auto"/>
+        </w:tblBorders>
+        <w:shd w:val="clear" w:color="auto" w:fill="D9D9D9" w:themeFill="background1" w:themeFillShade="D9"/>
+        <w:tblLook w:val="04A0" w:firstRow="1" w:lastRow="0" w:firstColumn="1" w:lastColumn="0" w:noHBand="0" w:noVBand="1"/>
+      </w:tblPr>
+      <w:tblGrid>
+        <w:gridCol w:w="8647"/>
+      </w:tblGrid>
+      <w:tr>
+        <w:tc>
+          <w:tcPr>
+            <w:tcW w:w="8647" w:type="dxa"/>
+            <w:shd w:val="clear" w:color="auto" w:fill="D9D9D9" w:themeFill="background1" w:themeFillShade="D9"/>
+          </w:tcPr>
+          <w:p>
+            <w:pPr>
+              <w:pStyle w:val="Cmsor3"/>
+            </w:pPr>
+            <w:bookmarkStart w:id="16" w:name="_Toc161007534"/>
+            <w:r>
+              <w:t>A weboldal felépítése, és funkciói</w:t>
+            </w:r>
+            <w:bookmarkEnd w:id="16"/>
+          </w:p>
+        </w:tc>
+      </w:tr>
+    </w:tbl>
+    <w:p>
+      <w:r>
+        <w:t xml:space="preserve">A weboldalunk </w:t>
+      </w:r>
+      <w:r>
+        <w:t>4 főbb oldalból áll össze, ezek fontos információkat képesek meg jeleníteni. Van egy pár olyan funkcióval rendelkező ami képes az adatbázisban módosításokat, vagy törölni is.</w:t>
+      </w:r>
+    </w:p>
     <w:p/>
     <w:tbl>
       <w:tblPr>
@@ -3326,46 +3875,6 @@
           <w:p>
             <w:pPr>
               <w:pStyle w:val="Cmsor3"/>
-              <w:outlineLvl w:val="2"/>
-            </w:pPr>
-            <w:bookmarkStart w:id="16" w:name="_Toc161007534"/>
-            <w:r>
-              <w:t>A weboldal felépítése, és funkciói</w:t>
-            </w:r>
-            <w:bookmarkEnd w:id="16"/>
-          </w:p>
-        </w:tc>
-      </w:tr>
-    </w:tbl>
-    <w:p/>
-    <w:tbl>
-      <w:tblPr>
-        <w:tblStyle w:val="Rcsostblzat"/>
-        <w:tblW w:w="8647" w:type="dxa"/>
-        <w:tblBorders>
-          <w:top w:val="none" w:sz="0" w:space="0" w:color="auto"/>
-          <w:left w:val="none" w:sz="0" w:space="0" w:color="auto"/>
-          <w:bottom w:val="none" w:sz="0" w:space="0" w:color="auto"/>
-          <w:right w:val="none" w:sz="0" w:space="0" w:color="auto"/>
-          <w:insideH w:val="none" w:sz="0" w:space="0" w:color="auto"/>
-          <w:insideV w:val="none" w:sz="0" w:space="0" w:color="auto"/>
-        </w:tblBorders>
-        <w:shd w:val="clear" w:color="auto" w:fill="D9D9D9" w:themeFill="background1" w:themeFillShade="D9"/>
-        <w:tblLook w:val="04A0" w:firstRow="1" w:lastRow="0" w:firstColumn="1" w:lastColumn="0" w:noHBand="0" w:noVBand="1"/>
-      </w:tblPr>
-      <w:tblGrid>
-        <w:gridCol w:w="8647"/>
-      </w:tblGrid>
-      <w:tr>
-        <w:tc>
-          <w:tcPr>
-            <w:tcW w:w="8647" w:type="dxa"/>
-            <w:shd w:val="clear" w:color="auto" w:fill="D9D9D9" w:themeFill="background1" w:themeFillShade="D9"/>
-          </w:tcPr>
-          <w:p>
-            <w:pPr>
-              <w:pStyle w:val="Cmsor3"/>
-              <w:outlineLvl w:val="2"/>
             </w:pPr>
             <w:bookmarkStart w:id="17" w:name="_Toc161007535"/>
             <w:r>
@@ -3407,15 +3916,19 @@
           <w:p>
             <w:pPr>
               <w:pStyle w:val="Cmsor3"/>
-              <w:outlineLvl w:val="2"/>
             </w:pPr>
             <w:bookmarkStart w:id="18" w:name="_Toc161007536"/>
             <w:r>
               <w:t>A</w:t>
             </w:r>
             <w:r>
-              <w:t>z Arduino</w:t>
-            </w:r>
+              <w:t xml:space="preserve">z </w:t>
+            </w:r>
+            <w:proofErr w:type="spellStart"/>
+            <w:r>
+              <w:t>Arduino</w:t>
+            </w:r>
+            <w:proofErr w:type="spellEnd"/>
             <w:r>
               <w:t xml:space="preserve"> program szerkezete</w:t>
             </w:r>
@@ -3458,52 +3971,12 @@
           <w:p>
             <w:pPr>
               <w:pStyle w:val="Cmsor3"/>
-              <w:outlineLvl w:val="2"/>
             </w:pPr>
             <w:bookmarkStart w:id="19" w:name="_Toc161007537"/>
             <w:r>
               <w:t>A modell szerkezet</w:t>
             </w:r>
             <w:bookmarkEnd w:id="19"/>
-          </w:p>
-        </w:tc>
-      </w:tr>
-    </w:tbl>
-    <w:p/>
-    <w:tbl>
-      <w:tblPr>
-        <w:tblStyle w:val="Rcsostblzat"/>
-        <w:tblW w:w="8647" w:type="dxa"/>
-        <w:tblBorders>
-          <w:top w:val="none" w:sz="0" w:space="0" w:color="auto"/>
-          <w:left w:val="none" w:sz="0" w:space="0" w:color="auto"/>
-          <w:bottom w:val="none" w:sz="0" w:space="0" w:color="auto"/>
-          <w:right w:val="none" w:sz="0" w:space="0" w:color="auto"/>
-          <w:insideH w:val="none" w:sz="0" w:space="0" w:color="auto"/>
-          <w:insideV w:val="none" w:sz="0" w:space="0" w:color="auto"/>
-        </w:tblBorders>
-        <w:shd w:val="clear" w:color="auto" w:fill="D9D9D9" w:themeFill="background1" w:themeFillShade="D9"/>
-        <w:tblLook w:val="04A0" w:firstRow="1" w:lastRow="0" w:firstColumn="1" w:lastColumn="0" w:noHBand="0" w:noVBand="1"/>
-      </w:tblPr>
-      <w:tblGrid>
-        <w:gridCol w:w="8647"/>
-      </w:tblGrid>
-      <w:tr>
-        <w:tc>
-          <w:tcPr>
-            <w:tcW w:w="8647" w:type="dxa"/>
-            <w:shd w:val="clear" w:color="auto" w:fill="D9D9D9" w:themeFill="background1" w:themeFillShade="D9"/>
-          </w:tcPr>
-          <w:p>
-            <w:pPr>
-              <w:pStyle w:val="Cmsor3"/>
-              <w:outlineLvl w:val="2"/>
-            </w:pPr>
-            <w:bookmarkStart w:id="20" w:name="_Toc161007538"/>
-            <w:r>
-              <w:t>Segéd oldalak</w:t>
-            </w:r>
-            <w:bookmarkEnd w:id="20"/>
           </w:p>
         </w:tc>
       </w:tr>
@@ -3542,7 +4015,7 @@
             <w:pPr>
               <w:pStyle w:val="Dokumentacio"/>
             </w:pPr>
-            <w:bookmarkStart w:id="21" w:name="_Hlk160976622"/>
+            <w:bookmarkStart w:id="20" w:name="_Hlk160976622"/>
             <w:r>
               <w:lastRenderedPageBreak/>
               <w:t>DOKUMENTÁCIÓ – 4. fejezet</w:t>
@@ -3550,7 +4023,7 @@
           </w:p>
         </w:tc>
       </w:tr>
-      <w:bookmarkEnd w:id="21"/>
+      <w:bookmarkEnd w:id="20"/>
     </w:tbl>
     <w:p/>
     <w:tbl>
@@ -3579,13 +4052,12 @@
           <w:p>
             <w:pPr>
               <w:pStyle w:val="Cmsor2"/>
-              <w:outlineLvl w:val="1"/>
             </w:pPr>
-            <w:bookmarkStart w:id="22" w:name="_Toc161007539"/>
+            <w:bookmarkStart w:id="21" w:name="_Toc161007539"/>
             <w:r>
               <w:t>Saját vélemény</w:t>
             </w:r>
-            <w:bookmarkEnd w:id="22"/>
+            <w:bookmarkEnd w:id="21"/>
           </w:p>
         </w:tc>
       </w:tr>
@@ -3624,7 +4096,7 @@
             <w:pPr>
               <w:pStyle w:val="Dokumentacio"/>
             </w:pPr>
-            <w:bookmarkStart w:id="23" w:name="_Hlk160976815"/>
+            <w:bookmarkStart w:id="22" w:name="_Hlk160976815"/>
             <w:r>
               <w:lastRenderedPageBreak/>
               <w:t>DOKUMENTÁCIÓ</w:t>
@@ -3632,7 +4104,7 @@
           </w:p>
         </w:tc>
       </w:tr>
-      <w:bookmarkEnd w:id="23"/>
+      <w:bookmarkEnd w:id="22"/>
     </w:tbl>
     <w:p/>
     <w:tbl>
@@ -3661,13 +4133,12 @@
           <w:p>
             <w:pPr>
               <w:pStyle w:val="Cmsor2"/>
-              <w:outlineLvl w:val="1"/>
             </w:pPr>
-            <w:bookmarkStart w:id="24" w:name="_Toc161007540"/>
+            <w:bookmarkStart w:id="23" w:name="_Toc161007540"/>
             <w:r>
               <w:t>Összefoglalás</w:t>
             </w:r>
-            <w:bookmarkEnd w:id="24"/>
+            <w:bookmarkEnd w:id="23"/>
           </w:p>
         </w:tc>
       </w:tr>
@@ -3740,13 +4211,12 @@
           <w:p>
             <w:pPr>
               <w:pStyle w:val="Cmsor2"/>
-              <w:outlineLvl w:val="1"/>
             </w:pPr>
-            <w:bookmarkStart w:id="25" w:name="_Toc161007541"/>
+            <w:bookmarkStart w:id="24" w:name="_Toc161007541"/>
             <w:r>
               <w:t>Irodalomjegyzék</w:t>
             </w:r>
-            <w:bookmarkEnd w:id="25"/>
+            <w:bookmarkEnd w:id="24"/>
           </w:p>
         </w:tc>
       </w:tr>
@@ -3835,8 +4305,6 @@
           <w:t>https://www.circuit-diagram.org/</w:t>
         </w:r>
       </w:hyperlink>
-      <w:bookmarkStart w:id="26" w:name="_GoBack"/>
-      <w:bookmarkEnd w:id="26"/>
     </w:p>
     <w:p>
       <w:pPr>
@@ -4020,7 +4488,7 @@
 </file>
 
 <file path=word/endnotes.xml><?xml version="1.0" encoding="utf-8"?>
-<w:endnotes xmlns:wpc="http://schemas.microsoft.com/office/word/2010/wordprocessingCanvas" xmlns:cx="http://schemas.microsoft.com/office/drawing/2014/chartex" xmlns:cx1="http://schemas.microsoft.com/office/drawing/2015/9/8/chartex" xmlns:mc="http://schemas.openxmlformats.org/markup-compatibility/2006" xmlns:o="urn:schemas-microsoft-com:office:office" xmlns:r="http://schemas.openxmlformats.org/officeDocument/2006/relationships" xmlns:m="http://schemas.openxmlformats.org/officeDocument/2006/math" xmlns:v="urn:schemas-microsoft-com:vml" xmlns:wp14="http://schemas.microsoft.com/office/word/2010/wordprocessingDrawing" xmlns:wp="http://schemas.openxmlformats.org/drawingml/2006/wordprocessingDrawing" xmlns:w10="urn:schemas-microsoft-com:office:word" xmlns:w="http://schemas.openxmlformats.org/wordprocessingml/2006/main" xmlns:w14="http://schemas.microsoft.com/office/word/2010/wordml" xmlns:w15="http://schemas.microsoft.com/office/word/2012/wordml" xmlns:w16se="http://schemas.microsoft.com/office/word/2015/wordml/symex" xmlns:wpg="http://schemas.microsoft.com/office/word/2010/wordprocessingGroup" xmlns:wpi="http://schemas.microsoft.com/office/word/2010/wordprocessingInk" xmlns:wne="http://schemas.microsoft.com/office/word/2006/wordml" xmlns:wps="http://schemas.microsoft.com/office/word/2010/wordprocessingShape" mc:Ignorable="w14 w15 w16se wp14">
+<w:endnotes xmlns:wpc="http://schemas.microsoft.com/office/word/2010/wordprocessingCanvas" xmlns:cx="http://schemas.microsoft.com/office/drawing/2014/chartex" xmlns:cx1="http://schemas.microsoft.com/office/drawing/2015/9/8/chartex" xmlns:cx2="http://schemas.microsoft.com/office/drawing/2015/10/21/chartex" xmlns:cx3="http://schemas.microsoft.com/office/drawing/2016/5/9/chartex" xmlns:cx4="http://schemas.microsoft.com/office/drawing/2016/5/10/chartex" xmlns:cx5="http://schemas.microsoft.com/office/drawing/2016/5/11/chartex" xmlns:cx6="http://schemas.microsoft.com/office/drawing/2016/5/12/chartex" xmlns:cx7="http://schemas.microsoft.com/office/drawing/2016/5/13/chartex" xmlns:cx8="http://schemas.microsoft.com/office/drawing/2016/5/14/chartex" xmlns:mc="http://schemas.openxmlformats.org/markup-compatibility/2006" xmlns:aink="http://schemas.microsoft.com/office/drawing/2016/ink" xmlns:am3d="http://schemas.microsoft.com/office/drawing/2017/model3d" xmlns:o="urn:schemas-microsoft-com:office:office" xmlns:oel="http://schemas.microsoft.com/office/2019/extlst" xmlns:r="http://schemas.openxmlformats.org/officeDocument/2006/relationships" xmlns:m="http://schemas.openxmlformats.org/officeDocument/2006/math" xmlns:v="urn:schemas-microsoft-com:vml" xmlns:wp14="http://schemas.microsoft.com/office/word/2010/wordprocessingDrawing" xmlns:wp="http://schemas.openxmlformats.org/drawingml/2006/wordprocessingDrawing" xmlns:w10="urn:schemas-microsoft-com:office:word" xmlns:w="http://schemas.openxmlformats.org/wordprocessingml/2006/main" xmlns:w14="http://schemas.microsoft.com/office/word/2010/wordml" xmlns:w15="http://schemas.microsoft.com/office/word/2012/wordml" xmlns:w16cex="http://schemas.microsoft.com/office/word/2018/wordml/cex" xmlns:w16cid="http://schemas.microsoft.com/office/word/2016/wordml/cid" xmlns:w16="http://schemas.microsoft.com/office/word/2018/wordml" xmlns:w16du="http://schemas.microsoft.com/office/word/2023/wordml/word16du" xmlns:w16sdtdh="http://schemas.microsoft.com/office/word/2020/wordml/sdtdatahash" xmlns:w16se="http://schemas.microsoft.com/office/word/2015/wordml/symex" xmlns:wpg="http://schemas.microsoft.com/office/word/2010/wordprocessingGroup" xmlns:wpi="http://schemas.microsoft.com/office/word/2010/wordprocessingInk" xmlns:wne="http://schemas.microsoft.com/office/word/2006/wordml" xmlns:wps="http://schemas.microsoft.com/office/word/2010/wordprocessingShape" mc:Ignorable="w14 w15 w16se w16cid w16 w16cex w16sdtdh w16du wp14">
   <w:endnote w:type="separator" w:id="-1">
     <w:p>
       <w:pPr>
@@ -4045,7 +4513,7 @@
 </file>
 
 <file path=word/footer1.xml><?xml version="1.0" encoding="utf-8"?>
-<w:ftr xmlns:wpc="http://schemas.microsoft.com/office/word/2010/wordprocessingCanvas" xmlns:cx="http://schemas.microsoft.com/office/drawing/2014/chartex" xmlns:cx1="http://schemas.microsoft.com/office/drawing/2015/9/8/chartex" xmlns:mc="http://schemas.openxmlformats.org/markup-compatibility/2006" xmlns:o="urn:schemas-microsoft-com:office:office" xmlns:r="http://schemas.openxmlformats.org/officeDocument/2006/relationships" xmlns:m="http://schemas.openxmlformats.org/officeDocument/2006/math" xmlns:v="urn:schemas-microsoft-com:vml" xmlns:wp14="http://schemas.microsoft.com/office/word/2010/wordprocessingDrawing" xmlns:wp="http://schemas.openxmlformats.org/drawingml/2006/wordprocessingDrawing" xmlns:w10="urn:schemas-microsoft-com:office:word" xmlns:w="http://schemas.openxmlformats.org/wordprocessingml/2006/main" xmlns:w14="http://schemas.microsoft.com/office/word/2010/wordml" xmlns:w15="http://schemas.microsoft.com/office/word/2012/wordml" xmlns:w16se="http://schemas.microsoft.com/office/word/2015/wordml/symex" xmlns:wpg="http://schemas.microsoft.com/office/word/2010/wordprocessingGroup" xmlns:wpi="http://schemas.microsoft.com/office/word/2010/wordprocessingInk" xmlns:wne="http://schemas.microsoft.com/office/word/2006/wordml" xmlns:wps="http://schemas.microsoft.com/office/word/2010/wordprocessingShape" mc:Ignorable="w14 w15 w16se wp14">
+<w:ftr xmlns:wpc="http://schemas.microsoft.com/office/word/2010/wordprocessingCanvas" xmlns:cx="http://schemas.microsoft.com/office/drawing/2014/chartex" xmlns:cx1="http://schemas.microsoft.com/office/drawing/2015/9/8/chartex" xmlns:cx2="http://schemas.microsoft.com/office/drawing/2015/10/21/chartex" xmlns:cx3="http://schemas.microsoft.com/office/drawing/2016/5/9/chartex" xmlns:cx4="http://schemas.microsoft.com/office/drawing/2016/5/10/chartex" xmlns:cx5="http://schemas.microsoft.com/office/drawing/2016/5/11/chartex" xmlns:cx6="http://schemas.microsoft.com/office/drawing/2016/5/12/chartex" xmlns:cx7="http://schemas.microsoft.com/office/drawing/2016/5/13/chartex" xmlns:cx8="http://schemas.microsoft.com/office/drawing/2016/5/14/chartex" xmlns:mc="http://schemas.openxmlformats.org/markup-compatibility/2006" xmlns:aink="http://schemas.microsoft.com/office/drawing/2016/ink" xmlns:am3d="http://schemas.microsoft.com/office/drawing/2017/model3d" xmlns:o="urn:schemas-microsoft-com:office:office" xmlns:oel="http://schemas.microsoft.com/office/2019/extlst" xmlns:r="http://schemas.openxmlformats.org/officeDocument/2006/relationships" xmlns:m="http://schemas.openxmlformats.org/officeDocument/2006/math" xmlns:v="urn:schemas-microsoft-com:vml" xmlns:wp14="http://schemas.microsoft.com/office/word/2010/wordprocessingDrawing" xmlns:wp="http://schemas.openxmlformats.org/drawingml/2006/wordprocessingDrawing" xmlns:w10="urn:schemas-microsoft-com:office:word" xmlns:w="http://schemas.openxmlformats.org/wordprocessingml/2006/main" xmlns:w14="http://schemas.microsoft.com/office/word/2010/wordml" xmlns:w15="http://schemas.microsoft.com/office/word/2012/wordml" xmlns:w16cex="http://schemas.microsoft.com/office/word/2018/wordml/cex" xmlns:w16cid="http://schemas.microsoft.com/office/word/2016/wordml/cid" xmlns:w16="http://schemas.microsoft.com/office/word/2018/wordml" xmlns:w16du="http://schemas.microsoft.com/office/word/2023/wordml/word16du" xmlns:w16sdtdh="http://schemas.microsoft.com/office/word/2020/wordml/sdtdatahash" xmlns:w16se="http://schemas.microsoft.com/office/word/2015/wordml/symex" xmlns:wpg="http://schemas.microsoft.com/office/word/2010/wordprocessingGroup" xmlns:wpi="http://schemas.microsoft.com/office/word/2010/wordprocessingInk" xmlns:wne="http://schemas.microsoft.com/office/word/2006/wordml" xmlns:wps="http://schemas.microsoft.com/office/word/2010/wordprocessingShape" mc:Ignorable="w14 w15 w16se w16cid w16 w16cex w16sdtdh w16du wp14">
   <w:p>
     <w:pPr>
       <w:pStyle w:val="llb"/>
@@ -4056,7 +4524,7 @@
 </file>
 
 <file path=word/footer2.xml><?xml version="1.0" encoding="utf-8"?>
-<w:ftr xmlns:wpc="http://schemas.microsoft.com/office/word/2010/wordprocessingCanvas" xmlns:cx="http://schemas.microsoft.com/office/drawing/2014/chartex" xmlns:cx1="http://schemas.microsoft.com/office/drawing/2015/9/8/chartex" xmlns:mc="http://schemas.openxmlformats.org/markup-compatibility/2006" xmlns:o="urn:schemas-microsoft-com:office:office" xmlns:r="http://schemas.openxmlformats.org/officeDocument/2006/relationships" xmlns:m="http://schemas.openxmlformats.org/officeDocument/2006/math" xmlns:v="urn:schemas-microsoft-com:vml" xmlns:wp14="http://schemas.microsoft.com/office/word/2010/wordprocessingDrawing" xmlns:wp="http://schemas.openxmlformats.org/drawingml/2006/wordprocessingDrawing" xmlns:w10="urn:schemas-microsoft-com:office:word" xmlns:w="http://schemas.openxmlformats.org/wordprocessingml/2006/main" xmlns:w14="http://schemas.microsoft.com/office/word/2010/wordml" xmlns:w15="http://schemas.microsoft.com/office/word/2012/wordml" xmlns:w16se="http://schemas.microsoft.com/office/word/2015/wordml/symex" xmlns:wpg="http://schemas.microsoft.com/office/word/2010/wordprocessingGroup" xmlns:wpi="http://schemas.microsoft.com/office/word/2010/wordprocessingInk" xmlns:wne="http://schemas.microsoft.com/office/word/2006/wordml" xmlns:wps="http://schemas.microsoft.com/office/word/2010/wordprocessingShape" mc:Ignorable="w14 w15 w16se wp14">
+<w:ftr xmlns:wpc="http://schemas.microsoft.com/office/word/2010/wordprocessingCanvas" xmlns:cx="http://schemas.microsoft.com/office/drawing/2014/chartex" xmlns:cx1="http://schemas.microsoft.com/office/drawing/2015/9/8/chartex" xmlns:cx2="http://schemas.microsoft.com/office/drawing/2015/10/21/chartex" xmlns:cx3="http://schemas.microsoft.com/office/drawing/2016/5/9/chartex" xmlns:cx4="http://schemas.microsoft.com/office/drawing/2016/5/10/chartex" xmlns:cx5="http://schemas.microsoft.com/office/drawing/2016/5/11/chartex" xmlns:cx6="http://schemas.microsoft.com/office/drawing/2016/5/12/chartex" xmlns:cx7="http://schemas.microsoft.com/office/drawing/2016/5/13/chartex" xmlns:cx8="http://schemas.microsoft.com/office/drawing/2016/5/14/chartex" xmlns:mc="http://schemas.openxmlformats.org/markup-compatibility/2006" xmlns:aink="http://schemas.microsoft.com/office/drawing/2016/ink" xmlns:am3d="http://schemas.microsoft.com/office/drawing/2017/model3d" xmlns:o="urn:schemas-microsoft-com:office:office" xmlns:oel="http://schemas.microsoft.com/office/2019/extlst" xmlns:r="http://schemas.openxmlformats.org/officeDocument/2006/relationships" xmlns:m="http://schemas.openxmlformats.org/officeDocument/2006/math" xmlns:v="urn:schemas-microsoft-com:vml" xmlns:wp14="http://schemas.microsoft.com/office/word/2010/wordprocessingDrawing" xmlns:wp="http://schemas.openxmlformats.org/drawingml/2006/wordprocessingDrawing" xmlns:w10="urn:schemas-microsoft-com:office:word" xmlns:w="http://schemas.openxmlformats.org/wordprocessingml/2006/main" xmlns:w14="http://schemas.microsoft.com/office/word/2010/wordml" xmlns:w15="http://schemas.microsoft.com/office/word/2012/wordml" xmlns:w16cex="http://schemas.microsoft.com/office/word/2018/wordml/cex" xmlns:w16cid="http://schemas.microsoft.com/office/word/2016/wordml/cid" xmlns:w16="http://schemas.microsoft.com/office/word/2018/wordml" xmlns:w16du="http://schemas.microsoft.com/office/word/2023/wordml/word16du" xmlns:w16sdtdh="http://schemas.microsoft.com/office/word/2020/wordml/sdtdatahash" xmlns:w16se="http://schemas.microsoft.com/office/word/2015/wordml/symex" xmlns:wpg="http://schemas.microsoft.com/office/word/2010/wordprocessingGroup" xmlns:wpi="http://schemas.microsoft.com/office/word/2010/wordprocessingInk" xmlns:wne="http://schemas.microsoft.com/office/word/2006/wordml" xmlns:wps="http://schemas.microsoft.com/office/word/2010/wordprocessingShape" mc:Ignorable="w14 w15 w16se w16cid w16 w16cex w16sdtdh w16du wp14">
   <w:sdt>
     <w:sdtPr>
       <w:id w:val="1221018194"/>
@@ -4065,7 +4533,6 @@
         <w:docPartUnique/>
       </w:docPartObj>
     </w:sdtPr>
-    <w:sdtEndPr/>
     <w:sdtContent>
       <w:p>
         <w:pPr>
@@ -4105,7 +4572,7 @@
 </file>
 
 <file path=word/footnotes.xml><?xml version="1.0" encoding="utf-8"?>
-<w:footnotes xmlns:wpc="http://schemas.microsoft.com/office/word/2010/wordprocessingCanvas" xmlns:cx="http://schemas.microsoft.com/office/drawing/2014/chartex" xmlns:cx1="http://schemas.microsoft.com/office/drawing/2015/9/8/chartex" xmlns:mc="http://schemas.openxmlformats.org/markup-compatibility/2006" xmlns:o="urn:schemas-microsoft-com:office:office" xmlns:r="http://schemas.openxmlformats.org/officeDocument/2006/relationships" xmlns:m="http://schemas.openxmlformats.org/officeDocument/2006/math" xmlns:v="urn:schemas-microsoft-com:vml" xmlns:wp14="http://schemas.microsoft.com/office/word/2010/wordprocessingDrawing" xmlns:wp="http://schemas.openxmlformats.org/drawingml/2006/wordprocessingDrawing" xmlns:w10="urn:schemas-microsoft-com:office:word" xmlns:w="http://schemas.openxmlformats.org/wordprocessingml/2006/main" xmlns:w14="http://schemas.microsoft.com/office/word/2010/wordml" xmlns:w15="http://schemas.microsoft.com/office/word/2012/wordml" xmlns:w16se="http://schemas.microsoft.com/office/word/2015/wordml/symex" xmlns:wpg="http://schemas.microsoft.com/office/word/2010/wordprocessingGroup" xmlns:wpi="http://schemas.microsoft.com/office/word/2010/wordprocessingInk" xmlns:wne="http://schemas.microsoft.com/office/word/2006/wordml" xmlns:wps="http://schemas.microsoft.com/office/word/2010/wordprocessingShape" mc:Ignorable="w14 w15 w16se wp14">
+<w:footnotes xmlns:wpc="http://schemas.microsoft.com/office/word/2010/wordprocessingCanvas" xmlns:cx="http://schemas.microsoft.com/office/drawing/2014/chartex" xmlns:cx1="http://schemas.microsoft.com/office/drawing/2015/9/8/chartex" xmlns:cx2="http://schemas.microsoft.com/office/drawing/2015/10/21/chartex" xmlns:cx3="http://schemas.microsoft.com/office/drawing/2016/5/9/chartex" xmlns:cx4="http://schemas.microsoft.com/office/drawing/2016/5/10/chartex" xmlns:cx5="http://schemas.microsoft.com/office/drawing/2016/5/11/chartex" xmlns:cx6="http://schemas.microsoft.com/office/drawing/2016/5/12/chartex" xmlns:cx7="http://schemas.microsoft.com/office/drawing/2016/5/13/chartex" xmlns:cx8="http://schemas.microsoft.com/office/drawing/2016/5/14/chartex" xmlns:mc="http://schemas.openxmlformats.org/markup-compatibility/2006" xmlns:aink="http://schemas.microsoft.com/office/drawing/2016/ink" xmlns:am3d="http://schemas.microsoft.com/office/drawing/2017/model3d" xmlns:o="urn:schemas-microsoft-com:office:office" xmlns:oel="http://schemas.microsoft.com/office/2019/extlst" xmlns:r="http://schemas.openxmlformats.org/officeDocument/2006/relationships" xmlns:m="http://schemas.openxmlformats.org/officeDocument/2006/math" xmlns:v="urn:schemas-microsoft-com:vml" xmlns:wp14="http://schemas.microsoft.com/office/word/2010/wordprocessingDrawing" xmlns:wp="http://schemas.openxmlformats.org/drawingml/2006/wordprocessingDrawing" xmlns:w10="urn:schemas-microsoft-com:office:word" xmlns:w="http://schemas.openxmlformats.org/wordprocessingml/2006/main" xmlns:w14="http://schemas.microsoft.com/office/word/2010/wordml" xmlns:w15="http://schemas.microsoft.com/office/word/2012/wordml" xmlns:w16cex="http://schemas.microsoft.com/office/word/2018/wordml/cex" xmlns:w16cid="http://schemas.microsoft.com/office/word/2016/wordml/cid" xmlns:w16="http://schemas.microsoft.com/office/word/2018/wordml" xmlns:w16du="http://schemas.microsoft.com/office/word/2023/wordml/word16du" xmlns:w16sdtdh="http://schemas.microsoft.com/office/word/2020/wordml/sdtdatahash" xmlns:w16se="http://schemas.microsoft.com/office/word/2015/wordml/symex" xmlns:wpg="http://schemas.microsoft.com/office/word/2010/wordprocessingGroup" xmlns:wpi="http://schemas.microsoft.com/office/word/2010/wordprocessingInk" xmlns:wne="http://schemas.microsoft.com/office/word/2006/wordml" xmlns:wps="http://schemas.microsoft.com/office/word/2010/wordprocessingShape" mc:Ignorable="w14 w15 w16se w16cid w16 w16cex w16sdtdh w16du wp14">
   <w:footnote w:type="separator" w:id="-1">
     <w:p>
       <w:pPr>
@@ -4130,7 +4597,7 @@
 </file>
 
 <file path=word/header1.xml><?xml version="1.0" encoding="utf-8"?>
-<w:hdr xmlns:wpc="http://schemas.microsoft.com/office/word/2010/wordprocessingCanvas" xmlns:cx="http://schemas.microsoft.com/office/drawing/2014/chartex" xmlns:cx1="http://schemas.microsoft.com/office/drawing/2015/9/8/chartex" xmlns:mc="http://schemas.openxmlformats.org/markup-compatibility/2006" xmlns:o="urn:schemas-microsoft-com:office:office" xmlns:r="http://schemas.openxmlformats.org/officeDocument/2006/relationships" xmlns:m="http://schemas.openxmlformats.org/officeDocument/2006/math" xmlns:v="urn:schemas-microsoft-com:vml" xmlns:wp14="http://schemas.microsoft.com/office/word/2010/wordprocessingDrawing" xmlns:wp="http://schemas.openxmlformats.org/drawingml/2006/wordprocessingDrawing" xmlns:w10="urn:schemas-microsoft-com:office:word" xmlns:w="http://schemas.openxmlformats.org/wordprocessingml/2006/main" xmlns:w14="http://schemas.microsoft.com/office/word/2010/wordml" xmlns:w15="http://schemas.microsoft.com/office/word/2012/wordml" xmlns:w16se="http://schemas.microsoft.com/office/word/2015/wordml/symex" xmlns:wpg="http://schemas.microsoft.com/office/word/2010/wordprocessingGroup" xmlns:wpi="http://schemas.microsoft.com/office/word/2010/wordprocessingInk" xmlns:wne="http://schemas.microsoft.com/office/word/2006/wordml" xmlns:wps="http://schemas.microsoft.com/office/word/2010/wordprocessingShape" mc:Ignorable="w14 w15 w16se wp14">
+<w:hdr xmlns:wpc="http://schemas.microsoft.com/office/word/2010/wordprocessingCanvas" xmlns:cx="http://schemas.microsoft.com/office/drawing/2014/chartex" xmlns:cx1="http://schemas.microsoft.com/office/drawing/2015/9/8/chartex" xmlns:cx2="http://schemas.microsoft.com/office/drawing/2015/10/21/chartex" xmlns:cx3="http://schemas.microsoft.com/office/drawing/2016/5/9/chartex" xmlns:cx4="http://schemas.microsoft.com/office/drawing/2016/5/10/chartex" xmlns:cx5="http://schemas.microsoft.com/office/drawing/2016/5/11/chartex" xmlns:cx6="http://schemas.microsoft.com/office/drawing/2016/5/12/chartex" xmlns:cx7="http://schemas.microsoft.com/office/drawing/2016/5/13/chartex" xmlns:cx8="http://schemas.microsoft.com/office/drawing/2016/5/14/chartex" xmlns:mc="http://schemas.openxmlformats.org/markup-compatibility/2006" xmlns:aink="http://schemas.microsoft.com/office/drawing/2016/ink" xmlns:am3d="http://schemas.microsoft.com/office/drawing/2017/model3d" xmlns:o="urn:schemas-microsoft-com:office:office" xmlns:oel="http://schemas.microsoft.com/office/2019/extlst" xmlns:r="http://schemas.openxmlformats.org/officeDocument/2006/relationships" xmlns:m="http://schemas.openxmlformats.org/officeDocument/2006/math" xmlns:v="urn:schemas-microsoft-com:vml" xmlns:wp14="http://schemas.microsoft.com/office/word/2010/wordprocessingDrawing" xmlns:wp="http://schemas.openxmlformats.org/drawingml/2006/wordprocessingDrawing" xmlns:w10="urn:schemas-microsoft-com:office:word" xmlns:w="http://schemas.openxmlformats.org/wordprocessingml/2006/main" xmlns:w14="http://schemas.microsoft.com/office/word/2010/wordml" xmlns:w15="http://schemas.microsoft.com/office/word/2012/wordml" xmlns:w16cex="http://schemas.microsoft.com/office/word/2018/wordml/cex" xmlns:w16cid="http://schemas.microsoft.com/office/word/2016/wordml/cid" xmlns:w16="http://schemas.microsoft.com/office/word/2018/wordml" xmlns:w16du="http://schemas.microsoft.com/office/word/2023/wordml/word16du" xmlns:w16sdtdh="http://schemas.microsoft.com/office/word/2020/wordml/sdtdatahash" xmlns:w16se="http://schemas.microsoft.com/office/word/2015/wordml/symex" xmlns:wpg="http://schemas.microsoft.com/office/word/2010/wordprocessingGroup" xmlns:wpi="http://schemas.microsoft.com/office/word/2010/wordprocessingInk" xmlns:wne="http://schemas.microsoft.com/office/word/2006/wordml" xmlns:wps="http://schemas.microsoft.com/office/word/2010/wordprocessingShape" mc:Ignorable="w14 w15 w16se w16cid w16 w16cex w16sdtdh w16du wp14">
   <w:p>
     <w:pPr>
       <w:pStyle w:val="lfej"/>
@@ -4141,7 +4608,7 @@
 </file>
 
 <file path=word/numbering.xml><?xml version="1.0" encoding="utf-8"?>
-<w:numbering xmlns:wpc="http://schemas.microsoft.com/office/word/2010/wordprocessingCanvas" xmlns:cx="http://schemas.microsoft.com/office/drawing/2014/chartex" xmlns:cx1="http://schemas.microsoft.com/office/drawing/2015/9/8/chartex" xmlns:mc="http://schemas.openxmlformats.org/markup-compatibility/2006" xmlns:o="urn:schemas-microsoft-com:office:office" xmlns:r="http://schemas.openxmlformats.org/officeDocument/2006/relationships" xmlns:m="http://schemas.openxmlformats.org/officeDocument/2006/math" xmlns:v="urn:schemas-microsoft-com:vml" xmlns:wp14="http://schemas.microsoft.com/office/word/2010/wordprocessingDrawing" xmlns:wp="http://schemas.openxmlformats.org/drawingml/2006/wordprocessingDrawing" xmlns:w10="urn:schemas-microsoft-com:office:word" xmlns:w="http://schemas.openxmlformats.org/wordprocessingml/2006/main" xmlns:w14="http://schemas.microsoft.com/office/word/2010/wordml" xmlns:w15="http://schemas.microsoft.com/office/word/2012/wordml" xmlns:w16se="http://schemas.microsoft.com/office/word/2015/wordml/symex" xmlns:wpg="http://schemas.microsoft.com/office/word/2010/wordprocessingGroup" xmlns:wpi="http://schemas.microsoft.com/office/word/2010/wordprocessingInk" xmlns:wne="http://schemas.microsoft.com/office/word/2006/wordml" xmlns:wps="http://schemas.microsoft.com/office/word/2010/wordprocessingShape" mc:Ignorable="w14 w15 w16se wp14">
+<w:numbering xmlns:wpc="http://schemas.microsoft.com/office/word/2010/wordprocessingCanvas" xmlns:cx="http://schemas.microsoft.com/office/drawing/2014/chartex" xmlns:cx1="http://schemas.microsoft.com/office/drawing/2015/9/8/chartex" xmlns:cx2="http://schemas.microsoft.com/office/drawing/2015/10/21/chartex" xmlns:cx3="http://schemas.microsoft.com/office/drawing/2016/5/9/chartex" xmlns:cx4="http://schemas.microsoft.com/office/drawing/2016/5/10/chartex" xmlns:cx5="http://schemas.microsoft.com/office/drawing/2016/5/11/chartex" xmlns:cx6="http://schemas.microsoft.com/office/drawing/2016/5/12/chartex" xmlns:cx7="http://schemas.microsoft.com/office/drawing/2016/5/13/chartex" xmlns:cx8="http://schemas.microsoft.com/office/drawing/2016/5/14/chartex" xmlns:mc="http://schemas.openxmlformats.org/markup-compatibility/2006" xmlns:aink="http://schemas.microsoft.com/office/drawing/2016/ink" xmlns:am3d="http://schemas.microsoft.com/office/drawing/2017/model3d" xmlns:o="urn:schemas-microsoft-com:office:office" xmlns:oel="http://schemas.microsoft.com/office/2019/extlst" xmlns:r="http://schemas.openxmlformats.org/officeDocument/2006/relationships" xmlns:m="http://schemas.openxmlformats.org/officeDocument/2006/math" xmlns:v="urn:schemas-microsoft-com:vml" xmlns:wp14="http://schemas.microsoft.com/office/word/2010/wordprocessingDrawing" xmlns:wp="http://schemas.openxmlformats.org/drawingml/2006/wordprocessingDrawing" xmlns:w10="urn:schemas-microsoft-com:office:word" xmlns:w="http://schemas.openxmlformats.org/wordprocessingml/2006/main" xmlns:w14="http://schemas.microsoft.com/office/word/2010/wordml" xmlns:w15="http://schemas.microsoft.com/office/word/2012/wordml" xmlns:w16cex="http://schemas.microsoft.com/office/word/2018/wordml/cex" xmlns:w16cid="http://schemas.microsoft.com/office/word/2016/wordml/cid" xmlns:w16="http://schemas.microsoft.com/office/word/2018/wordml" xmlns:w16du="http://schemas.microsoft.com/office/word/2023/wordml/word16du" xmlns:w16sdtdh="http://schemas.microsoft.com/office/word/2020/wordml/sdtdatahash" xmlns:w16se="http://schemas.microsoft.com/office/word/2015/wordml/symex" xmlns:wpg="http://schemas.microsoft.com/office/word/2010/wordprocessingGroup" xmlns:wpi="http://schemas.microsoft.com/office/word/2010/wordprocessingInk" xmlns:wne="http://schemas.microsoft.com/office/word/2006/wordml" xmlns:wps="http://schemas.microsoft.com/office/word/2010/wordprocessingShape" mc:Ignorable="w14 w15 w16se w16cid w16 w16cex w16sdtdh w16du wp14">
   <w:abstractNum w:abstractNumId="0" w15:restartNumberingAfterBreak="0">
     <w:nsid w:val="27EE0094"/>
     <w:multiLevelType w:val="hybridMultilevel"/>
@@ -4636,26 +5103,26 @@
       </w:pPr>
     </w:lvl>
   </w:abstractNum>
-  <w:num w:numId="1">
+  <w:num w:numId="1" w16cid:durableId="596181804">
     <w:abstractNumId w:val="4"/>
   </w:num>
-  <w:num w:numId="2">
+  <w:num w:numId="2" w16cid:durableId="339819672">
     <w:abstractNumId w:val="2"/>
   </w:num>
-  <w:num w:numId="3">
+  <w:num w:numId="3" w16cid:durableId="542407550">
     <w:abstractNumId w:val="3"/>
   </w:num>
-  <w:num w:numId="4">
+  <w:num w:numId="4" w16cid:durableId="86730836">
     <w:abstractNumId w:val="0"/>
   </w:num>
-  <w:num w:numId="5">
+  <w:num w:numId="5" w16cid:durableId="434323533">
     <w:abstractNumId w:val="1"/>
   </w:num>
 </w:numbering>
 </file>
 
 <file path=word/styles.xml><?xml version="1.0" encoding="utf-8"?>
-<w:styles xmlns:mc="http://schemas.openxmlformats.org/markup-compatibility/2006" xmlns:r="http://schemas.openxmlformats.org/officeDocument/2006/relationships" xmlns:w="http://schemas.openxmlformats.org/wordprocessingml/2006/main" xmlns:w14="http://schemas.microsoft.com/office/word/2010/wordml" xmlns:w15="http://schemas.microsoft.com/office/word/2012/wordml" xmlns:w16se="http://schemas.microsoft.com/office/word/2015/wordml/symex" mc:Ignorable="w14 w15 w16se">
+<w:styles xmlns:mc="http://schemas.openxmlformats.org/markup-compatibility/2006" xmlns:r="http://schemas.openxmlformats.org/officeDocument/2006/relationships" xmlns:w="http://schemas.openxmlformats.org/wordprocessingml/2006/main" xmlns:w14="http://schemas.microsoft.com/office/word/2010/wordml" xmlns:w15="http://schemas.microsoft.com/office/word/2012/wordml" xmlns:w16cex="http://schemas.microsoft.com/office/word/2018/wordml/cex" xmlns:w16cid="http://schemas.microsoft.com/office/word/2016/wordml/cid" xmlns:w16="http://schemas.microsoft.com/office/word/2018/wordml" xmlns:w16du="http://schemas.microsoft.com/office/word/2023/wordml/word16du" xmlns:w16sdtdh="http://schemas.microsoft.com/office/word/2020/wordml/sdtdatahash" xmlns:w16se="http://schemas.microsoft.com/office/word/2015/wordml/symex" mc:Ignorable="w14 w15 w16se w16cid w16 w16cex w16sdtdh w16du">
   <w:docDefaults>
     <w:rPrDefault>
       <w:rPr>
@@ -4671,7 +5138,7 @@
       </w:pPr>
     </w:pPrDefault>
   </w:docDefaults>
-  <w:latentStyles w:defLockedState="0" w:defUIPriority="99" w:defSemiHidden="0" w:defUnhideWhenUsed="0" w:defQFormat="0" w:count="371">
+  <w:latentStyles w:defLockedState="0" w:defUIPriority="99" w:defSemiHidden="0" w:defUnhideWhenUsed="0" w:defQFormat="0" w:count="376">
     <w:lsdException w:name="Normal" w:uiPriority="0" w:qFormat="1"/>
     <w:lsdException w:name="heading 1" w:uiPriority="9" w:qFormat="1"/>
     <w:lsdException w:name="heading 2" w:semiHidden="1" w:uiPriority="9" w:unhideWhenUsed="1" w:qFormat="1"/>
@@ -5043,6 +5510,11 @@
     <w:lsdException w:name="List Table 5 Dark Accent 6" w:uiPriority="50"/>
     <w:lsdException w:name="List Table 6 Colorful Accent 6" w:uiPriority="51"/>
     <w:lsdException w:name="List Table 7 Colorful Accent 6" w:uiPriority="52"/>
+    <w:lsdException w:name="Mention" w:semiHidden="1" w:unhideWhenUsed="1"/>
+    <w:lsdException w:name="Smart Hyperlink" w:semiHidden="1" w:unhideWhenUsed="1"/>
+    <w:lsdException w:name="Hashtag" w:semiHidden="1" w:unhideWhenUsed="1"/>
+    <w:lsdException w:name="Unresolved Mention" w:semiHidden="1" w:unhideWhenUsed="1"/>
+    <w:lsdException w:name="Smart Link" w:semiHidden="1" w:unhideWhenUsed="1"/>
   </w:latentStyles>
   <w:style w:type="paragraph" w:default="1" w:styleId="Norml">
     <w:name w:val="Normal"/>

</xml_diff>